<commit_message>
Updated the final project report
Report is mostly finished; the loan default portion still needs a few
more things
</commit_message>
<xml_diff>
--- a/FinalMilestone.docx
+++ b/FinalMilestone.docx
@@ -1733,150 +1733,18 @@
         <w:t xml:space="preserve"> </w:t>
       </w:r>
       <w:r>
-        <w:t>Describe here.</w:t>
-      </w:r>
-    </w:p>
-    <w:p>
-      <w:pPr>
-        <w:pStyle w:val="ListParagraph"/>
-        <w:ind w:left="0"/>
-        <w:jc w:val="both"/>
-      </w:pPr>
-    </w:p>
-    <w:p>
-      <w:pPr>
-        <w:pStyle w:val="ListParagraph"/>
-        <w:ind w:left="0"/>
-        <w:jc w:val="both"/>
-        <w:rPr>
-          <w:rFonts w:cs="Courier New"/>
-        </w:rPr>
-      </w:pPr>
-      <w:r>
-        <w:rPr>
-          <w:rStyle w:val="Heading3Char"/>
-        </w:rPr>
-        <w:t xml:space="preserve">Decreased Learning Rate </w:t>
-      </w:r>
-      <w:proofErr w:type="gramStart"/>
-      <w:r>
-        <w:rPr>
-          <w:rStyle w:val="Heading3Char"/>
-        </w:rPr>
-        <w:t>Over</w:t>
-      </w:r>
-      <w:proofErr w:type="gramEnd"/>
-      <w:r>
-        <w:rPr>
-          <w:rStyle w:val="Heading3Char"/>
-        </w:rPr>
-        <w:t xml:space="preserve"> Time (Init Learn rate = 0.1, Train iterations = 10000)</w:t>
-      </w:r>
-      <w:r>
-        <w:rPr>
-          <w:rStyle w:val="Heading3Char"/>
-        </w:rPr>
-        <w:t>:</w:t>
-      </w:r>
-      <w:r>
-        <w:t xml:space="preserve"> </w:t>
-      </w:r>
-      <w:r>
-        <w:t>Describe here.</w:t>
-      </w:r>
-    </w:p>
-    <w:p>
-      <w:pPr>
-        <w:pStyle w:val="ListParagraph"/>
-        <w:ind w:left="0"/>
-        <w:jc w:val="both"/>
-        <w:rPr>
-          <w:rFonts w:cs="Courier New"/>
-        </w:rPr>
-      </w:pPr>
-    </w:p>
-    <w:p>
-      <w:pPr>
-        <w:pStyle w:val="ListParagraph"/>
-        <w:ind w:left="0"/>
-        <w:jc w:val="both"/>
-        <w:rPr>
-          <w:rFonts w:cs="Courier New"/>
-        </w:rPr>
-      </w:pPr>
-      <w:r>
-        <w:rPr>
-          <w:rStyle w:val="Heading3Char"/>
-        </w:rPr>
-        <w:t>Added Opponent Win Percentage Feature</w:t>
-      </w:r>
-      <w:r>
-        <w:rPr>
-          <w:rStyle w:val="Heading3Char"/>
-        </w:rPr>
-        <w:t>:</w:t>
-      </w:r>
-      <w:r>
-        <w:t xml:space="preserve"> </w:t>
-      </w:r>
-      <w:r>
-        <w:t>Describe here.</w:t>
-      </w:r>
-    </w:p>
-    <w:p>
-      <w:pPr>
-        <w:pStyle w:val="Heading1"/>
-      </w:pPr>
-      <w:r>
-        <w:t>Loan Default Prediction:</w:t>
-      </w:r>
-    </w:p>
-    <w:p>
-      <w:pPr>
-        <w:spacing w:after="0"/>
-      </w:pPr>
-    </w:p>
-    <w:p>
-      <w:pPr>
-        <w:pStyle w:val="ListParagraph"/>
-        <w:ind w:left="0"/>
-        <w:jc w:val="both"/>
-        <w:rPr>
-          <w:rStyle w:val="Heading2Char"/>
-        </w:rPr>
-      </w:pPr>
-      <w:r>
-        <w:rPr>
-          <w:rStyle w:val="Heading2Char"/>
-        </w:rPr>
-        <w:t>Introduction to Problem:</w:t>
-      </w:r>
-    </w:p>
-    <w:p>
-      <w:pPr>
-        <w:spacing w:after="120"/>
-        <w:jc w:val="both"/>
-      </w:pPr>
-      <w:r>
-        <w:t>Enter intro to problem here.</w:t>
-      </w:r>
-    </w:p>
-    <w:p>
-      <w:pPr>
-        <w:spacing w:after="0"/>
-      </w:pPr>
-    </w:p>
-    <w:p>
-      <w:pPr>
-        <w:pStyle w:val="ListParagraph"/>
-        <w:ind w:left="0"/>
-        <w:jc w:val="both"/>
-      </w:pPr>
-      <w:r>
-        <w:rPr>
-          <w:rStyle w:val="Heading2Char"/>
-        </w:rPr>
-        <w:t>Feature Selection:</w:t>
+        <w:t xml:space="preserve">Due to the complications of the </w:t>
+      </w:r>
+      <w:proofErr w:type="spellStart"/>
+      <w:r>
+        <w:t>perceptron</w:t>
+      </w:r>
+      <w:proofErr w:type="spellEnd"/>
+      <w:r>
+        <w:t xml:space="preserve"> and how simplistic it is, we moved on to try a regression model with the least squares error. We also chose our weight update method to be mini-batch gradient descent in order to </w:t>
+      </w:r>
+      <w:r>
+        <w:t>make sure we converge to optimal weights in an efficient manner. The mini-batch gradient descent takes 10 records at a time and performs the gradient over them, and the calculated gradient is used to update the weights. A portion of the regression model output is given below:</w:t>
       </w:r>
     </w:p>
     <w:p>
@@ -1893,8 +1761,1260 @@
     <w:p>
       <w:pPr>
         <w:pStyle w:val="ListParagraph"/>
+        <w:jc w:val="both"/>
+        <w:rPr>
+          <w:rFonts w:ascii="Courier New" w:hAnsi="Courier New" w:cs="Courier New"/>
+          <w:sz w:val="18"/>
+          <w:szCs w:val="18"/>
+        </w:rPr>
+      </w:pPr>
+      <w:r>
+        <w:rPr>
+          <w:rFonts w:ascii="Courier New" w:hAnsi="Courier New" w:cs="Courier New"/>
+          <w:sz w:val="18"/>
+          <w:szCs w:val="18"/>
+        </w:rPr>
+        <w:t>Run with season A as the test season</w:t>
+      </w:r>
+    </w:p>
+    <w:p>
+      <w:pPr>
+        <w:pStyle w:val="ListParagraph"/>
+        <w:jc w:val="both"/>
+        <w:rPr>
+          <w:rFonts w:ascii="Courier New" w:hAnsi="Courier New" w:cs="Courier New"/>
+          <w:sz w:val="18"/>
+          <w:szCs w:val="18"/>
+        </w:rPr>
+      </w:pPr>
+      <w:r>
+        <w:rPr>
+          <w:rFonts w:ascii="Courier New" w:hAnsi="Courier New" w:cs="Courier New"/>
+          <w:sz w:val="18"/>
+          <w:szCs w:val="18"/>
+        </w:rPr>
+        <w:t>Confusion Matrix:</w:t>
+      </w:r>
+    </w:p>
+    <w:p>
+      <w:pPr>
+        <w:pStyle w:val="ListParagraph"/>
+        <w:jc w:val="both"/>
+        <w:rPr>
+          <w:rFonts w:ascii="Courier New" w:hAnsi="Courier New" w:cs="Courier New"/>
+          <w:sz w:val="18"/>
+          <w:szCs w:val="18"/>
+        </w:rPr>
+      </w:pPr>
+      <w:r>
+        <w:rPr>
+          <w:rFonts w:ascii="Courier New" w:hAnsi="Courier New" w:cs="Courier New"/>
+          <w:sz w:val="18"/>
+          <w:szCs w:val="18"/>
+        </w:rPr>
+        <w:t>[</w:t>
+      </w:r>
+      <w:proofErr w:type="gramStart"/>
+      <w:r>
+        <w:rPr>
+          <w:rFonts w:ascii="Courier New" w:hAnsi="Courier New" w:cs="Courier New"/>
+          <w:sz w:val="18"/>
+          <w:szCs w:val="18"/>
+        </w:rPr>
+        <w:t>[ 26</w:t>
+      </w:r>
+      <w:proofErr w:type="gramEnd"/>
+      <w:r>
+        <w:rPr>
+          <w:rFonts w:ascii="Courier New" w:hAnsi="Courier New" w:cs="Courier New"/>
+          <w:sz w:val="18"/>
+          <w:szCs w:val="18"/>
+        </w:rPr>
+        <w:t>.   9.]</w:t>
+      </w:r>
+    </w:p>
+    <w:p>
+      <w:pPr>
+        <w:pStyle w:val="ListParagraph"/>
+        <w:jc w:val="both"/>
+        <w:rPr>
+          <w:rFonts w:ascii="Courier New" w:hAnsi="Courier New" w:cs="Courier New"/>
+          <w:sz w:val="18"/>
+          <w:szCs w:val="18"/>
+        </w:rPr>
+      </w:pPr>
+      <w:r>
+        <w:rPr>
+          <w:rFonts w:ascii="Courier New" w:hAnsi="Courier New" w:cs="Courier New"/>
+          <w:sz w:val="18"/>
+          <w:szCs w:val="18"/>
+        </w:rPr>
+        <w:t xml:space="preserve"> </w:t>
+      </w:r>
+      <w:proofErr w:type="gramStart"/>
+      <w:r>
+        <w:rPr>
+          <w:rFonts w:ascii="Courier New" w:hAnsi="Courier New" w:cs="Courier New"/>
+          <w:sz w:val="18"/>
+          <w:szCs w:val="18"/>
+        </w:rPr>
+        <w:t>[  5</w:t>
+      </w:r>
+      <w:proofErr w:type="gramEnd"/>
+      <w:r>
+        <w:rPr>
+          <w:rFonts w:ascii="Courier New" w:hAnsi="Courier New" w:cs="Courier New"/>
+          <w:sz w:val="18"/>
+          <w:szCs w:val="18"/>
+        </w:rPr>
+        <w:t>.  23.]]</w:t>
+      </w:r>
+    </w:p>
+    <w:p>
+      <w:pPr>
+        <w:pStyle w:val="ListParagraph"/>
+        <w:jc w:val="both"/>
+        <w:rPr>
+          <w:rFonts w:ascii="Courier New" w:hAnsi="Courier New" w:cs="Courier New"/>
+          <w:sz w:val="18"/>
+          <w:szCs w:val="18"/>
+        </w:rPr>
+      </w:pPr>
+      <w:r>
+        <w:rPr>
+          <w:rFonts w:ascii="Courier New" w:hAnsi="Courier New" w:cs="Courier New"/>
+          <w:sz w:val="18"/>
+          <w:szCs w:val="18"/>
+        </w:rPr>
+        <w:t>Confusion Matrix Accuracy:</w:t>
+      </w:r>
+    </w:p>
+    <w:p>
+      <w:pPr>
+        <w:pStyle w:val="ListParagraph"/>
+        <w:jc w:val="both"/>
+        <w:rPr>
+          <w:rFonts w:ascii="Courier New" w:hAnsi="Courier New" w:cs="Courier New"/>
+          <w:sz w:val="18"/>
+          <w:szCs w:val="18"/>
+        </w:rPr>
+      </w:pPr>
+      <w:r>
+        <w:rPr>
+          <w:rFonts w:ascii="Courier New" w:hAnsi="Courier New" w:cs="Courier New"/>
+          <w:sz w:val="18"/>
+          <w:szCs w:val="18"/>
+        </w:rPr>
+        <w:t>0.777777777778</w:t>
+      </w:r>
+    </w:p>
+    <w:p>
+      <w:pPr>
+        <w:pStyle w:val="ListParagraph"/>
+        <w:jc w:val="both"/>
+        <w:rPr>
+          <w:rFonts w:ascii="Courier New" w:hAnsi="Courier New" w:cs="Courier New"/>
+          <w:sz w:val="18"/>
+          <w:szCs w:val="18"/>
+        </w:rPr>
+      </w:pPr>
+      <w:r>
+        <w:rPr>
+          <w:rFonts w:ascii="Courier New" w:hAnsi="Courier New" w:cs="Courier New"/>
+          <w:sz w:val="18"/>
+          <w:szCs w:val="18"/>
+        </w:rPr>
+        <w:t>Least-Square-Error Accuracy:</w:t>
+      </w:r>
+    </w:p>
+    <w:p>
+      <w:pPr>
+        <w:pStyle w:val="ListParagraph"/>
+        <w:jc w:val="both"/>
+        <w:rPr>
+          <w:rFonts w:ascii="Courier New" w:hAnsi="Courier New" w:cs="Courier New"/>
+          <w:sz w:val="18"/>
+          <w:szCs w:val="18"/>
+        </w:rPr>
+      </w:pPr>
+      <w:r>
+        <w:rPr>
+          <w:rFonts w:ascii="Courier New" w:hAnsi="Courier New" w:cs="Courier New"/>
+          <w:sz w:val="18"/>
+          <w:szCs w:val="18"/>
+        </w:rPr>
+        <w:t>0.832415328601</w:t>
+      </w:r>
+    </w:p>
+    <w:p>
+      <w:pPr>
+        <w:pStyle w:val="ListParagraph"/>
+        <w:jc w:val="both"/>
+        <w:rPr>
+          <w:rFonts w:ascii="Courier New" w:hAnsi="Courier New" w:cs="Courier New"/>
+          <w:sz w:val="16"/>
+          <w:szCs w:val="16"/>
+        </w:rPr>
+      </w:pPr>
+    </w:p>
+    <w:p>
+      <w:pPr>
+        <w:pStyle w:val="ListParagraph"/>
+        <w:jc w:val="both"/>
+        <w:rPr>
+          <w:rFonts w:ascii="Courier New" w:hAnsi="Courier New" w:cs="Courier New"/>
+          <w:sz w:val="18"/>
+          <w:szCs w:val="18"/>
+        </w:rPr>
+      </w:pPr>
+      <w:r>
+        <w:rPr>
+          <w:rFonts w:ascii="Courier New" w:hAnsi="Courier New" w:cs="Courier New"/>
+          <w:sz w:val="18"/>
+          <w:szCs w:val="18"/>
+        </w:rPr>
+        <w:t>...</w:t>
+      </w:r>
+    </w:p>
+    <w:p>
+      <w:pPr>
+        <w:pStyle w:val="ListParagraph"/>
+        <w:jc w:val="both"/>
+        <w:rPr>
+          <w:rFonts w:ascii="Courier New" w:hAnsi="Courier New" w:cs="Courier New"/>
+          <w:sz w:val="16"/>
+          <w:szCs w:val="16"/>
+        </w:rPr>
+      </w:pPr>
+    </w:p>
+    <w:p>
+      <w:pPr>
+        <w:pStyle w:val="ListParagraph"/>
+        <w:jc w:val="both"/>
+        <w:rPr>
+          <w:rFonts w:ascii="Courier New" w:hAnsi="Courier New" w:cs="Courier New"/>
+          <w:sz w:val="18"/>
+          <w:szCs w:val="18"/>
+        </w:rPr>
+      </w:pPr>
+      <w:r>
+        <w:rPr>
+          <w:rFonts w:ascii="Courier New" w:hAnsi="Courier New" w:cs="Courier New"/>
+          <w:sz w:val="18"/>
+          <w:szCs w:val="18"/>
+        </w:rPr>
+        <w:t>Run with season R as the test season</w:t>
+      </w:r>
+    </w:p>
+    <w:p>
+      <w:pPr>
+        <w:pStyle w:val="ListParagraph"/>
+        <w:jc w:val="both"/>
+        <w:rPr>
+          <w:rFonts w:ascii="Courier New" w:hAnsi="Courier New" w:cs="Courier New"/>
+          <w:sz w:val="18"/>
+          <w:szCs w:val="18"/>
+        </w:rPr>
+      </w:pPr>
+      <w:r>
+        <w:rPr>
+          <w:rFonts w:ascii="Courier New" w:hAnsi="Courier New" w:cs="Courier New"/>
+          <w:sz w:val="18"/>
+          <w:szCs w:val="18"/>
+        </w:rPr>
+        <w:t>Confusion Matrix:</w:t>
+      </w:r>
+    </w:p>
+    <w:p>
+      <w:pPr>
+        <w:pStyle w:val="ListParagraph"/>
+        <w:jc w:val="both"/>
+        <w:rPr>
+          <w:rFonts w:ascii="Courier New" w:hAnsi="Courier New" w:cs="Courier New"/>
+          <w:sz w:val="18"/>
+          <w:szCs w:val="18"/>
+        </w:rPr>
+      </w:pPr>
+      <w:r>
+        <w:rPr>
+          <w:rFonts w:ascii="Courier New" w:hAnsi="Courier New" w:cs="Courier New"/>
+          <w:sz w:val="18"/>
+          <w:szCs w:val="18"/>
+        </w:rPr>
+        <w:t>[</w:t>
+      </w:r>
+      <w:proofErr w:type="gramStart"/>
+      <w:r>
+        <w:rPr>
+          <w:rFonts w:ascii="Courier New" w:hAnsi="Courier New" w:cs="Courier New"/>
+          <w:sz w:val="18"/>
+          <w:szCs w:val="18"/>
+        </w:rPr>
+        <w:t>[ 27</w:t>
+      </w:r>
+      <w:proofErr w:type="gramEnd"/>
+      <w:r>
+        <w:rPr>
+          <w:rFonts w:ascii="Courier New" w:hAnsi="Courier New" w:cs="Courier New"/>
+          <w:sz w:val="18"/>
+          <w:szCs w:val="18"/>
+        </w:rPr>
+        <w:t>.  10.]</w:t>
+      </w:r>
+    </w:p>
+    <w:p>
+      <w:pPr>
+        <w:pStyle w:val="ListParagraph"/>
+        <w:jc w:val="both"/>
+        <w:rPr>
+          <w:rFonts w:ascii="Courier New" w:hAnsi="Courier New" w:cs="Courier New"/>
+          <w:sz w:val="18"/>
+          <w:szCs w:val="18"/>
+        </w:rPr>
+      </w:pPr>
+      <w:r>
+        <w:rPr>
+          <w:rFonts w:ascii="Courier New" w:hAnsi="Courier New" w:cs="Courier New"/>
+          <w:sz w:val="18"/>
+          <w:szCs w:val="18"/>
+        </w:rPr>
+        <w:t xml:space="preserve"> </w:t>
+      </w:r>
+      <w:proofErr w:type="gramStart"/>
+      <w:r>
+        <w:rPr>
+          <w:rFonts w:ascii="Courier New" w:hAnsi="Courier New" w:cs="Courier New"/>
+          <w:sz w:val="18"/>
+          <w:szCs w:val="18"/>
+        </w:rPr>
+        <w:t>[  9</w:t>
+      </w:r>
+      <w:proofErr w:type="gramEnd"/>
+      <w:r>
+        <w:rPr>
+          <w:rFonts w:ascii="Courier New" w:hAnsi="Courier New" w:cs="Courier New"/>
+          <w:sz w:val="18"/>
+          <w:szCs w:val="18"/>
+        </w:rPr>
+        <w:t>.  21.]]</w:t>
+      </w:r>
+    </w:p>
+    <w:p>
+      <w:pPr>
+        <w:pStyle w:val="ListParagraph"/>
+        <w:jc w:val="both"/>
+        <w:rPr>
+          <w:rFonts w:ascii="Courier New" w:hAnsi="Courier New" w:cs="Courier New"/>
+          <w:sz w:val="18"/>
+          <w:szCs w:val="18"/>
+        </w:rPr>
+      </w:pPr>
+      <w:r>
+        <w:rPr>
+          <w:rFonts w:ascii="Courier New" w:hAnsi="Courier New" w:cs="Courier New"/>
+          <w:sz w:val="18"/>
+          <w:szCs w:val="18"/>
+        </w:rPr>
+        <w:t>Confusion Matrix Accuracy:</w:t>
+      </w:r>
+    </w:p>
+    <w:p>
+      <w:pPr>
+        <w:pStyle w:val="ListParagraph"/>
+        <w:jc w:val="both"/>
+        <w:rPr>
+          <w:rFonts w:ascii="Courier New" w:hAnsi="Courier New" w:cs="Courier New"/>
+          <w:sz w:val="18"/>
+          <w:szCs w:val="18"/>
+        </w:rPr>
+      </w:pPr>
+      <w:r>
+        <w:rPr>
+          <w:rFonts w:ascii="Courier New" w:hAnsi="Courier New" w:cs="Courier New"/>
+          <w:sz w:val="18"/>
+          <w:szCs w:val="18"/>
+        </w:rPr>
+        <w:t>0.716417910448</w:t>
+      </w:r>
+    </w:p>
+    <w:p>
+      <w:pPr>
+        <w:pStyle w:val="ListParagraph"/>
+        <w:jc w:val="both"/>
+        <w:rPr>
+          <w:rFonts w:ascii="Courier New" w:hAnsi="Courier New" w:cs="Courier New"/>
+          <w:sz w:val="18"/>
+          <w:szCs w:val="18"/>
+        </w:rPr>
+      </w:pPr>
+      <w:r>
+        <w:rPr>
+          <w:rFonts w:ascii="Courier New" w:hAnsi="Courier New" w:cs="Courier New"/>
+          <w:sz w:val="18"/>
+          <w:szCs w:val="18"/>
+        </w:rPr>
+        <w:t>Least-Square-Error Accuracy:</w:t>
+      </w:r>
+    </w:p>
+    <w:p>
+      <w:pPr>
+        <w:pStyle w:val="ListParagraph"/>
+        <w:jc w:val="both"/>
+        <w:rPr>
+          <w:rFonts w:ascii="Courier New" w:hAnsi="Courier New" w:cs="Courier New"/>
+          <w:sz w:val="18"/>
+          <w:szCs w:val="18"/>
+        </w:rPr>
+      </w:pPr>
+      <w:r>
+        <w:rPr>
+          <w:rFonts w:ascii="Courier New" w:hAnsi="Courier New" w:cs="Courier New"/>
+          <w:sz w:val="18"/>
+          <w:szCs w:val="18"/>
+        </w:rPr>
+        <w:t>0.796424850628</w:t>
+      </w:r>
+    </w:p>
+    <w:p>
+      <w:pPr>
+        <w:pStyle w:val="ListParagraph"/>
+        <w:jc w:val="both"/>
+        <w:rPr>
+          <w:rFonts w:ascii="Courier New" w:hAnsi="Courier New" w:cs="Courier New"/>
+          <w:sz w:val="18"/>
+          <w:szCs w:val="18"/>
+        </w:rPr>
+      </w:pPr>
+    </w:p>
+    <w:p>
+      <w:pPr>
+        <w:pStyle w:val="ListParagraph"/>
+        <w:jc w:val="both"/>
+        <w:rPr>
+          <w:rFonts w:ascii="Courier New" w:hAnsi="Courier New" w:cs="Courier New"/>
+          <w:sz w:val="18"/>
+          <w:szCs w:val="18"/>
+        </w:rPr>
+      </w:pPr>
+      <w:r>
+        <w:rPr>
+          <w:rFonts w:ascii="Courier New" w:hAnsi="Courier New" w:cs="Courier New"/>
+          <w:sz w:val="18"/>
+          <w:szCs w:val="18"/>
+        </w:rPr>
+        <w:t>Average accuracy over the k-fold cross-validation:</w:t>
+      </w:r>
+    </w:p>
+    <w:p>
+      <w:pPr>
+        <w:pStyle w:val="ListParagraph"/>
+        <w:jc w:val="both"/>
+        <w:rPr>
+          <w:rFonts w:ascii="Courier New" w:hAnsi="Courier New" w:cs="Courier New"/>
+          <w:sz w:val="18"/>
+          <w:szCs w:val="18"/>
+        </w:rPr>
+      </w:pPr>
+      <w:r>
+        <w:rPr>
+          <w:rFonts w:ascii="Courier New" w:hAnsi="Courier New" w:cs="Courier New"/>
+          <w:sz w:val="18"/>
+          <w:szCs w:val="18"/>
+        </w:rPr>
+        <w:t>0.810340245518</w:t>
+      </w:r>
+    </w:p>
+    <w:p>
+      <w:pPr>
+        <w:pStyle w:val="ListParagraph"/>
         <w:ind w:left="0"/>
         <w:jc w:val="both"/>
+        <w:rPr>
+          <w:sz w:val="16"/>
+          <w:szCs w:val="16"/>
+        </w:rPr>
+      </w:pPr>
+    </w:p>
+    <w:p>
+      <w:pPr>
+        <w:pStyle w:val="ListParagraph"/>
+        <w:ind w:left="0"/>
+        <w:jc w:val="both"/>
+      </w:pPr>
+      <w:r>
+        <w:lastRenderedPageBreak/>
+        <w:t xml:space="preserve">We can see a big increase in the accuracy of the regression model by 17% more than the </w:t>
+      </w:r>
+      <w:proofErr w:type="spellStart"/>
+      <w:r>
+        <w:t>perceptron</w:t>
+      </w:r>
+      <w:proofErr w:type="spellEnd"/>
+      <w:r>
+        <w:t xml:space="preserve"> model. The accuracies </w:t>
+      </w:r>
+      <w:r>
+        <w:t>of</w:t>
+      </w:r>
+      <w:r>
+        <w:t xml:space="preserve"> all instances of the regression models were also more consistent with the average accuracy than the instances of the </w:t>
+      </w:r>
+      <w:proofErr w:type="spellStart"/>
+      <w:r>
+        <w:t>perceptron</w:t>
+      </w:r>
+      <w:proofErr w:type="spellEnd"/>
+      <w:r>
+        <w:t xml:space="preserve"> models we were getting.</w:t>
+      </w:r>
+    </w:p>
+    <w:p>
+      <w:pPr>
+        <w:pStyle w:val="ListParagraph"/>
+        <w:ind w:left="0"/>
+        <w:jc w:val="both"/>
+      </w:pPr>
+    </w:p>
+    <w:p>
+      <w:pPr>
+        <w:pStyle w:val="ListParagraph"/>
+        <w:ind w:left="0"/>
+        <w:jc w:val="both"/>
+      </w:pPr>
+      <w:r>
+        <w:t>A note about the confusion matrix for the regression model: the purpose of it was to visualize what kind of predictions the model would give.</w:t>
+      </w:r>
+      <w:r>
+        <w:t xml:space="preserve"> Since our targets are either 0 or 1, we chose 0.5 as the threshold for predicting for the confusion matrix.</w:t>
+      </w:r>
+      <w:r>
+        <w:t xml:space="preserve"> Naturally, the confusion matrix suites the </w:t>
+      </w:r>
+      <w:proofErr w:type="spellStart"/>
+      <w:r>
+        <w:t>perceptron</w:t>
+      </w:r>
+      <w:proofErr w:type="spellEnd"/>
+      <w:r>
+        <w:t xml:space="preserve"> better and is not intended to be used with regression, so we see the accuracy is slightly off of the true accuracy that the least squares error gives.</w:t>
+      </w:r>
+    </w:p>
+    <w:p>
+      <w:pPr>
+        <w:pStyle w:val="ListParagraph"/>
+        <w:ind w:left="0"/>
+        <w:jc w:val="both"/>
+      </w:pPr>
+    </w:p>
+    <w:p>
+      <w:pPr>
+        <w:pStyle w:val="ListParagraph"/>
+        <w:ind w:left="0"/>
+        <w:jc w:val="both"/>
+        <w:rPr>
+          <w:rFonts w:eastAsiaTheme="minorEastAsia"/>
+        </w:rPr>
+      </w:pPr>
+      <w:r>
+        <w:rPr>
+          <w:rStyle w:val="Heading3Char"/>
+        </w:rPr>
+        <w:t xml:space="preserve">Decreased Learning Rate </w:t>
+      </w:r>
+      <w:proofErr w:type="gramStart"/>
+      <w:r>
+        <w:rPr>
+          <w:rStyle w:val="Heading3Char"/>
+        </w:rPr>
+        <w:t>Over</w:t>
+      </w:r>
+      <w:proofErr w:type="gramEnd"/>
+      <w:r>
+        <w:rPr>
+          <w:rStyle w:val="Heading3Char"/>
+        </w:rPr>
+        <w:t xml:space="preserve"> Time (Init Learn rate = 0.1, Train iterations = 10</w:t>
+      </w:r>
+      <w:r>
+        <w:rPr>
+          <w:rStyle w:val="Heading3Char"/>
+        </w:rPr>
+        <w:t>,</w:t>
+      </w:r>
+      <w:r>
+        <w:rPr>
+          <w:rStyle w:val="Heading3Char"/>
+        </w:rPr>
+        <w:t>000)</w:t>
+      </w:r>
+      <w:r>
+        <w:rPr>
+          <w:rStyle w:val="Heading3Char"/>
+        </w:rPr>
+        <w:t>:</w:t>
+      </w:r>
+      <w:r>
+        <w:t xml:space="preserve"> </w:t>
+      </w:r>
+      <w:r>
+        <w:t xml:space="preserve">Next, we wanted to implement a learning rate that would decrease over time and have more iterations in order to achieve better convergence. </w:t>
+      </w:r>
+      <w:r>
+        <w:t xml:space="preserve">The model is first trained for 1000 iterations with a learning rate of 0.1. Then, we switch to a learning rate that is calculated </w:t>
+      </w:r>
+      <w:proofErr w:type="gramStart"/>
+      <w:r>
+        <w:t xml:space="preserve">by </w:t>
+      </w:r>
+      <m:oMath>
+        <m:box>
+          <m:boxPr>
+            <m:ctrlPr>
+              <w:rPr>
+                <w:rFonts w:ascii="Cambria Math"/>
+                <w:i/>
+                <w:sz w:val="28"/>
+                <w:szCs w:val="28"/>
+              </w:rPr>
+            </m:ctrlPr>
+          </m:boxPr>
+          <m:e>
+            <m:argPr>
+              <m:argSz m:val="-1"/>
+            </m:argPr>
+            <w:proofErr w:type="gramEnd"/>
+            <m:f>
+              <m:fPr>
+                <m:ctrlPr>
+                  <w:rPr>
+                    <w:rFonts w:ascii="Cambria Math"/>
+                    <w:i/>
+                    <w:sz w:val="28"/>
+                    <w:szCs w:val="28"/>
+                  </w:rPr>
+                </m:ctrlPr>
+              </m:fPr>
+              <m:num>
+                <m:r>
+                  <w:rPr>
+                    <w:rFonts w:ascii="Cambria Math" w:hAnsi="Cambria Math"/>
+                    <w:sz w:val="28"/>
+                    <w:szCs w:val="28"/>
+                  </w:rPr>
+                  <m:t>Tuning</m:t>
+                </m:r>
+                <m:r>
+                  <w:rPr>
+                    <w:rFonts w:ascii="Cambria Math"/>
+                    <w:sz w:val="28"/>
+                    <w:szCs w:val="28"/>
+                  </w:rPr>
+                  <m:t xml:space="preserve"> </m:t>
+                </m:r>
+                <m:r>
+                  <w:rPr>
+                    <w:rFonts w:ascii="Cambria Math" w:hAnsi="Cambria Math"/>
+                    <w:sz w:val="28"/>
+                    <w:szCs w:val="28"/>
+                  </w:rPr>
+                  <m:t>Constant</m:t>
+                </m:r>
+              </m:num>
+              <m:den>
+                <m:r>
+                  <w:rPr>
+                    <w:rFonts w:ascii="Cambria Math" w:hAnsi="Cambria Math"/>
+                    <w:sz w:val="28"/>
+                    <w:szCs w:val="28"/>
+                  </w:rPr>
+                  <m:t>Cur</m:t>
+                </m:r>
+                <m:r>
+                  <w:rPr>
+                    <w:rFonts w:ascii="Cambria Math"/>
+                    <w:sz w:val="28"/>
+                    <w:szCs w:val="28"/>
+                  </w:rPr>
+                  <m:t xml:space="preserve"> </m:t>
+                </m:r>
+                <m:r>
+                  <w:rPr>
+                    <w:rFonts w:ascii="Cambria Math" w:hAnsi="Cambria Math"/>
+                    <w:sz w:val="28"/>
+                    <w:szCs w:val="28"/>
+                  </w:rPr>
+                  <m:t>Iteration</m:t>
+                </m:r>
+                <m:r>
+                  <w:rPr>
+                    <w:rFonts w:ascii="Cambria Math"/>
+                    <w:sz w:val="28"/>
+                    <w:szCs w:val="28"/>
+                  </w:rPr>
+                  <m:t xml:space="preserve"> </m:t>
+                </m:r>
+                <m:r>
+                  <w:rPr>
+                    <w:rFonts w:ascii="Cambria Math" w:hAnsi="Cambria Math"/>
+                    <w:sz w:val="28"/>
+                    <w:szCs w:val="28"/>
+                  </w:rPr>
+                  <m:t>Count</m:t>
+                </m:r>
+              </m:den>
+            </m:f>
+          </m:e>
+        </m:box>
+      </m:oMath>
+      <w:r>
+        <w:rPr>
+          <w:rFonts w:eastAsiaTheme="minorEastAsia"/>
+          <w:sz w:val="28"/>
+          <w:szCs w:val="28"/>
+        </w:rPr>
+        <w:t xml:space="preserve"> </w:t>
+      </w:r>
+      <w:r>
+        <w:rPr>
+          <w:rFonts w:eastAsiaTheme="minorEastAsia"/>
+        </w:rPr>
+        <w:t>. We chose a tuning constant of 100, because when we switch the learning rate at 1000 iterations, the calculation gives a learning rate of 0.1 to start and will get smaller from there.</w:t>
+      </w:r>
+      <w:r>
+        <w:rPr>
+          <w:rFonts w:eastAsiaTheme="minorEastAsia"/>
+        </w:rPr>
+        <w:t xml:space="preserve"> Here is the output of the average accuracy</w:t>
+      </w:r>
+      <w:r>
+        <w:rPr>
+          <w:rFonts w:eastAsiaTheme="minorEastAsia"/>
+        </w:rPr>
+        <w:t xml:space="preserve"> using this additional feature with the regression model:</w:t>
+      </w:r>
+    </w:p>
+    <w:p>
+      <w:pPr>
+        <w:pStyle w:val="ListParagraph"/>
+        <w:ind w:left="0"/>
+        <w:jc w:val="both"/>
+        <w:rPr>
+          <w:rFonts w:eastAsiaTheme="minorEastAsia"/>
+          <w:sz w:val="16"/>
+          <w:szCs w:val="16"/>
+        </w:rPr>
+      </w:pPr>
+    </w:p>
+    <w:p>
+      <w:pPr>
+        <w:pStyle w:val="ListParagraph"/>
+        <w:jc w:val="both"/>
+        <w:rPr>
+          <w:rFonts w:ascii="Courier New" w:hAnsi="Courier New" w:cs="Courier New"/>
+          <w:sz w:val="18"/>
+          <w:szCs w:val="18"/>
+        </w:rPr>
+      </w:pPr>
+      <w:r>
+        <w:rPr>
+          <w:rFonts w:ascii="Courier New" w:hAnsi="Courier New" w:cs="Courier New"/>
+          <w:sz w:val="18"/>
+          <w:szCs w:val="18"/>
+        </w:rPr>
+        <w:t>Average accuracy over the k-fold cross-validation:</w:t>
+      </w:r>
+    </w:p>
+    <w:p>
+      <w:pPr>
+        <w:pStyle w:val="ListParagraph"/>
+        <w:jc w:val="both"/>
+        <w:rPr>
+          <w:rFonts w:ascii="Courier New" w:hAnsi="Courier New" w:cs="Courier New"/>
+          <w:sz w:val="18"/>
+          <w:szCs w:val="18"/>
+        </w:rPr>
+      </w:pPr>
+      <w:r>
+        <w:rPr>
+          <w:rFonts w:ascii="Courier New" w:hAnsi="Courier New" w:cs="Courier New"/>
+          <w:sz w:val="18"/>
+          <w:szCs w:val="18"/>
+        </w:rPr>
+        <w:t>0.81044139282</w:t>
+      </w:r>
+    </w:p>
+    <w:p>
+      <w:pPr>
+        <w:pStyle w:val="ListParagraph"/>
+        <w:jc w:val="both"/>
+        <w:rPr>
+          <w:rFonts w:ascii="Courier New" w:hAnsi="Courier New" w:cs="Courier New"/>
+          <w:sz w:val="16"/>
+          <w:szCs w:val="16"/>
+        </w:rPr>
+      </w:pPr>
+    </w:p>
+    <w:p>
+      <w:pPr>
+        <w:pStyle w:val="ListParagraph"/>
+        <w:ind w:left="0"/>
+        <w:jc w:val="both"/>
+        <w:rPr>
+          <w:rFonts w:cs="Courier New"/>
+        </w:rPr>
+      </w:pPr>
+      <w:r>
+        <w:rPr>
+          <w:rFonts w:cs="Courier New"/>
+        </w:rPr>
+        <w:t xml:space="preserve">We see that the accuracy is still at 81%, so the decreasing learning rate does not make a meaningful impact to the convergence of the model. </w:t>
+      </w:r>
+      <w:r>
+        <w:rPr>
+          <w:rFonts w:cs="Courier New"/>
+        </w:rPr>
+        <w:t>This could be due to the fact that the regression model already does a good job at converging due to the mini-bath gradient descent.</w:t>
+      </w:r>
+    </w:p>
+    <w:p>
+      <w:pPr>
+        <w:pStyle w:val="ListParagraph"/>
+        <w:ind w:left="0"/>
+        <w:jc w:val="both"/>
+        <w:rPr>
+          <w:rFonts w:cs="Courier New"/>
+        </w:rPr>
+      </w:pPr>
+    </w:p>
+    <w:p>
+      <w:pPr>
+        <w:pStyle w:val="ListParagraph"/>
+        <w:ind w:left="0"/>
+        <w:jc w:val="both"/>
+      </w:pPr>
+      <w:r>
+        <w:rPr>
+          <w:rStyle w:val="Heading3Char"/>
+        </w:rPr>
+        <w:t>Added Opponent Win Percentage Feature</w:t>
+      </w:r>
+      <w:r>
+        <w:rPr>
+          <w:rStyle w:val="Heading3Char"/>
+        </w:rPr>
+        <w:t>:</w:t>
+      </w:r>
+      <w:r>
+        <w:t xml:space="preserve"> </w:t>
+      </w:r>
+      <w:r>
+        <w:t>The last addition we made to the models was to add a feature to the data: the average win percentage of the teams that a specific team faced during regular season. This was discussed further in the “Feature Selection” section.</w:t>
+      </w:r>
+      <w:r>
+        <w:t xml:space="preserve"> The output of the average accuracy of the regression model after adding this feature is given below:</w:t>
+      </w:r>
+    </w:p>
+    <w:p>
+      <w:pPr>
+        <w:pStyle w:val="ListParagraph"/>
+        <w:ind w:left="0"/>
+        <w:jc w:val="both"/>
+        <w:rPr>
+          <w:rFonts w:cs="Courier New"/>
+          <w:sz w:val="16"/>
+          <w:szCs w:val="16"/>
+        </w:rPr>
+      </w:pPr>
+    </w:p>
+    <w:p>
+      <w:pPr>
+        <w:pStyle w:val="ListParagraph"/>
+        <w:jc w:val="both"/>
+        <w:rPr>
+          <w:rFonts w:ascii="Courier New" w:hAnsi="Courier New" w:cs="Courier New"/>
+          <w:sz w:val="18"/>
+          <w:szCs w:val="18"/>
+        </w:rPr>
+      </w:pPr>
+      <w:r>
+        <w:rPr>
+          <w:rFonts w:ascii="Courier New" w:hAnsi="Courier New" w:cs="Courier New"/>
+          <w:sz w:val="18"/>
+          <w:szCs w:val="18"/>
+        </w:rPr>
+        <w:t>Average accuracy over the k-fold cross-validation:</w:t>
+      </w:r>
+    </w:p>
+    <w:p>
+      <w:pPr>
+        <w:pStyle w:val="ListParagraph"/>
+        <w:jc w:val="both"/>
+        <w:rPr>
+          <w:rFonts w:ascii="Courier New" w:hAnsi="Courier New" w:cs="Courier New"/>
+          <w:sz w:val="18"/>
+          <w:szCs w:val="18"/>
+        </w:rPr>
+      </w:pPr>
+      <w:r>
+        <w:rPr>
+          <w:rFonts w:ascii="Courier New" w:hAnsi="Courier New" w:cs="Courier New"/>
+          <w:sz w:val="18"/>
+          <w:szCs w:val="18"/>
+        </w:rPr>
+        <w:t>0.810153002316</w:t>
+      </w:r>
+    </w:p>
+    <w:p>
+      <w:pPr>
+        <w:pStyle w:val="ListParagraph"/>
+        <w:jc w:val="both"/>
+        <w:rPr>
+          <w:rFonts w:ascii="Courier New" w:hAnsi="Courier New" w:cs="Courier New"/>
+          <w:sz w:val="16"/>
+          <w:szCs w:val="16"/>
+        </w:rPr>
+      </w:pPr>
+    </w:p>
+    <w:p>
+      <w:pPr>
+        <w:pStyle w:val="ListParagraph"/>
+        <w:ind w:left="0"/>
+        <w:jc w:val="both"/>
+        <w:rPr>
+          <w:rFonts w:cs="Courier New"/>
+        </w:rPr>
+      </w:pPr>
+      <w:r>
+        <w:rPr>
+          <w:rFonts w:cs="Courier New"/>
+        </w:rPr>
+        <w:t xml:space="preserve">This addition also did not improve the accuracy of the model at all. </w:t>
+      </w:r>
+      <w:r>
+        <w:rPr>
+          <w:rFonts w:cs="Courier New"/>
+        </w:rPr>
+        <w:t>B</w:t>
+      </w:r>
+      <w:r>
+        <w:rPr>
+          <w:rFonts w:cs="Courier New"/>
+        </w:rPr>
+        <w:t xml:space="preserve">ecause it is the average of the opponents’ win percentage, all these values end up being </w:t>
+      </w:r>
+      <w:r>
+        <w:rPr>
+          <w:rFonts w:cs="Courier New"/>
+        </w:rPr>
+        <w:t>within 10% of 50%</w:t>
+      </w:r>
+      <w:r>
+        <w:rPr>
+          <w:rFonts w:cs="Courier New"/>
+        </w:rPr>
+        <w:t xml:space="preserve">. This small range in values could be making this feature </w:t>
+      </w:r>
+      <w:r>
+        <w:rPr>
+          <w:rFonts w:cs="Courier New"/>
+        </w:rPr>
+        <w:t>insignificant to the model. Something to try in the future is to normalize this feature and see if that makes the data more meaningful.</w:t>
+      </w:r>
+    </w:p>
+    <w:p>
+      <w:pPr>
+        <w:pStyle w:val="ListParagraph"/>
+        <w:ind w:left="0"/>
+        <w:jc w:val="both"/>
+        <w:rPr>
+          <w:rFonts w:cs="Courier New"/>
+        </w:rPr>
+      </w:pPr>
+    </w:p>
+    <w:p>
+      <w:pPr>
+        <w:pStyle w:val="ListParagraph"/>
+        <w:ind w:left="0"/>
+        <w:jc w:val="both"/>
+      </w:pPr>
+      <w:r>
+        <w:rPr>
+          <w:rStyle w:val="Heading3Char"/>
+        </w:rPr>
+        <w:t>Regularization Note</w:t>
+      </w:r>
+      <w:r>
+        <w:rPr>
+          <w:rStyle w:val="Heading3Char"/>
+        </w:rPr>
+        <w:t>:</w:t>
+      </w:r>
+      <w:r>
+        <w:t xml:space="preserve"> We considered implementing regularization into our regression model, but we saw that the weights were already very small and regularization would not be necessary. Here is an example of </w:t>
+      </w:r>
+      <w:r>
+        <w:t xml:space="preserve">the </w:t>
+      </w:r>
+      <w:r>
+        <w:t>weights for an instance of the regression model:</w:t>
+      </w:r>
+    </w:p>
+    <w:p>
+      <w:pPr>
+        <w:pStyle w:val="ListParagraph"/>
+        <w:ind w:left="0"/>
+        <w:jc w:val="both"/>
+        <w:rPr>
+          <w:rFonts w:cs="Courier New"/>
+          <w:sz w:val="16"/>
+          <w:szCs w:val="16"/>
+        </w:rPr>
+      </w:pPr>
+    </w:p>
+    <w:p>
+      <w:pPr>
+        <w:pStyle w:val="ListParagraph"/>
+        <w:jc w:val="both"/>
+        <w:rPr>
+          <w:rFonts w:ascii="Courier New" w:hAnsi="Courier New" w:cs="Courier New"/>
+          <w:sz w:val="18"/>
+          <w:szCs w:val="18"/>
+        </w:rPr>
+      </w:pPr>
+      <w:r>
+        <w:rPr>
+          <w:rFonts w:ascii="Courier New" w:hAnsi="Courier New" w:cs="Courier New"/>
+          <w:sz w:val="18"/>
+          <w:szCs w:val="18"/>
+        </w:rPr>
+        <w:t>[</w:t>
+      </w:r>
+      <w:proofErr w:type="gramStart"/>
+      <w:r>
+        <w:rPr>
+          <w:rFonts w:ascii="Courier New" w:hAnsi="Courier New" w:cs="Courier New"/>
+          <w:sz w:val="18"/>
+          <w:szCs w:val="18"/>
+        </w:rPr>
+        <w:t>[ 0.52807226</w:t>
+      </w:r>
+      <w:proofErr w:type="gramEnd"/>
+      <w:r>
+        <w:rPr>
+          <w:rFonts w:ascii="Courier New" w:hAnsi="Courier New" w:cs="Courier New"/>
+          <w:sz w:val="18"/>
+          <w:szCs w:val="18"/>
+        </w:rPr>
+        <w:t>]</w:t>
+      </w:r>
+    </w:p>
+    <w:p>
+      <w:pPr>
+        <w:pStyle w:val="ListParagraph"/>
+        <w:jc w:val="both"/>
+        <w:rPr>
+          <w:rFonts w:ascii="Courier New" w:hAnsi="Courier New" w:cs="Courier New"/>
+          <w:sz w:val="18"/>
+          <w:szCs w:val="18"/>
+        </w:rPr>
+      </w:pPr>
+      <w:r>
+        <w:rPr>
+          <w:rFonts w:ascii="Courier New" w:hAnsi="Courier New" w:cs="Courier New"/>
+          <w:sz w:val="18"/>
+          <w:szCs w:val="18"/>
+        </w:rPr>
+        <w:t xml:space="preserve"> [-0.02832871]</w:t>
+      </w:r>
+    </w:p>
+    <w:p>
+      <w:pPr>
+        <w:pStyle w:val="ListParagraph"/>
+        <w:jc w:val="both"/>
+        <w:rPr>
+          <w:rFonts w:ascii="Courier New" w:hAnsi="Courier New" w:cs="Courier New"/>
+          <w:sz w:val="18"/>
+          <w:szCs w:val="18"/>
+        </w:rPr>
+      </w:pPr>
+      <w:r>
+        <w:rPr>
+          <w:rFonts w:ascii="Courier New" w:hAnsi="Courier New" w:cs="Courier New"/>
+          <w:sz w:val="18"/>
+          <w:szCs w:val="18"/>
+        </w:rPr>
+        <w:t xml:space="preserve"> </w:t>
+      </w:r>
+      <w:proofErr w:type="gramStart"/>
+      <w:r>
+        <w:rPr>
+          <w:rFonts w:ascii="Courier New" w:hAnsi="Courier New" w:cs="Courier New"/>
+          <w:sz w:val="18"/>
+          <w:szCs w:val="18"/>
+        </w:rPr>
+        <w:t>[ 0.36148606</w:t>
+      </w:r>
+      <w:proofErr w:type="gramEnd"/>
+      <w:r>
+        <w:rPr>
+          <w:rFonts w:ascii="Courier New" w:hAnsi="Courier New" w:cs="Courier New"/>
+          <w:sz w:val="18"/>
+          <w:szCs w:val="18"/>
+        </w:rPr>
+        <w:t>]</w:t>
+      </w:r>
+    </w:p>
+    <w:p>
+      <w:pPr>
+        <w:pStyle w:val="ListParagraph"/>
+        <w:jc w:val="both"/>
+        <w:rPr>
+          <w:rFonts w:ascii="Courier New" w:hAnsi="Courier New" w:cs="Courier New"/>
+          <w:sz w:val="18"/>
+          <w:szCs w:val="18"/>
+        </w:rPr>
+      </w:pPr>
+      <w:r>
+        <w:rPr>
+          <w:rFonts w:ascii="Courier New" w:hAnsi="Courier New" w:cs="Courier New"/>
+          <w:sz w:val="18"/>
+          <w:szCs w:val="18"/>
+        </w:rPr>
+        <w:t xml:space="preserve"> [-0.02264244]</w:t>
+      </w:r>
+    </w:p>
+    <w:p>
+      <w:pPr>
+        <w:pStyle w:val="ListParagraph"/>
+        <w:jc w:val="both"/>
+        <w:rPr>
+          <w:rFonts w:ascii="Courier New" w:hAnsi="Courier New" w:cs="Courier New"/>
+          <w:sz w:val="18"/>
+          <w:szCs w:val="18"/>
+        </w:rPr>
+      </w:pPr>
+      <w:r>
+        <w:rPr>
+          <w:rFonts w:ascii="Courier New" w:hAnsi="Courier New" w:cs="Courier New"/>
+          <w:sz w:val="18"/>
+          <w:szCs w:val="18"/>
+        </w:rPr>
+        <w:t xml:space="preserve"> </w:t>
+      </w:r>
+      <w:proofErr w:type="gramStart"/>
+      <w:r>
+        <w:rPr>
+          <w:rFonts w:ascii="Courier New" w:hAnsi="Courier New" w:cs="Courier New"/>
+          <w:sz w:val="18"/>
+          <w:szCs w:val="18"/>
+        </w:rPr>
+        <w:t>[ 0.02464491</w:t>
+      </w:r>
+      <w:proofErr w:type="gramEnd"/>
+      <w:r>
+        <w:rPr>
+          <w:rFonts w:ascii="Courier New" w:hAnsi="Courier New" w:cs="Courier New"/>
+          <w:sz w:val="18"/>
+          <w:szCs w:val="18"/>
+        </w:rPr>
+        <w:t>]</w:t>
+      </w:r>
+    </w:p>
+    <w:p>
+      <w:pPr>
+        <w:pStyle w:val="ListParagraph"/>
+        <w:jc w:val="both"/>
+        <w:rPr>
+          <w:rFonts w:ascii="Courier New" w:hAnsi="Courier New" w:cs="Courier New"/>
+          <w:sz w:val="18"/>
+          <w:szCs w:val="18"/>
+        </w:rPr>
+      </w:pPr>
+      <w:r>
+        <w:rPr>
+          <w:rFonts w:ascii="Courier New" w:hAnsi="Courier New" w:cs="Courier New"/>
+          <w:sz w:val="18"/>
+          <w:szCs w:val="18"/>
+        </w:rPr>
+        <w:t xml:space="preserve"> [-0.18858922]]</w:t>
+      </w:r>
+    </w:p>
+    <w:p>
+      <w:pPr>
+        <w:pStyle w:val="Heading1"/>
+      </w:pPr>
+      <w:r>
+        <w:lastRenderedPageBreak/>
+        <w:t>Loan Default Prediction:</w:t>
+      </w:r>
+    </w:p>
+    <w:p>
+      <w:pPr>
+        <w:spacing w:after="0"/>
+      </w:pPr>
+    </w:p>
+    <w:p>
+      <w:pPr>
+        <w:pStyle w:val="ListParagraph"/>
+        <w:ind w:left="0"/>
+        <w:jc w:val="both"/>
+        <w:rPr>
+          <w:rStyle w:val="Heading2Char"/>
+        </w:rPr>
+      </w:pPr>
+      <w:r>
+        <w:rPr>
+          <w:rStyle w:val="Heading2Char"/>
+        </w:rPr>
+        <w:t>Introduction to Problem:</w:t>
+      </w:r>
+    </w:p>
+    <w:p>
+      <w:pPr>
+        <w:spacing w:after="120"/>
+        <w:jc w:val="both"/>
+      </w:pPr>
+      <w:r>
+        <w:t>Enter intro to problem here.</w:t>
+      </w:r>
+      <w:r>
+        <w:t xml:space="preserve"> Look at NCAA intro as a guide.</w:t>
+      </w:r>
+    </w:p>
+    <w:p>
+      <w:pPr>
+        <w:spacing w:after="0"/>
+      </w:pPr>
+    </w:p>
+    <w:p>
+      <w:pPr>
+        <w:pStyle w:val="ListParagraph"/>
+        <w:ind w:left="0"/>
+        <w:jc w:val="both"/>
+      </w:pPr>
+      <w:r>
+        <w:rPr>
+          <w:rStyle w:val="Heading2Char"/>
+        </w:rPr>
+        <w:t>Feature Selection:</w:t>
+      </w:r>
+    </w:p>
+    <w:p>
+      <w:pPr>
+        <w:pStyle w:val="ListParagraph"/>
+        <w:ind w:left="0"/>
+        <w:jc w:val="both"/>
+        <w:rPr>
+          <w:sz w:val="16"/>
+          <w:szCs w:val="16"/>
+        </w:rPr>
+      </w:pPr>
+    </w:p>
+    <w:p>
+      <w:pPr>
+        <w:pStyle w:val="ListParagraph"/>
+        <w:ind w:left="0"/>
+        <w:jc w:val="both"/>
       </w:pPr>
       <w:r>
         <w:t xml:space="preserve">For this, given the large number of features given to us in the training data, we went through and found ones that would most likely have no impact (all being the same number or similar) and had gigantic gaps in values. From there, we went through and did some </w:t>
@@ -1932,62 +3052,648 @@
       </w:r>
     </w:p>
     <w:p>
-      <w:r>
-        <w:lastRenderedPageBreak/>
+      <w:pPr>
+        <w:spacing w:after="0"/>
+      </w:pPr>
+      <w:r>
+        <w:rPr>
+          <w:rStyle w:val="Heading3Char"/>
+        </w:rPr>
+        <w:t xml:space="preserve">Initial </w:t>
+      </w:r>
+      <w:r>
+        <w:rPr>
+          <w:rStyle w:val="Heading3Char"/>
+        </w:rPr>
+        <w:t>Custom M</w:t>
+      </w:r>
+      <w:r>
+        <w:rPr>
+          <w:rStyle w:val="Heading3Char"/>
+        </w:rPr>
+        <w:t>odel</w:t>
+      </w:r>
+      <w:r>
+        <w:rPr>
+          <w:rStyle w:val="Heading3Char"/>
+        </w:rPr>
+        <w:t>:</w:t>
+      </w:r>
+      <w:r>
+        <w:t xml:space="preserve"> </w:t>
+      </w:r>
+      <w:r>
         <w:t>The first draft of the model involved splitting the training data into two subsets: no loss, and total loss. For each sub set the extremes (top and bottom 5%) were removed and the remainder of data was averaged into an average data point. We did not use some of the data in the training data (to be used for a testing set). A data point would be compared to each average, for each of the roughly 800 features; if it was closer to the no loss it received one point in that feature, if it was closer to the complete loss it lost one point for that feature. If the final tally was above zero, predict no loss; if it were below zero predict complete loss.</w:t>
       </w:r>
     </w:p>
     <w:p>
-      <w:r>
-        <w:t xml:space="preserve">The final model used a modified version of the perceptron code used by the NCAA prediction. </w:t>
-      </w:r>
-      <w:r>
-        <w:t xml:space="preserve">Surprisingly, (after over an hour of running the code) it ended up being more accurate than NCAA prediction. </w:t>
+      <w:pPr>
+        <w:spacing w:after="0"/>
+      </w:pPr>
+    </w:p>
+    <w:p>
+      <w:pPr>
+        <w:spacing w:after="0"/>
+      </w:pPr>
+      <w:r>
+        <w:t xml:space="preserve">Ignoring the percentage of loss, the algorithm correctly predicted whether the loan would default or not sixty percent of the time. The numbers produced [-400, 400] seemed to be random and could not be used to determine the percentage of default. Using this model also crashed our computers multiple times (and we have a </w:t>
+      </w:r>
+      <w:proofErr w:type="spellStart"/>
+      <w:r>
+        <w:t>Haswell</w:t>
+      </w:r>
+      <w:proofErr w:type="spellEnd"/>
+      <w:r>
+        <w:t xml:space="preserve"> processor with 16 GBs of RAM).</w:t>
+      </w:r>
+    </w:p>
+    <w:p>
+      <w:pPr>
+        <w:spacing w:after="0"/>
+      </w:pPr>
+    </w:p>
+    <w:p>
+      <w:pPr>
+        <w:spacing w:after="0"/>
+      </w:pPr>
+      <w:proofErr w:type="spellStart"/>
+      <w:r>
+        <w:rPr>
+          <w:rStyle w:val="Heading3Char"/>
+        </w:rPr>
+        <w:t>Perceptron</w:t>
+      </w:r>
+      <w:proofErr w:type="spellEnd"/>
+      <w:r>
+        <w:rPr>
+          <w:rStyle w:val="Heading3Char"/>
+        </w:rPr>
+        <w:t>:</w:t>
+      </w:r>
+      <w:r>
+        <w:rPr>
+          <w:rStyle w:val="Heading3Char"/>
+        </w:rPr>
+        <w:t xml:space="preserve"> </w:t>
+      </w:r>
+      <w:r>
+        <w:t xml:space="preserve">Because this problem requires supervised learning, we chose to use the </w:t>
+      </w:r>
+      <w:proofErr w:type="spellStart"/>
+      <w:r>
+        <w:t>perceptron</w:t>
+      </w:r>
+      <w:proofErr w:type="spellEnd"/>
+      <w:r>
+        <w:t xml:space="preserve"> created for the NCAA playoff predictions</w:t>
       </w:r>
       <w:bookmarkStart w:id="0" w:name="_GoBack"/>
       <w:bookmarkEnd w:id="0"/>
       <w:r>
+        <w:t xml:space="preserve">. Due to feature selection being so complicated and taking most of the work effort allocated to solving this problem, </w:t>
+      </w:r>
+      <w:r>
+        <w:t>we simply use</w:t>
+      </w:r>
+      <w:r>
+        <w:t>d</w:t>
+      </w:r>
+      <w:r>
+        <w:t xml:space="preserve"> the final version of the NCAA </w:t>
+      </w:r>
+      <w:proofErr w:type="spellStart"/>
+      <w:r>
+        <w:t>perceptron</w:t>
+      </w:r>
+      <w:proofErr w:type="spellEnd"/>
+      <w:r>
+        <w:t xml:space="preserve"> and do not investigate further into model prediction. </w:t>
+      </w:r>
+      <w:r>
+        <w:t xml:space="preserve">Here is a portion of the output for a run using the </w:t>
+      </w:r>
+      <w:proofErr w:type="spellStart"/>
+      <w:r>
+        <w:t>perceptron</w:t>
+      </w:r>
+      <w:proofErr w:type="spellEnd"/>
+      <w:r>
+        <w:t xml:space="preserve"> on the data:</w:t>
+      </w:r>
+    </w:p>
+    <w:p>
+      <w:pPr>
+        <w:spacing w:after="0"/>
+        <w:rPr>
+          <w:sz w:val="16"/>
+          <w:szCs w:val="16"/>
+        </w:rPr>
+      </w:pPr>
+    </w:p>
+    <w:p>
+      <w:pPr>
+        <w:pStyle w:val="ListParagraph"/>
+        <w:jc w:val="both"/>
+        <w:rPr>
+          <w:rFonts w:ascii="Courier New" w:hAnsi="Courier New" w:cs="Courier New"/>
+          <w:sz w:val="18"/>
+          <w:szCs w:val="18"/>
+        </w:rPr>
+      </w:pPr>
+      <w:r>
+        <w:rPr>
+          <w:rFonts w:ascii="Courier New" w:hAnsi="Courier New" w:cs="Courier New"/>
+          <w:sz w:val="18"/>
+          <w:szCs w:val="18"/>
+        </w:rPr>
+        <w:t>Run with season A as the test season</w:t>
+      </w:r>
+    </w:p>
+    <w:p>
+      <w:pPr>
+        <w:pStyle w:val="ListParagraph"/>
+        <w:jc w:val="both"/>
+        <w:rPr>
+          <w:rFonts w:ascii="Courier New" w:hAnsi="Courier New" w:cs="Courier New"/>
+          <w:sz w:val="18"/>
+          <w:szCs w:val="18"/>
+        </w:rPr>
+      </w:pPr>
+      <w:r>
+        <w:rPr>
+          <w:rFonts w:ascii="Courier New" w:hAnsi="Courier New" w:cs="Courier New"/>
+          <w:sz w:val="18"/>
+          <w:szCs w:val="18"/>
+        </w:rPr>
+        <w:t>Confusion Matrix:</w:t>
+      </w:r>
+    </w:p>
+    <w:p>
+      <w:pPr>
+        <w:pStyle w:val="ListParagraph"/>
+        <w:jc w:val="both"/>
+        <w:rPr>
+          <w:rFonts w:ascii="Courier New" w:hAnsi="Courier New" w:cs="Courier New"/>
+          <w:sz w:val="18"/>
+          <w:szCs w:val="18"/>
+        </w:rPr>
+      </w:pPr>
+      <w:r>
+        <w:rPr>
+          <w:rFonts w:ascii="Courier New" w:hAnsi="Courier New" w:cs="Courier New"/>
+          <w:sz w:val="18"/>
+          <w:szCs w:val="18"/>
+        </w:rPr>
+        <w:t>[</w:t>
+      </w:r>
+      <w:proofErr w:type="gramStart"/>
+      <w:r>
+        <w:rPr>
+          <w:rFonts w:ascii="Courier New" w:hAnsi="Courier New" w:cs="Courier New"/>
+          <w:sz w:val="18"/>
+          <w:szCs w:val="18"/>
+        </w:rPr>
+        <w:t>[ 17</w:t>
+      </w:r>
+      <w:proofErr w:type="gramEnd"/>
+      <w:r>
+        <w:rPr>
+          <w:rFonts w:ascii="Courier New" w:hAnsi="Courier New" w:cs="Courier New"/>
+          <w:sz w:val="18"/>
+          <w:szCs w:val="18"/>
+        </w:rPr>
+        <w:t>.   3.]</w:t>
+      </w:r>
+    </w:p>
+    <w:p>
+      <w:pPr>
+        <w:pStyle w:val="ListParagraph"/>
+        <w:jc w:val="both"/>
+        <w:rPr>
+          <w:rFonts w:ascii="Courier New" w:hAnsi="Courier New" w:cs="Courier New"/>
+          <w:sz w:val="18"/>
+          <w:szCs w:val="18"/>
+        </w:rPr>
+      </w:pPr>
+      <w:r>
+        <w:rPr>
+          <w:rFonts w:ascii="Courier New" w:hAnsi="Courier New" w:cs="Courier New"/>
+          <w:sz w:val="18"/>
+          <w:szCs w:val="18"/>
+        </w:rPr>
         <w:t xml:space="preserve"> </w:t>
       </w:r>
-    </w:p>
-    <w:p>
-      <w:pPr>
-        <w:pStyle w:val="ListParagraph"/>
-        <w:numPr>
-          <w:ilvl w:val="0"/>
-          <w:numId w:val="1"/>
-        </w:numPr>
-      </w:pPr>
-      <w:r>
-        <w:t xml:space="preserve">Ignoring the percentage of loss, the algorithm correctly predicted whether the loan would default or not sixty percent of the time. The numbers produced [-400, 400] seemed to be random and could not be used to determine the percentage of default. Using this model also crashed our computers multiple times (and we have a </w:t>
-      </w:r>
-      <w:proofErr w:type="spellStart"/>
-      <w:r>
-        <w:t>Haswell</w:t>
-      </w:r>
-      <w:proofErr w:type="spellEnd"/>
-      <w:r>
-        <w:t xml:space="preserve"> processor with 16 GBs of RAM).</w:t>
-      </w:r>
-    </w:p>
-    <w:p>
-      <w:pPr>
-        <w:pStyle w:val="ListParagraph"/>
-        <w:numPr>
-          <w:ilvl w:val="0"/>
-          <w:numId w:val="1"/>
-        </w:numPr>
-      </w:pPr>
-      <w:r>
-        <w:t xml:space="preserve">A lot of the features seem random and appear to not have any correlation with the amount of default. Using </w:t>
-      </w:r>
       <w:proofErr w:type="gramStart"/>
       <w:r>
-        <w:t>less</w:t>
+        <w:rPr>
+          <w:rFonts w:ascii="Courier New" w:hAnsi="Courier New" w:cs="Courier New"/>
+          <w:sz w:val="18"/>
+          <w:szCs w:val="18"/>
+        </w:rPr>
+        <w:t>[ 14</w:t>
       </w:r>
       <w:proofErr w:type="gramEnd"/>
       <w:r>
-        <w:t xml:space="preserve"> features would make the algorithm faster (and easier to run) but (currently) we do not know of a good way of eliminating features with unsupervised learning. </w:t>
+        <w:rPr>
+          <w:rFonts w:ascii="Courier New" w:hAnsi="Courier New" w:cs="Courier New"/>
+          <w:sz w:val="18"/>
+          <w:szCs w:val="18"/>
+        </w:rPr>
+        <w:t>.  29.]]</w:t>
+      </w:r>
+    </w:p>
+    <w:p>
+      <w:pPr>
+        <w:pStyle w:val="ListParagraph"/>
+        <w:jc w:val="both"/>
+        <w:rPr>
+          <w:rFonts w:ascii="Courier New" w:hAnsi="Courier New" w:cs="Courier New"/>
+          <w:sz w:val="18"/>
+          <w:szCs w:val="18"/>
+        </w:rPr>
+      </w:pPr>
+      <w:r>
+        <w:rPr>
+          <w:rFonts w:ascii="Courier New" w:hAnsi="Courier New" w:cs="Courier New"/>
+          <w:sz w:val="18"/>
+          <w:szCs w:val="18"/>
+        </w:rPr>
+        <w:t>Accuracy:</w:t>
+      </w:r>
+    </w:p>
+    <w:p>
+      <w:pPr>
+        <w:pStyle w:val="ListParagraph"/>
+        <w:jc w:val="both"/>
+        <w:rPr>
+          <w:rFonts w:ascii="Courier New" w:hAnsi="Courier New" w:cs="Courier New"/>
+          <w:sz w:val="18"/>
+          <w:szCs w:val="18"/>
+        </w:rPr>
+      </w:pPr>
+      <w:r>
+        <w:rPr>
+          <w:rFonts w:ascii="Courier New" w:hAnsi="Courier New" w:cs="Courier New"/>
+          <w:sz w:val="18"/>
+          <w:szCs w:val="18"/>
+        </w:rPr>
+        <w:t>0.730158730159</w:t>
+      </w:r>
+    </w:p>
+    <w:p>
+      <w:pPr>
+        <w:pStyle w:val="ListParagraph"/>
+        <w:jc w:val="both"/>
+        <w:rPr>
+          <w:rFonts w:ascii="Courier New" w:hAnsi="Courier New" w:cs="Courier New"/>
+          <w:sz w:val="18"/>
+          <w:szCs w:val="18"/>
+        </w:rPr>
+      </w:pPr>
+    </w:p>
+    <w:p>
+      <w:pPr>
+        <w:pStyle w:val="ListParagraph"/>
+        <w:jc w:val="both"/>
+        <w:rPr>
+          <w:rFonts w:ascii="Courier New" w:hAnsi="Courier New" w:cs="Courier New"/>
+          <w:sz w:val="18"/>
+          <w:szCs w:val="18"/>
+        </w:rPr>
+      </w:pPr>
+      <w:r>
+        <w:rPr>
+          <w:rFonts w:ascii="Courier New" w:hAnsi="Courier New" w:cs="Courier New"/>
+          <w:sz w:val="18"/>
+          <w:szCs w:val="18"/>
+        </w:rPr>
+        <w:t>Run with season B as the test season</w:t>
+      </w:r>
+    </w:p>
+    <w:p>
+      <w:pPr>
+        <w:pStyle w:val="ListParagraph"/>
+        <w:jc w:val="both"/>
+        <w:rPr>
+          <w:rFonts w:ascii="Courier New" w:hAnsi="Courier New" w:cs="Courier New"/>
+          <w:sz w:val="18"/>
+          <w:szCs w:val="18"/>
+        </w:rPr>
+      </w:pPr>
+      <w:r>
+        <w:rPr>
+          <w:rFonts w:ascii="Courier New" w:hAnsi="Courier New" w:cs="Courier New"/>
+          <w:sz w:val="18"/>
+          <w:szCs w:val="18"/>
+        </w:rPr>
+        <w:t>Confusion Matrix:</w:t>
+      </w:r>
+    </w:p>
+    <w:p>
+      <w:pPr>
+        <w:pStyle w:val="ListParagraph"/>
+        <w:jc w:val="both"/>
+        <w:rPr>
+          <w:rFonts w:ascii="Courier New" w:hAnsi="Courier New" w:cs="Courier New"/>
+          <w:sz w:val="18"/>
+          <w:szCs w:val="18"/>
+        </w:rPr>
+      </w:pPr>
+      <w:r>
+        <w:rPr>
+          <w:rFonts w:ascii="Courier New" w:hAnsi="Courier New" w:cs="Courier New"/>
+          <w:sz w:val="18"/>
+          <w:szCs w:val="18"/>
+        </w:rPr>
+        <w:lastRenderedPageBreak/>
+        <w:t>[</w:t>
+      </w:r>
+      <w:proofErr w:type="gramStart"/>
+      <w:r>
+        <w:rPr>
+          <w:rFonts w:ascii="Courier New" w:hAnsi="Courier New" w:cs="Courier New"/>
+          <w:sz w:val="18"/>
+          <w:szCs w:val="18"/>
+        </w:rPr>
+        <w:t>[ 24</w:t>
+      </w:r>
+      <w:proofErr w:type="gramEnd"/>
+      <w:r>
+        <w:rPr>
+          <w:rFonts w:ascii="Courier New" w:hAnsi="Courier New" w:cs="Courier New"/>
+          <w:sz w:val="18"/>
+          <w:szCs w:val="18"/>
+        </w:rPr>
+        <w:t>.   5.]</w:t>
+      </w:r>
+    </w:p>
+    <w:p>
+      <w:pPr>
+        <w:pStyle w:val="ListParagraph"/>
+        <w:jc w:val="both"/>
+        <w:rPr>
+          <w:rFonts w:ascii="Courier New" w:hAnsi="Courier New" w:cs="Courier New"/>
+          <w:sz w:val="18"/>
+          <w:szCs w:val="18"/>
+        </w:rPr>
+      </w:pPr>
+      <w:r>
+        <w:rPr>
+          <w:rFonts w:ascii="Courier New" w:hAnsi="Courier New" w:cs="Courier New"/>
+          <w:sz w:val="18"/>
+          <w:szCs w:val="18"/>
+        </w:rPr>
+        <w:t xml:space="preserve"> </w:t>
+      </w:r>
+      <w:proofErr w:type="gramStart"/>
+      <w:r>
+        <w:rPr>
+          <w:rFonts w:ascii="Courier New" w:hAnsi="Courier New" w:cs="Courier New"/>
+          <w:sz w:val="18"/>
+          <w:szCs w:val="18"/>
+        </w:rPr>
+        <w:t>[ 13</w:t>
+      </w:r>
+      <w:proofErr w:type="gramEnd"/>
+      <w:r>
+        <w:rPr>
+          <w:rFonts w:ascii="Courier New" w:hAnsi="Courier New" w:cs="Courier New"/>
+          <w:sz w:val="18"/>
+          <w:szCs w:val="18"/>
+        </w:rPr>
+        <w:t>.  21.]]</w:t>
+      </w:r>
+    </w:p>
+    <w:p>
+      <w:pPr>
+        <w:pStyle w:val="ListParagraph"/>
+        <w:jc w:val="both"/>
+        <w:rPr>
+          <w:rFonts w:ascii="Courier New" w:hAnsi="Courier New" w:cs="Courier New"/>
+          <w:sz w:val="18"/>
+          <w:szCs w:val="18"/>
+        </w:rPr>
+      </w:pPr>
+      <w:r>
+        <w:rPr>
+          <w:rFonts w:ascii="Courier New" w:hAnsi="Courier New" w:cs="Courier New"/>
+          <w:sz w:val="18"/>
+          <w:szCs w:val="18"/>
+        </w:rPr>
+        <w:t>Accuracy:</w:t>
+      </w:r>
+    </w:p>
+    <w:p>
+      <w:pPr>
+        <w:pStyle w:val="ListParagraph"/>
+        <w:jc w:val="both"/>
+        <w:rPr>
+          <w:rFonts w:ascii="Courier New" w:hAnsi="Courier New" w:cs="Courier New"/>
+          <w:sz w:val="18"/>
+          <w:szCs w:val="18"/>
+        </w:rPr>
+      </w:pPr>
+      <w:r>
+        <w:rPr>
+          <w:rFonts w:ascii="Courier New" w:hAnsi="Courier New" w:cs="Courier New"/>
+          <w:sz w:val="18"/>
+          <w:szCs w:val="18"/>
+        </w:rPr>
+        <w:t>0.714285714286</w:t>
+      </w:r>
+    </w:p>
+    <w:p>
+      <w:pPr>
+        <w:pStyle w:val="ListParagraph"/>
+        <w:jc w:val="both"/>
+        <w:rPr>
+          <w:rFonts w:ascii="Courier New" w:hAnsi="Courier New" w:cs="Courier New"/>
+          <w:sz w:val="18"/>
+          <w:szCs w:val="18"/>
+        </w:rPr>
+      </w:pPr>
+    </w:p>
+    <w:p>
+      <w:pPr>
+        <w:pStyle w:val="ListParagraph"/>
+        <w:spacing w:after="240"/>
+        <w:jc w:val="both"/>
+        <w:rPr>
+          <w:rFonts w:ascii="Courier New" w:hAnsi="Courier New" w:cs="Courier New"/>
+          <w:sz w:val="18"/>
+          <w:szCs w:val="18"/>
+        </w:rPr>
+      </w:pPr>
+      <w:r>
+        <w:rPr>
+          <w:rFonts w:ascii="Courier New" w:hAnsi="Courier New" w:cs="Courier New"/>
+          <w:sz w:val="18"/>
+          <w:szCs w:val="18"/>
+        </w:rPr>
+        <w:t>...</w:t>
+      </w:r>
+    </w:p>
+    <w:p>
+      <w:pPr>
+        <w:pStyle w:val="ListParagraph"/>
+        <w:spacing w:after="240"/>
+        <w:jc w:val="both"/>
+        <w:rPr>
+          <w:rFonts w:ascii="Courier New" w:hAnsi="Courier New" w:cs="Courier New"/>
+          <w:sz w:val="18"/>
+          <w:szCs w:val="18"/>
+        </w:rPr>
+      </w:pPr>
+    </w:p>
+    <w:p>
+      <w:pPr>
+        <w:pStyle w:val="ListParagraph"/>
+        <w:spacing w:after="360"/>
+        <w:jc w:val="both"/>
+        <w:rPr>
+          <w:rFonts w:ascii="Courier New" w:hAnsi="Courier New" w:cs="Courier New"/>
+          <w:sz w:val="18"/>
+          <w:szCs w:val="18"/>
+        </w:rPr>
+      </w:pPr>
+      <w:r>
+        <w:rPr>
+          <w:rFonts w:ascii="Courier New" w:hAnsi="Courier New" w:cs="Courier New"/>
+          <w:sz w:val="18"/>
+          <w:szCs w:val="18"/>
+        </w:rPr>
+        <w:t>Run with season R as the test season</w:t>
+      </w:r>
+    </w:p>
+    <w:p>
+      <w:pPr>
+        <w:pStyle w:val="ListParagraph"/>
+        <w:jc w:val="both"/>
+        <w:rPr>
+          <w:rFonts w:ascii="Courier New" w:hAnsi="Courier New" w:cs="Courier New"/>
+          <w:sz w:val="18"/>
+          <w:szCs w:val="18"/>
+        </w:rPr>
+      </w:pPr>
+      <w:r>
+        <w:rPr>
+          <w:rFonts w:ascii="Courier New" w:hAnsi="Courier New" w:cs="Courier New"/>
+          <w:sz w:val="18"/>
+          <w:szCs w:val="18"/>
+        </w:rPr>
+        <w:t>Confusion Matrix:</w:t>
+      </w:r>
+    </w:p>
+    <w:p>
+      <w:pPr>
+        <w:pStyle w:val="ListParagraph"/>
+        <w:jc w:val="both"/>
+        <w:rPr>
+          <w:rFonts w:ascii="Courier New" w:hAnsi="Courier New" w:cs="Courier New"/>
+          <w:sz w:val="18"/>
+          <w:szCs w:val="18"/>
+        </w:rPr>
+      </w:pPr>
+      <w:r>
+        <w:rPr>
+          <w:rFonts w:ascii="Courier New" w:hAnsi="Courier New" w:cs="Courier New"/>
+          <w:sz w:val="18"/>
+          <w:szCs w:val="18"/>
+        </w:rPr>
+        <w:t>[</w:t>
+      </w:r>
+      <w:proofErr w:type="gramStart"/>
+      <w:r>
+        <w:rPr>
+          <w:rFonts w:ascii="Courier New" w:hAnsi="Courier New" w:cs="Courier New"/>
+          <w:sz w:val="18"/>
+          <w:szCs w:val="18"/>
+        </w:rPr>
+        <w:t>[ 33</w:t>
+      </w:r>
+      <w:proofErr w:type="gramEnd"/>
+      <w:r>
+        <w:rPr>
+          <w:rFonts w:ascii="Courier New" w:hAnsi="Courier New" w:cs="Courier New"/>
+          <w:sz w:val="18"/>
+          <w:szCs w:val="18"/>
+        </w:rPr>
+        <w:t>.  34.]</w:t>
+      </w:r>
+    </w:p>
+    <w:p>
+      <w:pPr>
+        <w:pStyle w:val="ListParagraph"/>
+        <w:jc w:val="both"/>
+        <w:rPr>
+          <w:rFonts w:ascii="Courier New" w:hAnsi="Courier New" w:cs="Courier New"/>
+          <w:sz w:val="18"/>
+          <w:szCs w:val="18"/>
+        </w:rPr>
+      </w:pPr>
+      <w:r>
+        <w:rPr>
+          <w:rFonts w:ascii="Courier New" w:hAnsi="Courier New" w:cs="Courier New"/>
+          <w:sz w:val="18"/>
+          <w:szCs w:val="18"/>
+        </w:rPr>
+        <w:t xml:space="preserve"> </w:t>
+      </w:r>
+      <w:proofErr w:type="gramStart"/>
+      <w:r>
+        <w:rPr>
+          <w:rFonts w:ascii="Courier New" w:hAnsi="Courier New" w:cs="Courier New"/>
+          <w:sz w:val="18"/>
+          <w:szCs w:val="18"/>
+        </w:rPr>
+        <w:t>[  0</w:t>
+      </w:r>
+      <w:proofErr w:type="gramEnd"/>
+      <w:r>
+        <w:rPr>
+          <w:rFonts w:ascii="Courier New" w:hAnsi="Courier New" w:cs="Courier New"/>
+          <w:sz w:val="18"/>
+          <w:szCs w:val="18"/>
+        </w:rPr>
+        <w:t>.   0.]]</w:t>
+      </w:r>
+    </w:p>
+    <w:p>
+      <w:pPr>
+        <w:pStyle w:val="ListParagraph"/>
+        <w:jc w:val="both"/>
+        <w:rPr>
+          <w:rFonts w:ascii="Courier New" w:hAnsi="Courier New" w:cs="Courier New"/>
+          <w:sz w:val="18"/>
+          <w:szCs w:val="18"/>
+        </w:rPr>
+      </w:pPr>
+      <w:r>
+        <w:rPr>
+          <w:rFonts w:ascii="Courier New" w:hAnsi="Courier New" w:cs="Courier New"/>
+          <w:sz w:val="18"/>
+          <w:szCs w:val="18"/>
+        </w:rPr>
+        <w:t>Accuracy:</w:t>
+      </w:r>
+    </w:p>
+    <w:p>
+      <w:pPr>
+        <w:pStyle w:val="ListParagraph"/>
+        <w:jc w:val="both"/>
+        <w:rPr>
+          <w:rFonts w:ascii="Courier New" w:hAnsi="Courier New" w:cs="Courier New"/>
+          <w:sz w:val="18"/>
+          <w:szCs w:val="18"/>
+        </w:rPr>
+      </w:pPr>
+      <w:r>
+        <w:rPr>
+          <w:rFonts w:ascii="Courier New" w:hAnsi="Courier New" w:cs="Courier New"/>
+          <w:sz w:val="18"/>
+          <w:szCs w:val="18"/>
+        </w:rPr>
+        <w:t>0.492537313433</w:t>
       </w:r>
     </w:p>
     <w:sectPr>
@@ -2082,7 +3788,7 @@
       <w:t>/</w:t>
     </w:r>
     <w:r>
-      <w:t>16</w:t>
+      <w:t>17</w:t>
     </w:r>
     <w:r>
       <w:t>/2014</w:t>
@@ -2524,6 +4230,7 @@
   <w:style w:type="character" w:default="1" w:styleId="DefaultParagraphFont">
     <w:name w:val="Default Paragraph Font"/>
     <w:uiPriority w:val="1"/>
+    <w:semiHidden/>
     <w:unhideWhenUsed/>
   </w:style>
   <w:style w:type="table" w:default="1" w:styleId="TableNormal">
@@ -2944,7 +4651,7 @@
   <a:extraClrSchemeLst/>
   <a:extLst>
     <a:ext uri="{05A4C25C-085E-4340-85A3-A5531E510DB2}">
-      <thm15:themeFamily xmlns:thm15="http://schemas.microsoft.com/office/thememl/2012/main" xmlns="" name="Office Theme" id="{62F939B6-93AF-4DB8-9C6B-D6C7DFDC589F}" vid="{4A3C46E8-61CC-4603-A589-7422A47A8E4A}"/>
+      <thm15:themeFamily xmlns="" xmlns:thm15="http://schemas.microsoft.com/office/thememl/2012/main" name="Office Theme" id="{62F939B6-93AF-4DB8-9C6B-D6C7DFDC589F}" vid="{4A3C46E8-61CC-4603-A589-7422A47A8E4A}"/>
     </a:ext>
   </a:extLst>
 </a:theme>
@@ -2955,7 +4662,7 @@
 </file>
 
 <file path=customXml/itemProps1.xml><?xml version="1.0" encoding="utf-8"?>
-<ds:datastoreItem xmlns:ds="http://schemas.openxmlformats.org/officeDocument/2006/customXml" ds:itemID="{D90D2D3B-B4BB-4C29-800E-BC1A2743AC7C}">
+<ds:datastoreItem xmlns:ds="http://schemas.openxmlformats.org/officeDocument/2006/customXml" ds:itemID="{DEEF7304-8913-4E05-8408-037CA1E4E500}">
   <ds:schemaRefs>
     <ds:schemaRef ds:uri="http://schemas.openxmlformats.org/officeDocument/2006/bibliography"/>
   </ds:schemaRefs>

</xml_diff>

<commit_message>
One last update to final project report
NCAA part of report is officially done
Loan default part is all setup, but Kris will have to add more since he
has more knowledge of this part
</commit_message>
<xml_diff>
--- a/FinalMilestone.docx
+++ b/FinalMilestone.docx
@@ -207,7 +207,10 @@
         <w:jc w:val="both"/>
       </w:pPr>
       <w:r>
-        <w:t>Final feature-target setup:</w:t>
+        <w:t>Final feature/</w:t>
+      </w:r>
+      <w:r>
+        <w:t>target setup:</w:t>
       </w:r>
     </w:p>
     <w:p>
@@ -295,27 +298,20 @@
         </w:rPr>
         <w:t xml:space="preserve">%, seed, opponent-win-%, win-%, seed, opponent-win-%), </w:t>
       </w:r>
-      <m:oMath>
-        <m:acc>
-          <m:accPr>
-            <m:chr m:val="⃑"/>
-            <m:ctrlPr>
-              <w:rPr>
-                <w:rFonts w:ascii="Cambria Math" w:eastAsiaTheme="minorEastAsia" w:hAnsi="Cambria Math"/>
-                <w:i/>
-              </w:rPr>
-            </m:ctrlPr>
-          </m:accPr>
-          <m:e>
-            <m:r>
-              <w:rPr>
-                <w:rFonts w:ascii="Cambria Math" w:eastAsiaTheme="minorEastAsia" w:hAnsi="Cambria Math"/>
-              </w:rPr>
-              <m:t>t</m:t>
-            </m:r>
-          </m:e>
-        </m:acc>
-      </m:oMath>
+      <w:r>
+        <w:rPr>
+          <w:rFonts w:ascii="Cambria Math" w:eastAsiaTheme="minorEastAsia" w:hAnsi="Cambria Math"/>
+          <w:i/>
+        </w:rPr>
+        <w:t>t</w:t>
+      </w:r>
+      <w:r>
+        <w:rPr>
+          <w:rFonts w:ascii="Cambria Math" w:eastAsiaTheme="minorEastAsia" w:hAnsi="Cambria Math"/>
+          <w:i/>
+        </w:rPr>
+        <w:t xml:space="preserve"> </w:t>
+      </w:r>
       <w:r>
         <w:rPr>
           <w:rFonts w:eastAsiaTheme="minorEastAsia"/>
@@ -2288,7 +2284,13 @@
         <w:t xml:space="preserve"> Since our targets are either 0 or 1, we chose 0.5 as the threshold for predicting for the confusion matrix.</w:t>
       </w:r>
       <w:r>
-        <w:t xml:space="preserve"> Naturally, the confusion matrix suites the </w:t>
+        <w:t xml:space="preserve"> Natur</w:t>
+      </w:r>
+      <w:r>
+        <w:t>ally, the confusion matrix suit</w:t>
+      </w:r>
+      <w:r>
+        <w:t xml:space="preserve">s the </w:t>
       </w:r>
       <w:proofErr w:type="spellStart"/>
       <w:r>
@@ -2371,7 +2373,7 @@
           <m:boxPr>
             <m:ctrlPr>
               <w:rPr>
-                <w:rFonts w:ascii="Cambria Math"/>
+                <w:rFonts w:ascii="Cambria Math" w:hAnsi="Cambria Math"/>
                 <w:i/>
                 <w:sz w:val="28"/>
                 <w:szCs w:val="28"/>
@@ -2387,7 +2389,7 @@
               <m:fPr>
                 <m:ctrlPr>
                   <w:rPr>
-                    <w:rFonts w:ascii="Cambria Math"/>
+                    <w:rFonts w:ascii="Cambria Math" w:hAnsi="Cambria Math"/>
                     <w:i/>
                     <w:sz w:val="28"/>
                     <w:szCs w:val="28"/>
@@ -2688,7 +2690,7 @@
         <w:rPr>
           <w:rFonts w:cs="Courier New"/>
         </w:rPr>
-        <w:t xml:space="preserve">This addition also did not improve the accuracy of the model at all. </w:t>
+        <w:t xml:space="preserve">This addition also did not improve the accuracy of the model. </w:t>
       </w:r>
       <w:r>
         <w:rPr>
@@ -3206,7 +3208,49 @@
           <w:sz w:val="18"/>
           <w:szCs w:val="18"/>
         </w:rPr>
-        <w:t>Run with season A as the test season</w:t>
+        <w:t xml:space="preserve">Run with </w:t>
+      </w:r>
+      <w:proofErr w:type="gramStart"/>
+      <w:r>
+        <w:rPr>
+          <w:rFonts w:ascii="Courier New" w:hAnsi="Courier New" w:cs="Courier New"/>
+          <w:sz w:val="18"/>
+          <w:szCs w:val="18"/>
+        </w:rPr>
+        <w:t>k[</w:t>
+      </w:r>
+      <w:proofErr w:type="gramEnd"/>
+      <w:r>
+        <w:rPr>
+          <w:rFonts w:ascii="Courier New" w:hAnsi="Courier New" w:cs="Courier New"/>
+          <w:sz w:val="18"/>
+          <w:szCs w:val="18"/>
+        </w:rPr>
+        <w:t>0</w:t>
+      </w:r>
+      <w:r>
+        <w:rPr>
+          <w:rFonts w:ascii="Courier New" w:hAnsi="Courier New" w:cs="Courier New"/>
+          <w:sz w:val="18"/>
+          <w:szCs w:val="18"/>
+        </w:rPr>
+        <w:t>]</w:t>
+      </w:r>
+      <w:r>
+        <w:rPr>
+          <w:rFonts w:ascii="Courier New" w:hAnsi="Courier New" w:cs="Courier New"/>
+          <w:sz w:val="18"/>
+          <w:szCs w:val="18"/>
+        </w:rPr>
+        <w:t xml:space="preserve"> as the test </w:t>
+      </w:r>
+      <w:r>
+        <w:rPr>
+          <w:rFonts w:ascii="Courier New" w:hAnsi="Courier New" w:cs="Courier New"/>
+          <w:sz w:val="18"/>
+          <w:szCs w:val="18"/>
+        </w:rPr>
+        <w:t>group</w:t>
       </w:r>
     </w:p>
     <w:p>
@@ -3253,7 +3297,15 @@
           <w:sz w:val="18"/>
           <w:szCs w:val="18"/>
         </w:rPr>
-        <w:t>[ 17</w:t>
+        <w:t xml:space="preserve">[ </w:t>
+      </w:r>
+      <w:r>
+        <w:rPr>
+          <w:rFonts w:ascii="Courier New" w:hAnsi="Courier New" w:cs="Courier New"/>
+          <w:sz w:val="18"/>
+          <w:szCs w:val="18"/>
+        </w:rPr>
+        <w:t>8673</w:t>
       </w:r>
       <w:proofErr w:type="gramEnd"/>
       <w:r>
@@ -3262,7 +3314,15 @@
           <w:sz w:val="18"/>
           <w:szCs w:val="18"/>
         </w:rPr>
-        <w:t>.   3.]</w:t>
+        <w:t>.   834</w:t>
+      </w:r>
+      <w:r>
+        <w:rPr>
+          <w:rFonts w:ascii="Courier New" w:hAnsi="Courier New" w:cs="Courier New"/>
+          <w:sz w:val="18"/>
+          <w:szCs w:val="18"/>
+        </w:rPr>
+        <w:t>.]</w:t>
       </w:r>
     </w:p>
     <w:p>
@@ -3290,17 +3350,17 @@
           <w:sz w:val="18"/>
           <w:szCs w:val="18"/>
         </w:rPr>
-        <w:t>[ 14</w:t>
+        <w:t>[   71.    11</w:t>
+      </w:r>
+      <w:r>
+        <w:rPr>
+          <w:rFonts w:ascii="Courier New" w:hAnsi="Courier New" w:cs="Courier New"/>
+          <w:sz w:val="18"/>
+          <w:szCs w:val="18"/>
+        </w:rPr>
+        <w:t>.]]</w:t>
       </w:r>
       <w:proofErr w:type="gramEnd"/>
-      <w:r>
-        <w:rPr>
-          <w:rFonts w:ascii="Courier New" w:hAnsi="Courier New" w:cs="Courier New"/>
-          <w:sz w:val="18"/>
-          <w:szCs w:val="18"/>
-        </w:rPr>
-        <w:t>.  29.]]</w:t>
-      </w:r>
     </w:p>
     <w:p>
       <w:pPr>
@@ -3337,37 +3397,80 @@
           <w:sz w:val="18"/>
           <w:szCs w:val="18"/>
         </w:rPr>
-        <w:t>0.730158730159</w:t>
-      </w:r>
-    </w:p>
-    <w:p>
-      <w:pPr>
-        <w:pStyle w:val="ListParagraph"/>
-        <w:jc w:val="both"/>
-        <w:rPr>
-          <w:rFonts w:ascii="Courier New" w:hAnsi="Courier New" w:cs="Courier New"/>
-          <w:sz w:val="18"/>
-          <w:szCs w:val="18"/>
-        </w:rPr>
-      </w:pPr>
-    </w:p>
-    <w:p>
-      <w:pPr>
-        <w:pStyle w:val="ListParagraph"/>
-        <w:jc w:val="both"/>
-        <w:rPr>
-          <w:rFonts w:ascii="Courier New" w:hAnsi="Courier New" w:cs="Courier New"/>
-          <w:sz w:val="18"/>
-          <w:szCs w:val="18"/>
-        </w:rPr>
-      </w:pPr>
-      <w:r>
-        <w:rPr>
-          <w:rFonts w:ascii="Courier New" w:hAnsi="Courier New" w:cs="Courier New"/>
-          <w:sz w:val="18"/>
-          <w:szCs w:val="18"/>
-        </w:rPr>
-        <w:t>Run with season B as the test season</w:t>
+        <w:t>0.</w:t>
+      </w:r>
+      <w:r>
+        <w:rPr>
+          <w:rFonts w:ascii="Courier New" w:hAnsi="Courier New" w:cs="Courier New"/>
+          <w:sz w:val="18"/>
+          <w:szCs w:val="18"/>
+        </w:rPr>
+        <w:t>90562102409</w:t>
+      </w:r>
+    </w:p>
+    <w:p>
+      <w:pPr>
+        <w:pStyle w:val="ListParagraph"/>
+        <w:jc w:val="both"/>
+        <w:rPr>
+          <w:rFonts w:ascii="Courier New" w:hAnsi="Courier New" w:cs="Courier New"/>
+          <w:sz w:val="18"/>
+          <w:szCs w:val="18"/>
+        </w:rPr>
+      </w:pPr>
+    </w:p>
+    <w:p>
+      <w:pPr>
+        <w:pStyle w:val="ListParagraph"/>
+        <w:spacing w:after="360"/>
+        <w:jc w:val="both"/>
+        <w:rPr>
+          <w:rFonts w:ascii="Courier New" w:hAnsi="Courier New" w:cs="Courier New"/>
+          <w:sz w:val="18"/>
+          <w:szCs w:val="18"/>
+        </w:rPr>
+      </w:pPr>
+      <w:r>
+        <w:rPr>
+          <w:rFonts w:ascii="Courier New" w:hAnsi="Courier New" w:cs="Courier New"/>
+          <w:sz w:val="18"/>
+          <w:szCs w:val="18"/>
+        </w:rPr>
+        <w:t xml:space="preserve">Run with </w:t>
+      </w:r>
+      <w:proofErr w:type="gramStart"/>
+      <w:r>
+        <w:rPr>
+          <w:rFonts w:ascii="Courier New" w:hAnsi="Courier New" w:cs="Courier New"/>
+          <w:sz w:val="18"/>
+          <w:szCs w:val="18"/>
+        </w:rPr>
+        <w:t>k[</w:t>
+      </w:r>
+      <w:proofErr w:type="gramEnd"/>
+      <w:r>
+        <w:rPr>
+          <w:rFonts w:ascii="Courier New" w:hAnsi="Courier New" w:cs="Courier New"/>
+          <w:sz w:val="18"/>
+          <w:szCs w:val="18"/>
+        </w:rPr>
+        <w:t>1]</w:t>
+      </w:r>
+      <w:r>
+        <w:rPr>
+          <w:rFonts w:ascii="Courier New" w:hAnsi="Courier New" w:cs="Courier New"/>
+          <w:sz w:val="18"/>
+          <w:szCs w:val="18"/>
+        </w:rPr>
+        <w:t xml:space="preserve"> as the test </w:t>
+      </w:r>
+      <w:r>
+        <w:rPr>
+          <w:rFonts w:ascii="Courier New" w:hAnsi="Courier New" w:cs="Courier New"/>
+          <w:sz w:val="18"/>
+          <w:szCs w:val="18"/>
+        </w:rPr>
+        <w:t>group</w:t>
       </w:r>
     </w:p>
     <w:p>
@@ -3415,7 +3518,15 @@
           <w:sz w:val="18"/>
           <w:szCs w:val="18"/>
         </w:rPr>
-        <w:t>[ 24</w:t>
+        <w:t xml:space="preserve">[ </w:t>
+      </w:r>
+      <w:r>
+        <w:rPr>
+          <w:rFonts w:ascii="Courier New" w:hAnsi="Courier New" w:cs="Courier New"/>
+          <w:sz w:val="18"/>
+          <w:szCs w:val="18"/>
+        </w:rPr>
+        <w:t>8675</w:t>
       </w:r>
       <w:proofErr w:type="gramEnd"/>
       <w:r>
@@ -3424,7 +3535,23 @@
           <w:sz w:val="18"/>
           <w:szCs w:val="18"/>
         </w:rPr>
-        <w:t>.   5.]</w:t>
+        <w:t xml:space="preserve">.  </w:t>
+      </w:r>
+      <w:r>
+        <w:rPr>
+          <w:rFonts w:ascii="Courier New" w:hAnsi="Courier New" w:cs="Courier New"/>
+          <w:sz w:val="18"/>
+          <w:szCs w:val="18"/>
+        </w:rPr>
+        <w:t>913</w:t>
+      </w:r>
+      <w:r>
+        <w:rPr>
+          <w:rFonts w:ascii="Courier New" w:hAnsi="Courier New" w:cs="Courier New"/>
+          <w:sz w:val="18"/>
+          <w:szCs w:val="18"/>
+        </w:rPr>
+        <w:t>.]</w:t>
       </w:r>
     </w:p>
     <w:p>
@@ -3452,17 +3579,41 @@
           <w:sz w:val="18"/>
           <w:szCs w:val="18"/>
         </w:rPr>
-        <w:t>[ 13</w:t>
+        <w:t xml:space="preserve">[  </w:t>
+      </w:r>
+      <w:r>
+        <w:rPr>
+          <w:rFonts w:ascii="Courier New" w:hAnsi="Courier New" w:cs="Courier New"/>
+          <w:sz w:val="18"/>
+          <w:szCs w:val="18"/>
+        </w:rPr>
+        <w:t xml:space="preserve">  </w:t>
+      </w:r>
+      <w:r>
+        <w:rPr>
+          <w:rFonts w:ascii="Courier New" w:hAnsi="Courier New" w:cs="Courier New"/>
+          <w:sz w:val="18"/>
+          <w:szCs w:val="18"/>
+        </w:rPr>
+        <w:t xml:space="preserve">0.   </w:t>
+      </w:r>
+      <w:r>
+        <w:rPr>
+          <w:rFonts w:ascii="Courier New" w:hAnsi="Courier New" w:cs="Courier New"/>
+          <w:sz w:val="18"/>
+          <w:szCs w:val="18"/>
+        </w:rPr>
+        <w:t xml:space="preserve"> </w:t>
+      </w:r>
+      <w:r>
+        <w:rPr>
+          <w:rFonts w:ascii="Courier New" w:hAnsi="Courier New" w:cs="Courier New"/>
+          <w:sz w:val="18"/>
+          <w:szCs w:val="18"/>
+        </w:rPr>
+        <w:t>0.]]</w:t>
       </w:r>
       <w:proofErr w:type="gramEnd"/>
-      <w:r>
-        <w:rPr>
-          <w:rFonts w:ascii="Courier New" w:hAnsi="Courier New" w:cs="Courier New"/>
-          <w:sz w:val="18"/>
-          <w:szCs w:val="18"/>
-        </w:rPr>
-        <w:t>.  21.]]</w:t>
-      </w:r>
     </w:p>
     <w:p>
       <w:pPr>
@@ -3499,17 +3650,25 @@
           <w:sz w:val="18"/>
           <w:szCs w:val="18"/>
         </w:rPr>
-        <w:t>0.714285714286</w:t>
-      </w:r>
-    </w:p>
-    <w:p>
-      <w:pPr>
-        <w:pStyle w:val="ListParagraph"/>
-        <w:jc w:val="both"/>
-        <w:rPr>
-          <w:rFonts w:ascii="Courier New" w:hAnsi="Courier New" w:cs="Courier New"/>
-          <w:sz w:val="18"/>
-          <w:szCs w:val="18"/>
+        <w:t>0.</w:t>
+      </w:r>
+      <w:r>
+        <w:rPr>
+          <w:rFonts w:ascii="Courier New" w:hAnsi="Courier New" w:cs="Courier New"/>
+          <w:sz w:val="18"/>
+          <w:szCs w:val="18"/>
+        </w:rPr>
+        <w:t>904776804339</w:t>
+      </w:r>
+    </w:p>
+    <w:p>
+      <w:pPr>
+        <w:pStyle w:val="ListParagraph"/>
+        <w:jc w:val="both"/>
+        <w:rPr>
+          <w:rFonts w:ascii="Courier New" w:hAnsi="Courier New" w:cs="Courier New"/>
+          <w:sz w:val="16"/>
+          <w:szCs w:val="16"/>
         </w:rPr>
       </w:pPr>
     </w:p>
@@ -3536,33 +3695,65 @@
     <w:p>
       <w:pPr>
         <w:pStyle w:val="ListParagraph"/>
-        <w:spacing w:after="240"/>
-        <w:jc w:val="both"/>
-        <w:rPr>
-          <w:rFonts w:ascii="Courier New" w:hAnsi="Courier New" w:cs="Courier New"/>
-          <w:sz w:val="18"/>
-          <w:szCs w:val="18"/>
-        </w:rPr>
-      </w:pPr>
-    </w:p>
-    <w:p>
-      <w:pPr>
-        <w:pStyle w:val="ListParagraph"/>
-        <w:spacing w:after="360"/>
-        <w:jc w:val="both"/>
-        <w:rPr>
-          <w:rFonts w:ascii="Courier New" w:hAnsi="Courier New" w:cs="Courier New"/>
-          <w:sz w:val="18"/>
-          <w:szCs w:val="18"/>
-        </w:rPr>
-      </w:pPr>
-      <w:r>
-        <w:rPr>
-          <w:rFonts w:ascii="Courier New" w:hAnsi="Courier New" w:cs="Courier New"/>
-          <w:sz w:val="18"/>
-          <w:szCs w:val="18"/>
-        </w:rPr>
-        <w:t>Run with season R as the test season</w:t>
+        <w:jc w:val="both"/>
+        <w:rPr>
+          <w:rFonts w:ascii="Courier New" w:hAnsi="Courier New" w:cs="Courier New"/>
+          <w:sz w:val="16"/>
+          <w:szCs w:val="16"/>
+        </w:rPr>
+      </w:pPr>
+    </w:p>
+    <w:p>
+      <w:pPr>
+        <w:pStyle w:val="ListParagraph"/>
+        <w:jc w:val="both"/>
+        <w:rPr>
+          <w:rFonts w:ascii="Courier New" w:hAnsi="Courier New" w:cs="Courier New"/>
+          <w:sz w:val="18"/>
+          <w:szCs w:val="18"/>
+        </w:rPr>
+      </w:pPr>
+      <w:r>
+        <w:rPr>
+          <w:rFonts w:ascii="Courier New" w:hAnsi="Courier New" w:cs="Courier New"/>
+          <w:sz w:val="18"/>
+          <w:szCs w:val="18"/>
+        </w:rPr>
+        <w:t xml:space="preserve">Run with </w:t>
+      </w:r>
+      <w:proofErr w:type="gramStart"/>
+      <w:r>
+        <w:rPr>
+          <w:rFonts w:ascii="Courier New" w:hAnsi="Courier New" w:cs="Courier New"/>
+          <w:sz w:val="18"/>
+          <w:szCs w:val="18"/>
+        </w:rPr>
+        <w:t>k[</w:t>
+      </w:r>
+      <w:proofErr w:type="gramEnd"/>
+      <w:r>
+        <w:rPr>
+          <w:rFonts w:ascii="Courier New" w:hAnsi="Courier New" w:cs="Courier New"/>
+          <w:sz w:val="18"/>
+          <w:szCs w:val="18"/>
+        </w:rPr>
+        <w:t>10]</w:t>
+      </w:r>
+      <w:r>
+        <w:rPr>
+          <w:rFonts w:ascii="Courier New" w:hAnsi="Courier New" w:cs="Courier New"/>
+          <w:sz w:val="18"/>
+          <w:szCs w:val="18"/>
+        </w:rPr>
+        <w:t xml:space="preserve"> as the test </w:t>
+      </w:r>
+      <w:r>
+        <w:rPr>
+          <w:rFonts w:ascii="Courier New" w:hAnsi="Courier New" w:cs="Courier New"/>
+          <w:sz w:val="18"/>
+          <w:szCs w:val="18"/>
+        </w:rPr>
+        <w:t>group</w:t>
       </w:r>
     </w:p>
     <w:p>
@@ -3609,7 +3800,15 @@
           <w:sz w:val="18"/>
           <w:szCs w:val="18"/>
         </w:rPr>
-        <w:t>[ 33</w:t>
+        <w:t xml:space="preserve">[ </w:t>
+      </w:r>
+      <w:r>
+        <w:rPr>
+          <w:rFonts w:ascii="Courier New" w:hAnsi="Courier New" w:cs="Courier New"/>
+          <w:sz w:val="18"/>
+          <w:szCs w:val="18"/>
+        </w:rPr>
+        <w:t>8742</w:t>
       </w:r>
       <w:proofErr w:type="gramEnd"/>
       <w:r>
@@ -3618,7 +3817,15 @@
           <w:sz w:val="18"/>
           <w:szCs w:val="18"/>
         </w:rPr>
-        <w:t>.  34.]</w:t>
+        <w:t>.   837</w:t>
+      </w:r>
+      <w:r>
+        <w:rPr>
+          <w:rFonts w:ascii="Courier New" w:hAnsi="Courier New" w:cs="Courier New"/>
+          <w:sz w:val="18"/>
+          <w:szCs w:val="18"/>
+        </w:rPr>
+        <w:t>.]</w:t>
       </w:r>
     </w:p>
     <w:p>
@@ -3646,17 +3853,25 @@
           <w:sz w:val="18"/>
           <w:szCs w:val="18"/>
         </w:rPr>
-        <w:t>[  0</w:t>
+        <w:t xml:space="preserve">[ </w:t>
+      </w:r>
+      <w:r>
+        <w:rPr>
+          <w:rFonts w:ascii="Courier New" w:hAnsi="Courier New" w:cs="Courier New"/>
+          <w:sz w:val="18"/>
+          <w:szCs w:val="18"/>
+        </w:rPr>
+        <w:t xml:space="preserve">   9.     </w:t>
+      </w:r>
+      <w:r>
+        <w:rPr>
+          <w:rFonts w:ascii="Courier New" w:hAnsi="Courier New" w:cs="Courier New"/>
+          <w:sz w:val="18"/>
+          <w:szCs w:val="18"/>
+        </w:rPr>
+        <w:t>1.]]</w:t>
       </w:r>
       <w:proofErr w:type="gramEnd"/>
-      <w:r>
-        <w:rPr>
-          <w:rFonts w:ascii="Courier New" w:hAnsi="Courier New" w:cs="Courier New"/>
-          <w:sz w:val="18"/>
-          <w:szCs w:val="18"/>
-        </w:rPr>
-        <w:t>.   0.]]</w:t>
-      </w:r>
     </w:p>
     <w:p>
       <w:pPr>
@@ -3693,7 +3908,158 @@
           <w:sz w:val="18"/>
           <w:szCs w:val="18"/>
         </w:rPr>
-        <w:t>0.492537313433</w:t>
+        <w:t>0.</w:t>
+      </w:r>
+      <w:r>
+        <w:rPr>
+          <w:rFonts w:ascii="Courier New" w:hAnsi="Courier New" w:cs="Courier New"/>
+          <w:sz w:val="18"/>
+          <w:szCs w:val="18"/>
+        </w:rPr>
+        <w:t>911773907602</w:t>
+      </w:r>
+    </w:p>
+    <w:p>
+      <w:pPr>
+        <w:pStyle w:val="ListParagraph"/>
+        <w:jc w:val="both"/>
+        <w:rPr>
+          <w:rFonts w:ascii="Courier New" w:hAnsi="Courier New" w:cs="Courier New"/>
+          <w:sz w:val="18"/>
+          <w:szCs w:val="18"/>
+        </w:rPr>
+      </w:pPr>
+    </w:p>
+    <w:p>
+      <w:pPr>
+        <w:pStyle w:val="ListParagraph"/>
+        <w:ind w:left="0"/>
+        <w:jc w:val="both"/>
+        <w:rPr>
+          <w:rFonts w:cs="Courier New"/>
+        </w:rPr>
+      </w:pPr>
+      <w:r>
+        <w:rPr>
+          <w:rFonts w:cs="Courier New"/>
+        </w:rPr>
+        <w:t>This output shows the accuracy at ~90% which is an excellen</w:t>
+      </w:r>
+      <w:r>
+        <w:rPr>
+          <w:rFonts w:cs="Courier New"/>
+        </w:rPr>
+        <w:t>t accuracy, but m</w:t>
+      </w:r>
+      <w:r>
+        <w:rPr>
+          <w:rFonts w:cs="Courier New"/>
+        </w:rPr>
+        <w:t>ost likely this is not as g</w:t>
+      </w:r>
+      <w:r>
+        <w:rPr>
+          <w:rFonts w:cs="Courier New"/>
+        </w:rPr>
+        <w:t xml:space="preserve">ood as it appears to be. </w:t>
+      </w:r>
+      <w:r>
+        <w:rPr>
+          <w:rFonts w:cs="Courier New"/>
+        </w:rPr>
+        <w:t>A majority</w:t>
+      </w:r>
+      <w:r>
+        <w:rPr>
+          <w:rFonts w:cs="Courier New"/>
+        </w:rPr>
+        <w:t xml:space="preserve"> of the targets for the records fall under o</w:t>
+      </w:r>
+      <w:r>
+        <w:rPr>
+          <w:rFonts w:cs="Courier New"/>
+        </w:rPr>
+        <w:t xml:space="preserve">ne classification, which causes the </w:t>
+      </w:r>
+      <w:proofErr w:type="spellStart"/>
+      <w:r>
+        <w:rPr>
+          <w:rFonts w:cs="Courier New"/>
+        </w:rPr>
+        <w:t>perceptron</w:t>
+      </w:r>
+      <w:proofErr w:type="spellEnd"/>
+      <w:r>
+        <w:rPr>
+          <w:rFonts w:cs="Courier New"/>
+        </w:rPr>
+        <w:t xml:space="preserve"> to </w:t>
+      </w:r>
+      <w:proofErr w:type="spellStart"/>
+      <w:r>
+        <w:rPr>
+          <w:rFonts w:cs="Courier New"/>
+        </w:rPr>
+        <w:t>overfit</w:t>
+      </w:r>
+      <w:proofErr w:type="spellEnd"/>
+      <w:r>
+        <w:rPr>
+          <w:rFonts w:cs="Courier New"/>
+        </w:rPr>
+        <w:t xml:space="preserve"> to that classification. This is demonstrated best in the run with </w:t>
+      </w:r>
+      <w:proofErr w:type="gramStart"/>
+      <w:r>
+        <w:rPr>
+          <w:rFonts w:cs="Courier New"/>
+        </w:rPr>
+        <w:t>k[</w:t>
+      </w:r>
+      <w:proofErr w:type="gramEnd"/>
+      <w:r>
+        <w:rPr>
+          <w:rFonts w:cs="Courier New"/>
+        </w:rPr>
+        <w:t xml:space="preserve">1] as the test </w:t>
+      </w:r>
+      <w:r>
+        <w:rPr>
+          <w:rFonts w:cs="Courier New"/>
+        </w:rPr>
+        <w:t xml:space="preserve">group, because the model predicts all records under one classification and still achieves a 90% accuracy. </w:t>
+      </w:r>
+      <w:r>
+        <w:rPr>
+          <w:rFonts w:cs="Courier New"/>
+        </w:rPr>
+        <w:t xml:space="preserve">As always, the </w:t>
+      </w:r>
+      <w:proofErr w:type="spellStart"/>
+      <w:r>
+        <w:rPr>
+          <w:rFonts w:cs="Courier New"/>
+        </w:rPr>
+        <w:t>perceptron</w:t>
+      </w:r>
+      <w:proofErr w:type="spellEnd"/>
+      <w:r>
+        <w:rPr>
+          <w:rFonts w:cs="Courier New"/>
+        </w:rPr>
+        <w:t xml:space="preserve"> is not the most reliable model, which leaves a lot of room for further investigation into better models</w:t>
+      </w:r>
+      <w:r>
+        <w:rPr>
+          <w:rFonts w:cs="Courier New"/>
+        </w:rPr>
+        <w:t xml:space="preserve"> in the future</w:t>
+      </w:r>
+      <w:r>
+        <w:rPr>
+          <w:rFonts w:cs="Courier New"/>
+        </w:rPr>
+        <w:t xml:space="preserve"> like our implementation of the regression model.</w:t>
       </w:r>
     </w:p>
     <w:sectPr>
@@ -4651,7 +5017,7 @@
   <a:extraClrSchemeLst/>
   <a:extLst>
     <a:ext uri="{05A4C25C-085E-4340-85A3-A5531E510DB2}">
-      <thm15:themeFamily xmlns="" xmlns:thm15="http://schemas.microsoft.com/office/thememl/2012/main" name="Office Theme" id="{62F939B6-93AF-4DB8-9C6B-D6C7DFDC589F}" vid="{4A3C46E8-61CC-4603-A589-7422A47A8E4A}"/>
+      <thm15:themeFamily xmlns:thm15="http://schemas.microsoft.com/office/thememl/2012/main" xmlns="" name="Office Theme" id="{62F939B6-93AF-4DB8-9C6B-D6C7DFDC589F}" vid="{4A3C46E8-61CC-4603-A589-7422A47A8E4A}"/>
     </a:ext>
   </a:extLst>
 </a:theme>
@@ -4662,7 +5028,7 @@
 </file>
 
 <file path=customXml/itemProps1.xml><?xml version="1.0" encoding="utf-8"?>
-<ds:datastoreItem xmlns:ds="http://schemas.openxmlformats.org/officeDocument/2006/customXml" ds:itemID="{DEEF7304-8913-4E05-8408-037CA1E4E500}">
+<ds:datastoreItem xmlns:ds="http://schemas.openxmlformats.org/officeDocument/2006/customXml" ds:itemID="{8EFB6526-AD50-40E9-A01B-0DC07A7267C2}">
   <ds:schemaRefs>
     <ds:schemaRef ds:uri="http://schemas.openxmlformats.org/officeDocument/2006/bibliography"/>
   </ds:schemaRefs>

</xml_diff>

<commit_message>
Finished final project report?
I wrote a paragraph where you marked Alex and read over what you already
had (which seemed to be the last project reports). Everything looks good
to me if you and Nick can look over it one last time.
</commit_message>
<xml_diff>
--- a/FinalMilestone.docx
+++ b/FinalMilestone.docx
@@ -1,6 +1,6 @@
 
 <file path=word/document.xml><?xml version="1.0" encoding="utf-8"?>
-<w:document xmlns:ve="http://schemas.openxmlformats.org/markup-compatibility/2006" xmlns:o="urn:schemas-microsoft-com:office:office" xmlns:r="http://schemas.openxmlformats.org/officeDocument/2006/relationships" xmlns:m="http://schemas.openxmlformats.org/officeDocument/2006/math" xmlns:v="urn:schemas-microsoft-com:vml" xmlns:wp="http://schemas.openxmlformats.org/drawingml/2006/wordprocessingDrawing" xmlns:w10="urn:schemas-microsoft-com:office:word" xmlns:w="http://schemas.openxmlformats.org/wordprocessingml/2006/main" xmlns:wne="http://schemas.microsoft.com/office/word/2006/wordml">
+<w:document xmlns:wpc="http://schemas.microsoft.com/office/word/2010/wordprocessingCanvas" xmlns:mc="http://schemas.openxmlformats.org/markup-compatibility/2006" xmlns:o="urn:schemas-microsoft-com:office:office" xmlns:r="http://schemas.openxmlformats.org/officeDocument/2006/relationships" xmlns:m="http://schemas.openxmlformats.org/officeDocument/2006/math" xmlns:v="urn:schemas-microsoft-com:vml" xmlns:wp14="http://schemas.microsoft.com/office/word/2010/wordprocessingDrawing" xmlns:wp="http://schemas.openxmlformats.org/drawingml/2006/wordprocessingDrawing" xmlns:w10="urn:schemas-microsoft-com:office:word" xmlns:w="http://schemas.openxmlformats.org/wordprocessingml/2006/main" xmlns:w14="http://schemas.microsoft.com/office/word/2010/wordml" xmlns:w15="http://schemas.microsoft.com/office/word/2012/wordml" xmlns:wpg="http://schemas.microsoft.com/office/word/2010/wordprocessingGroup" xmlns:wpi="http://schemas.microsoft.com/office/word/2010/wordprocessingInk" xmlns:wne="http://schemas.microsoft.com/office/word/2006/wordml" xmlns:wps="http://schemas.microsoft.com/office/word/2010/wordprocessingShape" mc:Ignorable="w14 w15 wp14">
   <w:body>
     <w:p>
       <w:pPr>
@@ -82,15 +82,7 @@
         <w:t xml:space="preserve">regular season and playoff </w:t>
       </w:r>
       <w:r>
-        <w:t xml:space="preserve">wins, losses, teams faced, etc. We observed that the best type of machine learning to use is supervised learning, since we have all the data on previous playoffs and their outcomes (the targets) to train on. To start, we used the basic </w:t>
-      </w:r>
-      <w:proofErr w:type="spellStart"/>
-      <w:r>
-        <w:t>perceptron</w:t>
-      </w:r>
-      <w:proofErr w:type="spellEnd"/>
-      <w:r>
-        <w:t xml:space="preserve"> as our model for predicting, and then we moved to a regression model using mini-batch gradient descent. In both models, we iteratively added various machine learning techniques </w:t>
+        <w:t xml:space="preserve">wins, losses, teams faced, etc. We observed that the best type of machine learning to use is supervised learning, since we have all the data on previous playoffs and their outcomes (the targets) to train on. To start, we used the basic perceptron as our model for predicting, and then we moved to a regression model using mini-batch gradient descent. In both models, we iteratively added various machine learning techniques </w:t>
       </w:r>
       <w:r>
         <w:t>in order</w:t>
@@ -224,38 +216,182 @@
         <w:rPr>
           <w:noProof/>
         </w:rPr>
-        <w:pict>
-          <v:shapetype id="_x0000_t87" coordsize="21600,21600" o:spt="87" adj="1800,10800" path="m21600,qx10800@0l10800@2qy0@11,10800@3l10800@1qy21600,21600e" filled="f">
-            <v:formulas>
-              <v:f eqn="val #0"/>
-              <v:f eqn="sum 21600 0 #0"/>
-              <v:f eqn="sum #1 0 #0"/>
-              <v:f eqn="sum #1 #0 0"/>
-              <v:f eqn="prod #0 9598 32768"/>
-              <v:f eqn="sum 21600 0 @4"/>
-              <v:f eqn="sum 21600 0 #1"/>
-              <v:f eqn="min #1 @6"/>
-              <v:f eqn="prod @7 1 2"/>
-              <v:f eqn="prod #0 2 1"/>
-              <v:f eqn="sum 21600 0 @9"/>
-              <v:f eqn="val #1"/>
-            </v:formulas>
-            <v:path arrowok="t" o:connecttype="custom" o:connectlocs="21600,0;0,10800;21600,21600" textboxrect="13963,@4,21600,@5"/>
-            <v:handles>
-              <v:h position="center,#0" yrange="0,@8"/>
-              <v:h position="topLeft,#1" yrange="@9,@10"/>
-            </v:handles>
-          </v:shapetype>
-          <v:shape id="_x0000_s1027" type="#_x0000_t87" style="position:absolute;left:0;text-align:left;margin-left:252.75pt;margin-top:-41.7pt;width:15pt;height:135pt;rotation:-90;z-index:251659264"/>
-        </w:pict>
+        <mc:AlternateContent>
+          <mc:Choice Requires="wps">
+            <w:drawing>
+              <wp:anchor distT="0" distB="0" distL="114300" distR="114300" simplePos="0" relativeHeight="251659264" behindDoc="0" locked="0" layoutInCell="1" allowOverlap="1">
+                <wp:simplePos x="0" y="0"/>
+                <wp:positionH relativeFrom="column">
+                  <wp:posOffset>3209925</wp:posOffset>
+                </wp:positionH>
+                <wp:positionV relativeFrom="paragraph">
+                  <wp:posOffset>-529590</wp:posOffset>
+                </wp:positionV>
+                <wp:extent cx="190500" cy="1714500"/>
+                <wp:effectExtent l="9525" t="9525" r="9525" b="9525"/>
+                <wp:wrapNone/>
+                <wp:docPr id="2" name="AutoShape 3"/>
+                <wp:cNvGraphicFramePr>
+                  <a:graphicFrameLocks xmlns:a="http://schemas.openxmlformats.org/drawingml/2006/main"/>
+                </wp:cNvGraphicFramePr>
+                <a:graphic xmlns:a="http://schemas.openxmlformats.org/drawingml/2006/main">
+                  <a:graphicData uri="http://schemas.microsoft.com/office/word/2010/wordprocessingShape">
+                    <wps:wsp>
+                      <wps:cNvSpPr>
+                        <a:spLocks/>
+                      </wps:cNvSpPr>
+                      <wps:spPr bwMode="auto">
+                        <a:xfrm rot="-5400000">
+                          <a:off x="0" y="0"/>
+                          <a:ext cx="190500" cy="1714500"/>
+                        </a:xfrm>
+                        <a:prstGeom prst="leftBrace">
+                          <a:avLst>
+                            <a:gd name="adj1" fmla="val 75000"/>
+                            <a:gd name="adj2" fmla="val 50000"/>
+                          </a:avLst>
+                        </a:prstGeom>
+                        <a:noFill/>
+                        <a:ln w="9525">
+                          <a:solidFill>
+                            <a:srgbClr val="000000"/>
+                          </a:solidFill>
+                          <a:round/>
+                          <a:headEnd/>
+                          <a:tailEnd/>
+                        </a:ln>
+                        <a:extLst>
+                          <a:ext uri="{909E8E84-426E-40DD-AFC4-6F175D3DCCD1}">
+                            <a14:hiddenFill xmlns:a14="http://schemas.microsoft.com/office/drawing/2010/main">
+                              <a:solidFill>
+                                <a:srgbClr val="FFFFFF"/>
+                              </a:solidFill>
+                            </a14:hiddenFill>
+                          </a:ext>
+                        </a:extLst>
+                      </wps:spPr>
+                      <wps:bodyPr rot="0" vert="horz" wrap="square" lIns="91440" tIns="45720" rIns="91440" bIns="45720" anchor="t" anchorCtr="0" upright="1">
+                        <a:noAutofit/>
+                      </wps:bodyPr>
+                    </wps:wsp>
+                  </a:graphicData>
+                </a:graphic>
+                <wp14:sizeRelH relativeFrom="page">
+                  <wp14:pctWidth>0</wp14:pctWidth>
+                </wp14:sizeRelH>
+                <wp14:sizeRelV relativeFrom="page">
+                  <wp14:pctHeight>0</wp14:pctHeight>
+                </wp14:sizeRelV>
+              </wp:anchor>
+            </w:drawing>
+          </mc:Choice>
+          <mc:Fallback>
+            <w:pict>
+              <v:shapetype w14:anchorId="1A0DA75A" id="_x0000_t87" coordsize="21600,21600" o:spt="87" adj="1800,10800" path="m21600,qx10800@0l10800@2qy0@11,10800@3l10800@1qy21600,21600e" filled="f">
+                <v:formulas>
+                  <v:f eqn="val #0"/>
+                  <v:f eqn="sum 21600 0 #0"/>
+                  <v:f eqn="sum #1 0 #0"/>
+                  <v:f eqn="sum #1 #0 0"/>
+                  <v:f eqn="prod #0 9598 32768"/>
+                  <v:f eqn="sum 21600 0 @4"/>
+                  <v:f eqn="sum 21600 0 #1"/>
+                  <v:f eqn="min #1 @6"/>
+                  <v:f eqn="prod @7 1 2"/>
+                  <v:f eqn="prod #0 2 1"/>
+                  <v:f eqn="sum 21600 0 @9"/>
+                  <v:f eqn="val #1"/>
+                </v:formulas>
+                <v:path arrowok="t" o:connecttype="custom" o:connectlocs="21600,0;0,10800;21600,21600" textboxrect="13963,@4,21600,@5"/>
+                <v:handles>
+                  <v:h position="center,#0" yrange="0,@8"/>
+                  <v:h position="topLeft,#1" yrange="@9,@10"/>
+                </v:handles>
+              </v:shapetype>
+              <v:shape id="AutoShape 3" o:spid="_x0000_s1026" type="#_x0000_t87" style="position:absolute;margin-left:252.75pt;margin-top:-41.7pt;width:15pt;height:135pt;rotation:-90;z-index:251659264;visibility:visible;mso-wrap-style:square;mso-width-percent:0;mso-height-percent:0;mso-wrap-distance-left:9pt;mso-wrap-distance-top:0;mso-wrap-distance-right:9pt;mso-wrap-distance-bottom:0;mso-position-horizontal:absolute;mso-position-horizontal-relative:text;mso-position-vertical:absolute;mso-position-vertical-relative:text;mso-width-percent:0;mso-height-percent:0;mso-width-relative:page;mso-height-relative:page;v-text-anchor:top" o:gfxdata="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"/>
+            </w:pict>
+          </mc:Fallback>
+        </mc:AlternateContent>
       </w:r>
       <w:r>
         <w:rPr>
           <w:noProof/>
         </w:rPr>
-        <w:pict>
-          <v:shape id="_x0000_s1026" type="#_x0000_t87" style="position:absolute;left:0;text-align:left;margin-left:112.5pt;margin-top:-41.7pt;width:15pt;height:135pt;rotation:-90;z-index:251658240"/>
-        </w:pict>
+        <mc:AlternateContent>
+          <mc:Choice Requires="wps">
+            <w:drawing>
+              <wp:anchor distT="0" distB="0" distL="114300" distR="114300" simplePos="0" relativeHeight="251658240" behindDoc="0" locked="0" layoutInCell="1" allowOverlap="1">
+                <wp:simplePos x="0" y="0"/>
+                <wp:positionH relativeFrom="column">
+                  <wp:posOffset>1428750</wp:posOffset>
+                </wp:positionH>
+                <wp:positionV relativeFrom="paragraph">
+                  <wp:posOffset>-529590</wp:posOffset>
+                </wp:positionV>
+                <wp:extent cx="190500" cy="1714500"/>
+                <wp:effectExtent l="9525" t="9525" r="9525" b="9525"/>
+                <wp:wrapNone/>
+                <wp:docPr id="1" name="AutoShape 2"/>
+                <wp:cNvGraphicFramePr>
+                  <a:graphicFrameLocks xmlns:a="http://schemas.openxmlformats.org/drawingml/2006/main"/>
+                </wp:cNvGraphicFramePr>
+                <a:graphic xmlns:a="http://schemas.openxmlformats.org/drawingml/2006/main">
+                  <a:graphicData uri="http://schemas.microsoft.com/office/word/2010/wordprocessingShape">
+                    <wps:wsp>
+                      <wps:cNvSpPr>
+                        <a:spLocks/>
+                      </wps:cNvSpPr>
+                      <wps:spPr bwMode="auto">
+                        <a:xfrm rot="-5400000">
+                          <a:off x="0" y="0"/>
+                          <a:ext cx="190500" cy="1714500"/>
+                        </a:xfrm>
+                        <a:prstGeom prst="leftBrace">
+                          <a:avLst>
+                            <a:gd name="adj1" fmla="val 75000"/>
+                            <a:gd name="adj2" fmla="val 50000"/>
+                          </a:avLst>
+                        </a:prstGeom>
+                        <a:noFill/>
+                        <a:ln w="9525">
+                          <a:solidFill>
+                            <a:srgbClr val="000000"/>
+                          </a:solidFill>
+                          <a:round/>
+                          <a:headEnd/>
+                          <a:tailEnd/>
+                        </a:ln>
+                        <a:extLst>
+                          <a:ext uri="{909E8E84-426E-40DD-AFC4-6F175D3DCCD1}">
+                            <a14:hiddenFill xmlns:a14="http://schemas.microsoft.com/office/drawing/2010/main">
+                              <a:solidFill>
+                                <a:srgbClr val="FFFFFF"/>
+                              </a:solidFill>
+                            </a14:hiddenFill>
+                          </a:ext>
+                        </a:extLst>
+                      </wps:spPr>
+                      <wps:bodyPr rot="0" vert="horz" wrap="square" lIns="91440" tIns="45720" rIns="91440" bIns="45720" anchor="t" anchorCtr="0" upright="1">
+                        <a:noAutofit/>
+                      </wps:bodyPr>
+                    </wps:wsp>
+                  </a:graphicData>
+                </a:graphic>
+                <wp14:sizeRelH relativeFrom="page">
+                  <wp14:pctWidth>0</wp14:pctWidth>
+                </wp14:sizeRelH>
+                <wp14:sizeRelV relativeFrom="page">
+                  <wp14:pctHeight>0</wp14:pctHeight>
+                </wp14:sizeRelV>
+              </wp:anchor>
+            </w:drawing>
+          </mc:Choice>
+          <mc:Fallback>
+            <w:pict>
+              <v:shape w14:anchorId="2F56420E" id="AutoShape 2" o:spid="_x0000_s1026" type="#_x0000_t87" style="position:absolute;margin-left:112.5pt;margin-top:-41.7pt;width:15pt;height:135pt;rotation:-90;z-index:251658240;visibility:visible;mso-wrap-style:square;mso-width-percent:0;mso-height-percent:0;mso-wrap-distance-left:9pt;mso-wrap-distance-top:0;mso-wrap-distance-right:9pt;mso-wrap-distance-bottom:0;mso-position-horizontal:absolute;mso-position-horizontal-relative:text;mso-position-vertical:absolute;mso-position-vertical-relative:text;mso-width-percent:0;mso-height-percent:0;mso-width-relative:page;mso-height-relative:page;v-text-anchor:top" o:gfxdata="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"/>
+            </w:pict>
+          </mc:Fallback>
+        </mc:AlternateContent>
       </w:r>
       <m:oMath>
         <m:acc>
@@ -282,21 +418,7 @@
         <w:rPr>
           <w:rFonts w:eastAsiaTheme="minorEastAsia"/>
         </w:rPr>
-        <w:t>(</w:t>
-      </w:r>
-      <w:proofErr w:type="gramStart"/>
-      <w:r>
-        <w:rPr>
-          <w:rFonts w:eastAsiaTheme="minorEastAsia"/>
-        </w:rPr>
-        <w:t>win-</w:t>
-      </w:r>
-      <w:proofErr w:type="gramEnd"/>
-      <w:r>
-        <w:rPr>
-          <w:rFonts w:eastAsiaTheme="minorEastAsia"/>
-        </w:rPr>
-        <w:t xml:space="preserve">%, seed, opponent-win-%, win-%, seed, opponent-win-%), </w:t>
+        <w:t xml:space="preserve">(win-%, seed, opponent-win-%, win-%, seed, opponent-win-%), </w:t>
       </w:r>
       <w:r>
         <w:rPr>
@@ -410,26 +532,18 @@
         <w:rPr>
           <w:rStyle w:val="Heading3Char"/>
         </w:rPr>
-        <w:t xml:space="preserve">Base </w:t>
-      </w:r>
-      <w:proofErr w:type="spellStart"/>
+        <w:t>Base Perceptron</w:t>
+      </w:r>
       <w:r>
         <w:rPr>
           <w:rStyle w:val="Heading3Char"/>
         </w:rPr>
-        <w:t>Perceptron</w:t>
-      </w:r>
-      <w:proofErr w:type="spellEnd"/>
+        <w:t xml:space="preserve"> (Learn rate = 0.1, Training iterations = 1000)</w:t>
+      </w:r>
       <w:r>
         <w:rPr>
           <w:rStyle w:val="Heading3Char"/>
         </w:rPr>
-        <w:t xml:space="preserve"> (Learn rate = 0.1, Training iterations = 1000)</w:t>
-      </w:r>
-      <w:r>
-        <w:rPr>
-          <w:rStyle w:val="Heading3Char"/>
-        </w:rPr>
         <w:t>:</w:t>
       </w:r>
       <w:r>
@@ -447,13 +561,8 @@
       <w:r>
         <w:t xml:space="preserve">basic </w:t>
       </w:r>
-      <w:proofErr w:type="spellStart"/>
-      <w:r>
-        <w:t>perceptron</w:t>
-      </w:r>
-      <w:proofErr w:type="spellEnd"/>
-      <w:r>
-        <w:t xml:space="preserve"> and </w:t>
+      <w:r>
+        <w:t xml:space="preserve">perceptron and </w:t>
       </w:r>
       <w:r>
         <w:t xml:space="preserve">we ran </w:t>
@@ -563,62 +672,26 @@
           <w:sz w:val="18"/>
           <w:szCs w:val="18"/>
         </w:rPr>
-        <w:t>[</w:t>
-      </w:r>
-      <w:proofErr w:type="gramStart"/>
-      <w:r>
-        <w:rPr>
-          <w:rFonts w:ascii="Courier New" w:hAnsi="Courier New" w:cs="Courier New"/>
-          <w:sz w:val="18"/>
-          <w:szCs w:val="18"/>
-        </w:rPr>
-        <w:t>[ 17</w:t>
-      </w:r>
-      <w:proofErr w:type="gramEnd"/>
-      <w:r>
-        <w:rPr>
-          <w:rFonts w:ascii="Courier New" w:hAnsi="Courier New" w:cs="Courier New"/>
-          <w:sz w:val="18"/>
-          <w:szCs w:val="18"/>
-        </w:rPr>
-        <w:t>.   9.]</w:t>
-      </w:r>
-    </w:p>
-    <w:p>
-      <w:pPr>
-        <w:pStyle w:val="ListParagraph"/>
-        <w:jc w:val="both"/>
-        <w:rPr>
-          <w:rFonts w:ascii="Courier New" w:hAnsi="Courier New" w:cs="Courier New"/>
-          <w:sz w:val="18"/>
-          <w:szCs w:val="18"/>
-        </w:rPr>
-      </w:pPr>
-      <w:r>
-        <w:rPr>
-          <w:rFonts w:ascii="Courier New" w:hAnsi="Courier New" w:cs="Courier New"/>
-          <w:sz w:val="18"/>
-          <w:szCs w:val="18"/>
-        </w:rPr>
-        <w:t xml:space="preserve"> </w:t>
-      </w:r>
-      <w:proofErr w:type="gramStart"/>
-      <w:r>
-        <w:rPr>
-          <w:rFonts w:ascii="Courier New" w:hAnsi="Courier New" w:cs="Courier New"/>
-          <w:sz w:val="18"/>
-          <w:szCs w:val="18"/>
-        </w:rPr>
-        <w:t>[ 12</w:t>
-      </w:r>
-      <w:proofErr w:type="gramEnd"/>
-      <w:r>
-        <w:rPr>
-          <w:rFonts w:ascii="Courier New" w:hAnsi="Courier New" w:cs="Courier New"/>
-          <w:sz w:val="18"/>
-          <w:szCs w:val="18"/>
-        </w:rPr>
-        <w:t>.  29.]]</w:t>
+        <w:t>[[ 17.   9.]</w:t>
+      </w:r>
+    </w:p>
+    <w:p>
+      <w:pPr>
+        <w:pStyle w:val="ListParagraph"/>
+        <w:jc w:val="both"/>
+        <w:rPr>
+          <w:rFonts w:ascii="Courier New" w:hAnsi="Courier New" w:cs="Courier New"/>
+          <w:sz w:val="18"/>
+          <w:szCs w:val="18"/>
+        </w:rPr>
+      </w:pPr>
+      <w:r>
+        <w:rPr>
+          <w:rFonts w:ascii="Courier New" w:hAnsi="Courier New" w:cs="Courier New"/>
+          <w:sz w:val="18"/>
+          <w:szCs w:val="18"/>
+        </w:rPr>
+        <w:t xml:space="preserve"> [ 12.  29.]]</w:t>
       </w:r>
     </w:p>
     <w:p>
@@ -695,15 +768,7 @@
         <w:t>d cross-validation to the model, where the k-ch</w:t>
       </w:r>
       <w:r>
-        <w:t xml:space="preserve">unks are the season A-R. We take turns using each season as the testing data and the rest of the seasons are used to train the model. After each season has been used as testing data, the accuracy of the </w:t>
-      </w:r>
-      <w:proofErr w:type="spellStart"/>
-      <w:r>
-        <w:t>perceptron</w:t>
-      </w:r>
-      <w:proofErr w:type="spellEnd"/>
-      <w:r>
-        <w:t xml:space="preserve"> is measured as the average over all the accuracies of each model created on the k-fold cross-validation. A portion of the output from the cross-validation is given below:</w:t>
+        <w:t>unks are the season A-R. We take turns using each season as the testing data and the rest of the seasons are used to train the model. After each season has been used as testing data, the accuracy of the perceptron is measured as the average over all the accuracies of each model created on the k-fold cross-validation. A portion of the output from the cross-validation is given below:</w:t>
       </w:r>
     </w:p>
     <w:p>
@@ -771,62 +836,26 @@
           <w:sz w:val="18"/>
           <w:szCs w:val="18"/>
         </w:rPr>
-        <w:t>[</w:t>
-      </w:r>
-      <w:proofErr w:type="gramStart"/>
-      <w:r>
-        <w:rPr>
-          <w:rFonts w:ascii="Courier New" w:hAnsi="Courier New" w:cs="Courier New"/>
-          <w:sz w:val="18"/>
-          <w:szCs w:val="18"/>
-        </w:rPr>
-        <w:t>[ 17</w:t>
-      </w:r>
-      <w:proofErr w:type="gramEnd"/>
-      <w:r>
-        <w:rPr>
-          <w:rFonts w:ascii="Courier New" w:hAnsi="Courier New" w:cs="Courier New"/>
-          <w:sz w:val="18"/>
-          <w:szCs w:val="18"/>
-        </w:rPr>
-        <w:t>.   3.]</w:t>
-      </w:r>
-    </w:p>
-    <w:p>
-      <w:pPr>
-        <w:pStyle w:val="ListParagraph"/>
-        <w:jc w:val="both"/>
-        <w:rPr>
-          <w:rFonts w:ascii="Courier New" w:hAnsi="Courier New" w:cs="Courier New"/>
-          <w:sz w:val="18"/>
-          <w:szCs w:val="18"/>
-        </w:rPr>
-      </w:pPr>
-      <w:r>
-        <w:rPr>
-          <w:rFonts w:ascii="Courier New" w:hAnsi="Courier New" w:cs="Courier New"/>
-          <w:sz w:val="18"/>
-          <w:szCs w:val="18"/>
-        </w:rPr>
-        <w:t xml:space="preserve"> </w:t>
-      </w:r>
-      <w:proofErr w:type="gramStart"/>
-      <w:r>
-        <w:rPr>
-          <w:rFonts w:ascii="Courier New" w:hAnsi="Courier New" w:cs="Courier New"/>
-          <w:sz w:val="18"/>
-          <w:szCs w:val="18"/>
-        </w:rPr>
-        <w:t>[ 14</w:t>
-      </w:r>
-      <w:proofErr w:type="gramEnd"/>
-      <w:r>
-        <w:rPr>
-          <w:rFonts w:ascii="Courier New" w:hAnsi="Courier New" w:cs="Courier New"/>
-          <w:sz w:val="18"/>
-          <w:szCs w:val="18"/>
-        </w:rPr>
-        <w:t>.  29.]]</w:t>
+        <w:t>[[ 17.   3.]</w:t>
+      </w:r>
+    </w:p>
+    <w:p>
+      <w:pPr>
+        <w:pStyle w:val="ListParagraph"/>
+        <w:jc w:val="both"/>
+        <w:rPr>
+          <w:rFonts w:ascii="Courier New" w:hAnsi="Courier New" w:cs="Courier New"/>
+          <w:sz w:val="18"/>
+          <w:szCs w:val="18"/>
+        </w:rPr>
+      </w:pPr>
+      <w:r>
+        <w:rPr>
+          <w:rFonts w:ascii="Courier New" w:hAnsi="Courier New" w:cs="Courier New"/>
+          <w:sz w:val="18"/>
+          <w:szCs w:val="18"/>
+        </w:rPr>
+        <w:t xml:space="preserve"> [ 14.  29.]]</w:t>
       </w:r>
     </w:p>
     <w:p>
@@ -932,62 +961,26 @@
           <w:sz w:val="18"/>
           <w:szCs w:val="18"/>
         </w:rPr>
-        <w:t>[</w:t>
-      </w:r>
-      <w:proofErr w:type="gramStart"/>
-      <w:r>
-        <w:rPr>
-          <w:rFonts w:ascii="Courier New" w:hAnsi="Courier New" w:cs="Courier New"/>
-          <w:sz w:val="18"/>
-          <w:szCs w:val="18"/>
-        </w:rPr>
-        <w:t>[ 24</w:t>
-      </w:r>
-      <w:proofErr w:type="gramEnd"/>
-      <w:r>
-        <w:rPr>
-          <w:rFonts w:ascii="Courier New" w:hAnsi="Courier New" w:cs="Courier New"/>
-          <w:sz w:val="18"/>
-          <w:szCs w:val="18"/>
-        </w:rPr>
-        <w:t>.   5.]</w:t>
-      </w:r>
-    </w:p>
-    <w:p>
-      <w:pPr>
-        <w:pStyle w:val="ListParagraph"/>
-        <w:jc w:val="both"/>
-        <w:rPr>
-          <w:rFonts w:ascii="Courier New" w:hAnsi="Courier New" w:cs="Courier New"/>
-          <w:sz w:val="18"/>
-          <w:szCs w:val="18"/>
-        </w:rPr>
-      </w:pPr>
-      <w:r>
-        <w:rPr>
-          <w:rFonts w:ascii="Courier New" w:hAnsi="Courier New" w:cs="Courier New"/>
-          <w:sz w:val="18"/>
-          <w:szCs w:val="18"/>
-        </w:rPr>
-        <w:t xml:space="preserve"> </w:t>
-      </w:r>
-      <w:proofErr w:type="gramStart"/>
-      <w:r>
-        <w:rPr>
-          <w:rFonts w:ascii="Courier New" w:hAnsi="Courier New" w:cs="Courier New"/>
-          <w:sz w:val="18"/>
-          <w:szCs w:val="18"/>
-        </w:rPr>
-        <w:t>[ 13</w:t>
-      </w:r>
-      <w:proofErr w:type="gramEnd"/>
-      <w:r>
-        <w:rPr>
-          <w:rFonts w:ascii="Courier New" w:hAnsi="Courier New" w:cs="Courier New"/>
-          <w:sz w:val="18"/>
-          <w:szCs w:val="18"/>
-        </w:rPr>
-        <w:t>.  21.]]</w:t>
+        <w:t>[[ 24.   5.]</w:t>
+      </w:r>
+    </w:p>
+    <w:p>
+      <w:pPr>
+        <w:pStyle w:val="ListParagraph"/>
+        <w:jc w:val="both"/>
+        <w:rPr>
+          <w:rFonts w:ascii="Courier New" w:hAnsi="Courier New" w:cs="Courier New"/>
+          <w:sz w:val="18"/>
+          <w:szCs w:val="18"/>
+        </w:rPr>
+      </w:pPr>
+      <w:r>
+        <w:rPr>
+          <w:rFonts w:ascii="Courier New" w:hAnsi="Courier New" w:cs="Courier New"/>
+          <w:sz w:val="18"/>
+          <w:szCs w:val="18"/>
+        </w:rPr>
+        <w:t xml:space="preserve"> [ 13.  21.]]</w:t>
       </w:r>
     </w:p>
     <w:p>
@@ -1126,62 +1119,26 @@
           <w:sz w:val="18"/>
           <w:szCs w:val="18"/>
         </w:rPr>
-        <w:t>[</w:t>
-      </w:r>
-      <w:proofErr w:type="gramStart"/>
-      <w:r>
-        <w:rPr>
-          <w:rFonts w:ascii="Courier New" w:hAnsi="Courier New" w:cs="Courier New"/>
-          <w:sz w:val="18"/>
-          <w:szCs w:val="18"/>
-        </w:rPr>
-        <w:t>[ 33</w:t>
-      </w:r>
-      <w:proofErr w:type="gramEnd"/>
-      <w:r>
-        <w:rPr>
-          <w:rFonts w:ascii="Courier New" w:hAnsi="Courier New" w:cs="Courier New"/>
-          <w:sz w:val="18"/>
-          <w:szCs w:val="18"/>
-        </w:rPr>
-        <w:t>.  34.]</w:t>
-      </w:r>
-    </w:p>
-    <w:p>
-      <w:pPr>
-        <w:pStyle w:val="ListParagraph"/>
-        <w:jc w:val="both"/>
-        <w:rPr>
-          <w:rFonts w:ascii="Courier New" w:hAnsi="Courier New" w:cs="Courier New"/>
-          <w:sz w:val="18"/>
-          <w:szCs w:val="18"/>
-        </w:rPr>
-      </w:pPr>
-      <w:r>
-        <w:rPr>
-          <w:rFonts w:ascii="Courier New" w:hAnsi="Courier New" w:cs="Courier New"/>
-          <w:sz w:val="18"/>
-          <w:szCs w:val="18"/>
-        </w:rPr>
-        <w:t xml:space="preserve"> </w:t>
-      </w:r>
-      <w:proofErr w:type="gramStart"/>
-      <w:r>
-        <w:rPr>
-          <w:rFonts w:ascii="Courier New" w:hAnsi="Courier New" w:cs="Courier New"/>
-          <w:sz w:val="18"/>
-          <w:szCs w:val="18"/>
-        </w:rPr>
-        <w:t>[  0</w:t>
-      </w:r>
-      <w:proofErr w:type="gramEnd"/>
-      <w:r>
-        <w:rPr>
-          <w:rFonts w:ascii="Courier New" w:hAnsi="Courier New" w:cs="Courier New"/>
-          <w:sz w:val="18"/>
-          <w:szCs w:val="18"/>
-        </w:rPr>
-        <w:t>.   0.]]</w:t>
+        <w:t>[[ 33.  34.]</w:t>
+      </w:r>
+    </w:p>
+    <w:p>
+      <w:pPr>
+        <w:pStyle w:val="ListParagraph"/>
+        <w:jc w:val="both"/>
+        <w:rPr>
+          <w:rFonts w:ascii="Courier New" w:hAnsi="Courier New" w:cs="Courier New"/>
+          <w:sz w:val="18"/>
+          <w:szCs w:val="18"/>
+        </w:rPr>
+      </w:pPr>
+      <w:r>
+        <w:rPr>
+          <w:rFonts w:ascii="Courier New" w:hAnsi="Courier New" w:cs="Courier New"/>
+          <w:sz w:val="18"/>
+          <w:szCs w:val="18"/>
+        </w:rPr>
+        <w:t xml:space="preserve"> [  0.   0.]]</w:t>
       </w:r>
     </w:p>
     <w:p>
@@ -1313,35 +1270,7 @@
         <w:rPr>
           <w:rFonts w:cs="Courier New"/>
         </w:rPr>
-        <w:t xml:space="preserve">. We concluded that the </w:t>
-      </w:r>
-      <w:proofErr w:type="spellStart"/>
-      <w:r>
-        <w:rPr>
-          <w:rFonts w:cs="Courier New"/>
-        </w:rPr>
-        <w:t>perceptron</w:t>
-      </w:r>
-      <w:proofErr w:type="spellEnd"/>
-      <w:r>
-        <w:rPr>
-          <w:rFonts w:cs="Courier New"/>
-        </w:rPr>
-        <w:t xml:space="preserve"> isn’t very consistent from run to run, and in conjunction with a fairly low accuracy, is not a very good model to use. This is expected as the </w:t>
-      </w:r>
-      <w:proofErr w:type="spellStart"/>
-      <w:r>
-        <w:rPr>
-          <w:rFonts w:cs="Courier New"/>
-        </w:rPr>
-        <w:t>perceptron</w:t>
-      </w:r>
-      <w:proofErr w:type="spellEnd"/>
-      <w:r>
-        <w:rPr>
-          <w:rFonts w:cs="Courier New"/>
-        </w:rPr>
-        <w:t xml:space="preserve"> is one of the simplest and least flexible supervised learning models.</w:t>
+        <w:t>. We concluded that the perceptron isn’t very consistent from run to run, and in conjunction with a fairly low accuracy, is not a very good model to use. This is expected as the perceptron is one of the simplest and least flexible supervised learning models.</w:t>
       </w:r>
     </w:p>
     <w:p>
@@ -1364,42 +1293,13 @@
         <w:t>:</w:t>
       </w:r>
       <w:r>
-        <w:t xml:space="preserve"> The next feature we implemented was a permutation test. This was done in order to check if the </w:t>
-      </w:r>
-      <w:proofErr w:type="spellStart"/>
-      <w:r>
-        <w:t>perceptron</w:t>
-      </w:r>
-      <w:proofErr w:type="spellEnd"/>
-      <w:r>
-        <w:t xml:space="preserve"> can perform better than randomized data. This calculation takes a considerable amount of time, so we only run through 1000 iterations of the permutation test. We first train and test the </w:t>
-      </w:r>
-      <w:proofErr w:type="spellStart"/>
-      <w:r>
-        <w:t>perceptron</w:t>
-      </w:r>
-      <w:proofErr w:type="spellEnd"/>
-      <w:r>
-        <w:t xml:space="preserve"> normally and save the accuracy of that model. Then </w:t>
-      </w:r>
-      <w:proofErr w:type="gramStart"/>
-      <w:r>
-        <w:t xml:space="preserve">for </w:t>
+        <w:t xml:space="preserve"> The next feature we implemented was a permutation test. This was done in order to check if the perceptron can perform better than randomized data. This calculation takes a considerable amount of time, so we only run through 1000 iterations of the permutation test. We first train and test the perceptron normally and save the accuracy of that model. Then for </w:t>
       </w:r>
       <w:r>
         <w:t>each iteration</w:t>
       </w:r>
-      <w:proofErr w:type="gramEnd"/>
-      <w:r>
-        <w:t xml:space="preserve">, we permute the target column of the data, and train and test the </w:t>
-      </w:r>
-      <w:proofErr w:type="spellStart"/>
-      <w:r>
-        <w:t>perceptron</w:t>
-      </w:r>
-      <w:proofErr w:type="spellEnd"/>
-      <w:r>
-        <w:t>.</w:t>
+      <w:r>
+        <w:t>, we permute the target column of the data, and train and test the perceptron.</w:t>
       </w:r>
       <w:r>
         <w:t xml:space="preserve"> W</w:t>
@@ -1488,62 +1388,26 @@
           <w:sz w:val="18"/>
           <w:szCs w:val="18"/>
         </w:rPr>
-        <w:t>[</w:t>
-      </w:r>
-      <w:proofErr w:type="gramStart"/>
-      <w:r>
-        <w:rPr>
-          <w:rFonts w:ascii="Courier New" w:hAnsi="Courier New" w:cs="Courier New"/>
-          <w:sz w:val="18"/>
-          <w:szCs w:val="18"/>
-        </w:rPr>
-        <w:t>[ 30</w:t>
-      </w:r>
-      <w:proofErr w:type="gramEnd"/>
-      <w:r>
-        <w:rPr>
-          <w:rFonts w:ascii="Courier New" w:hAnsi="Courier New" w:cs="Courier New"/>
-          <w:sz w:val="18"/>
-          <w:szCs w:val="18"/>
-        </w:rPr>
-        <w:t>.  22.]</w:t>
-      </w:r>
-    </w:p>
-    <w:p>
-      <w:pPr>
-        <w:pStyle w:val="ListParagraph"/>
-        <w:jc w:val="both"/>
-        <w:rPr>
-          <w:rFonts w:ascii="Courier New" w:hAnsi="Courier New" w:cs="Courier New"/>
-          <w:sz w:val="18"/>
-          <w:szCs w:val="18"/>
-        </w:rPr>
-      </w:pPr>
-      <w:r>
-        <w:rPr>
-          <w:rFonts w:ascii="Courier New" w:hAnsi="Courier New" w:cs="Courier New"/>
-          <w:sz w:val="18"/>
-          <w:szCs w:val="18"/>
-        </w:rPr>
-        <w:t xml:space="preserve"> </w:t>
-      </w:r>
-      <w:proofErr w:type="gramStart"/>
-      <w:r>
-        <w:rPr>
-          <w:rFonts w:ascii="Courier New" w:hAnsi="Courier New" w:cs="Courier New"/>
-          <w:sz w:val="18"/>
-          <w:szCs w:val="18"/>
-        </w:rPr>
-        <w:t>[  1</w:t>
-      </w:r>
-      <w:proofErr w:type="gramEnd"/>
-      <w:r>
-        <w:rPr>
-          <w:rFonts w:ascii="Courier New" w:hAnsi="Courier New" w:cs="Courier New"/>
-          <w:sz w:val="18"/>
-          <w:szCs w:val="18"/>
-        </w:rPr>
-        <w:t>.  10.]]</w:t>
+        <w:t>[[ 30.  22.]</w:t>
+      </w:r>
+    </w:p>
+    <w:p>
+      <w:pPr>
+        <w:pStyle w:val="ListParagraph"/>
+        <w:jc w:val="both"/>
+        <w:rPr>
+          <w:rFonts w:ascii="Courier New" w:hAnsi="Courier New" w:cs="Courier New"/>
+          <w:sz w:val="18"/>
+          <w:szCs w:val="18"/>
+        </w:rPr>
+      </w:pPr>
+      <w:r>
+        <w:rPr>
+          <w:rFonts w:ascii="Courier New" w:hAnsi="Courier New" w:cs="Courier New"/>
+          <w:sz w:val="18"/>
+          <w:szCs w:val="18"/>
+        </w:rPr>
+        <w:t xml:space="preserve"> [  1.  10.]]</w:t>
       </w:r>
     </w:p>
     <w:p>
@@ -1613,23 +1477,13 @@
           <w:szCs w:val="18"/>
         </w:rPr>
       </w:pPr>
-      <w:proofErr w:type="gramStart"/>
-      <w:r>
-        <w:rPr>
-          <w:rFonts w:ascii="Courier New" w:hAnsi="Courier New" w:cs="Courier New"/>
-          <w:sz w:val="18"/>
-          <w:szCs w:val="18"/>
-        </w:rPr>
-        <w:t>p-value</w:t>
-      </w:r>
-      <w:proofErr w:type="gramEnd"/>
-      <w:r>
-        <w:rPr>
-          <w:rFonts w:ascii="Courier New" w:hAnsi="Courier New" w:cs="Courier New"/>
-          <w:sz w:val="18"/>
-          <w:szCs w:val="18"/>
-        </w:rPr>
-        <w:t xml:space="preserve"> = 0.001</w:t>
+      <w:r>
+        <w:rPr>
+          <w:rFonts w:ascii="Courier New" w:hAnsi="Courier New" w:cs="Courier New"/>
+          <w:sz w:val="18"/>
+          <w:szCs w:val="18"/>
+        </w:rPr>
+        <w:t>p-value = 0.001</w:t>
       </w:r>
     </w:p>
     <w:p>
@@ -1668,44 +1522,30 @@
         <w:rPr>
           <w:rFonts w:cs="Courier New"/>
         </w:rPr>
-        <w:t xml:space="preserve">, which shows that the </w:t>
-      </w:r>
-      <w:proofErr w:type="spellStart"/>
+        <w:t xml:space="preserve">, which shows that the perceptron is performing better than random. </w:t>
+      </w:r>
       <w:r>
         <w:rPr>
           <w:rFonts w:cs="Courier New"/>
         </w:rPr>
-        <w:t>perceptron</w:t>
-      </w:r>
-      <w:proofErr w:type="spellEnd"/>
-      <w:r>
+        <w:t xml:space="preserve">We also checked the accuracy over multiple runs of the permutations, and they were all around 50% which is to be expected with randomized outcomes. </w:t>
+      </w:r>
+    </w:p>
+    <w:p>
+      <w:pPr>
+        <w:pStyle w:val="ListParagraph"/>
+        <w:ind w:left="0"/>
+        <w:jc w:val="both"/>
         <w:rPr>
           <w:rFonts w:cs="Courier New"/>
         </w:rPr>
-        <w:t xml:space="preserve"> is performing better than random. </w:t>
-      </w:r>
-      <w:r>
-        <w:rPr>
-          <w:rFonts w:cs="Courier New"/>
-        </w:rPr>
-        <w:t xml:space="preserve">We also checked the accuracy over multiple runs of the permutations, and they were all around 50% which is to be expected with randomized outcomes. </w:t>
-      </w:r>
+      </w:pPr>
     </w:p>
     <w:p>
       <w:pPr>
         <w:pStyle w:val="ListParagraph"/>
         <w:ind w:left="0"/>
         <w:jc w:val="both"/>
-        <w:rPr>
-          <w:rFonts w:cs="Courier New"/>
-        </w:rPr>
-      </w:pPr>
-    </w:p>
-    <w:p>
-      <w:pPr>
-        <w:pStyle w:val="ListParagraph"/>
-        <w:ind w:left="0"/>
-        <w:jc w:val="both"/>
       </w:pPr>
       <w:r>
         <w:rPr>
@@ -1729,15 +1569,7 @@
         <w:t xml:space="preserve"> </w:t>
       </w:r>
       <w:r>
-        <w:t xml:space="preserve">Due to the complications of the </w:t>
-      </w:r>
-      <w:proofErr w:type="spellStart"/>
-      <w:r>
-        <w:t>perceptron</w:t>
-      </w:r>
-      <w:proofErr w:type="spellEnd"/>
-      <w:r>
-        <w:t xml:space="preserve"> and how simplistic it is, we moved on to try a regression model with the least squares error. We also chose our weight update method to be mini-batch gradient descent in order to </w:t>
+        <w:t xml:space="preserve">Due to the complications of the perceptron and how simplistic it is, we moved on to try a regression model with the least squares error. We also chose our weight update method to be mini-batch gradient descent in order to </w:t>
       </w:r>
       <w:r>
         <w:t>make sure we converge to optimal weights in an efficient manner. The mini-batch gradient descent takes 10 records at a time and performs the gradient over them, and the calculated gradient is used to update the weights. A portion of the regression model output is given below:</w:t>
@@ -1808,62 +1640,26 @@
           <w:sz w:val="18"/>
           <w:szCs w:val="18"/>
         </w:rPr>
-        <w:t>[</w:t>
-      </w:r>
-      <w:proofErr w:type="gramStart"/>
-      <w:r>
-        <w:rPr>
-          <w:rFonts w:ascii="Courier New" w:hAnsi="Courier New" w:cs="Courier New"/>
-          <w:sz w:val="18"/>
-          <w:szCs w:val="18"/>
-        </w:rPr>
-        <w:t>[ 26</w:t>
-      </w:r>
-      <w:proofErr w:type="gramEnd"/>
-      <w:r>
-        <w:rPr>
-          <w:rFonts w:ascii="Courier New" w:hAnsi="Courier New" w:cs="Courier New"/>
-          <w:sz w:val="18"/>
-          <w:szCs w:val="18"/>
-        </w:rPr>
-        <w:t>.   9.]</w:t>
-      </w:r>
-    </w:p>
-    <w:p>
-      <w:pPr>
-        <w:pStyle w:val="ListParagraph"/>
-        <w:jc w:val="both"/>
-        <w:rPr>
-          <w:rFonts w:ascii="Courier New" w:hAnsi="Courier New" w:cs="Courier New"/>
-          <w:sz w:val="18"/>
-          <w:szCs w:val="18"/>
-        </w:rPr>
-      </w:pPr>
-      <w:r>
-        <w:rPr>
-          <w:rFonts w:ascii="Courier New" w:hAnsi="Courier New" w:cs="Courier New"/>
-          <w:sz w:val="18"/>
-          <w:szCs w:val="18"/>
-        </w:rPr>
-        <w:t xml:space="preserve"> </w:t>
-      </w:r>
-      <w:proofErr w:type="gramStart"/>
-      <w:r>
-        <w:rPr>
-          <w:rFonts w:ascii="Courier New" w:hAnsi="Courier New" w:cs="Courier New"/>
-          <w:sz w:val="18"/>
-          <w:szCs w:val="18"/>
-        </w:rPr>
-        <w:t>[  5</w:t>
-      </w:r>
-      <w:proofErr w:type="gramEnd"/>
-      <w:r>
-        <w:rPr>
-          <w:rFonts w:ascii="Courier New" w:hAnsi="Courier New" w:cs="Courier New"/>
-          <w:sz w:val="18"/>
-          <w:szCs w:val="18"/>
-        </w:rPr>
-        <w:t>.  23.]]</w:t>
+        <w:t>[[ 26.   9.]</w:t>
+      </w:r>
+    </w:p>
+    <w:p>
+      <w:pPr>
+        <w:pStyle w:val="ListParagraph"/>
+        <w:jc w:val="both"/>
+        <w:rPr>
+          <w:rFonts w:ascii="Courier New" w:hAnsi="Courier New" w:cs="Courier New"/>
+          <w:sz w:val="18"/>
+          <w:szCs w:val="18"/>
+        </w:rPr>
+      </w:pPr>
+      <w:r>
+        <w:rPr>
+          <w:rFonts w:ascii="Courier New" w:hAnsi="Courier New" w:cs="Courier New"/>
+          <w:sz w:val="18"/>
+          <w:szCs w:val="18"/>
+        </w:rPr>
+        <w:t xml:space="preserve"> [  5.  23.]]</w:t>
       </w:r>
     </w:p>
     <w:p>
@@ -2037,62 +1833,26 @@
           <w:sz w:val="18"/>
           <w:szCs w:val="18"/>
         </w:rPr>
-        <w:t>[</w:t>
-      </w:r>
-      <w:proofErr w:type="gramStart"/>
-      <w:r>
-        <w:rPr>
-          <w:rFonts w:ascii="Courier New" w:hAnsi="Courier New" w:cs="Courier New"/>
-          <w:sz w:val="18"/>
-          <w:szCs w:val="18"/>
-        </w:rPr>
-        <w:t>[ 27</w:t>
-      </w:r>
-      <w:proofErr w:type="gramEnd"/>
-      <w:r>
-        <w:rPr>
-          <w:rFonts w:ascii="Courier New" w:hAnsi="Courier New" w:cs="Courier New"/>
-          <w:sz w:val="18"/>
-          <w:szCs w:val="18"/>
-        </w:rPr>
-        <w:t>.  10.]</w:t>
-      </w:r>
-    </w:p>
-    <w:p>
-      <w:pPr>
-        <w:pStyle w:val="ListParagraph"/>
-        <w:jc w:val="both"/>
-        <w:rPr>
-          <w:rFonts w:ascii="Courier New" w:hAnsi="Courier New" w:cs="Courier New"/>
-          <w:sz w:val="18"/>
-          <w:szCs w:val="18"/>
-        </w:rPr>
-      </w:pPr>
-      <w:r>
-        <w:rPr>
-          <w:rFonts w:ascii="Courier New" w:hAnsi="Courier New" w:cs="Courier New"/>
-          <w:sz w:val="18"/>
-          <w:szCs w:val="18"/>
-        </w:rPr>
-        <w:t xml:space="preserve"> </w:t>
-      </w:r>
-      <w:proofErr w:type="gramStart"/>
-      <w:r>
-        <w:rPr>
-          <w:rFonts w:ascii="Courier New" w:hAnsi="Courier New" w:cs="Courier New"/>
-          <w:sz w:val="18"/>
-          <w:szCs w:val="18"/>
-        </w:rPr>
-        <w:t>[  9</w:t>
-      </w:r>
-      <w:proofErr w:type="gramEnd"/>
-      <w:r>
-        <w:rPr>
-          <w:rFonts w:ascii="Courier New" w:hAnsi="Courier New" w:cs="Courier New"/>
-          <w:sz w:val="18"/>
-          <w:szCs w:val="18"/>
-        </w:rPr>
-        <w:t>.  21.]]</w:t>
+        <w:t>[[ 27.  10.]</w:t>
+      </w:r>
+    </w:p>
+    <w:p>
+      <w:pPr>
+        <w:pStyle w:val="ListParagraph"/>
+        <w:jc w:val="both"/>
+        <w:rPr>
+          <w:rFonts w:ascii="Courier New" w:hAnsi="Courier New" w:cs="Courier New"/>
+          <w:sz w:val="18"/>
+          <w:szCs w:val="18"/>
+        </w:rPr>
+      </w:pPr>
+      <w:r>
+        <w:rPr>
+          <w:rFonts w:ascii="Courier New" w:hAnsi="Courier New" w:cs="Courier New"/>
+          <w:sz w:val="18"/>
+          <w:szCs w:val="18"/>
+        </w:rPr>
+        <w:t xml:space="preserve"> [  9.  21.]]</w:t>
       </w:r>
     </w:p>
     <w:p>
@@ -2239,29 +1999,13 @@
       </w:pPr>
       <w:r>
         <w:lastRenderedPageBreak/>
-        <w:t xml:space="preserve">We can see a big increase in the accuracy of the regression model by 17% more than the </w:t>
-      </w:r>
-      <w:proofErr w:type="spellStart"/>
-      <w:r>
-        <w:t>perceptron</w:t>
-      </w:r>
-      <w:proofErr w:type="spellEnd"/>
-      <w:r>
-        <w:t xml:space="preserve"> model. The accuracies </w:t>
+        <w:t xml:space="preserve">We can see a big increase in the accuracy of the regression model by 17% more than the perceptron model. The accuracies </w:t>
       </w:r>
       <w:r>
         <w:t>of</w:t>
       </w:r>
       <w:r>
-        <w:t xml:space="preserve"> all instances of the regression models were also more consistent with the average accuracy than the instances of the </w:t>
-      </w:r>
-      <w:proofErr w:type="spellStart"/>
-      <w:r>
-        <w:t>perceptron</w:t>
-      </w:r>
-      <w:proofErr w:type="spellEnd"/>
-      <w:r>
-        <w:t xml:space="preserve"> models we were getting.</w:t>
+        <w:t xml:space="preserve"> all instances of the regression models were also more consistent with the average accuracy than the instances of the perceptron models we were getting.</w:t>
       </w:r>
     </w:p>
     <w:p>
@@ -2290,15 +2034,7 @@
         <w:t>ally, the confusion matrix suit</w:t>
       </w:r>
       <w:r>
-        <w:t xml:space="preserve">s the </w:t>
-      </w:r>
-      <w:proofErr w:type="spellStart"/>
-      <w:r>
-        <w:t>perceptron</w:t>
-      </w:r>
-      <w:proofErr w:type="spellEnd"/>
-      <w:r>
-        <w:t xml:space="preserve"> better and is not intended to be used with regression, so we see the accuracy is slightly off of the true accuracy that the least squares error gives.</w:t>
+        <w:t>s the perceptron better and is not intended to be used with regression, so we see the accuracy is slightly off of the true accuracy that the least squares error gives.</w:t>
       </w:r>
     </w:p>
     <w:p>
@@ -2321,38 +2057,24 @@
         <w:rPr>
           <w:rStyle w:val="Heading3Char"/>
         </w:rPr>
-        <w:t xml:space="preserve">Decreased Learning Rate </w:t>
-      </w:r>
-      <w:proofErr w:type="gramStart"/>
+        <w:t>Decreased Learning Rate Over Time (Init Learn rate = 0.1, Train iterations = 10</w:t>
+      </w:r>
       <w:r>
         <w:rPr>
           <w:rStyle w:val="Heading3Char"/>
         </w:rPr>
-        <w:t>Over</w:t>
-      </w:r>
-      <w:proofErr w:type="gramEnd"/>
+        <w:t>,</w:t>
+      </w:r>
       <w:r>
         <w:rPr>
           <w:rStyle w:val="Heading3Char"/>
         </w:rPr>
-        <w:t xml:space="preserve"> Time (Init Learn rate = 0.1, Train iterations = 10</w:t>
+        <w:t>000)</w:t>
       </w:r>
       <w:r>
         <w:rPr>
           <w:rStyle w:val="Heading3Char"/>
         </w:rPr>
-        <w:t>,</w:t>
-      </w:r>
-      <w:r>
-        <w:rPr>
-          <w:rStyle w:val="Heading3Char"/>
-        </w:rPr>
-        <w:t>000)</w:t>
-      </w:r>
-      <w:r>
-        <w:rPr>
-          <w:rStyle w:val="Heading3Char"/>
-        </w:rPr>
         <w:t>:</w:t>
       </w:r>
       <w:r>
@@ -2362,11 +2084,7 @@
         <w:t xml:space="preserve">Next, we wanted to implement a learning rate that would decrease over time and have more iterations in order to achieve better convergence. </w:t>
       </w:r>
       <w:r>
-        <w:t xml:space="preserve">The model is first trained for 1000 iterations with a learning rate of 0.1. Then, we switch to a learning rate that is calculated </w:t>
-      </w:r>
-      <w:proofErr w:type="gramStart"/>
-      <w:r>
-        <w:t xml:space="preserve">by </w:t>
+        <w:t xml:space="preserve">The model is first trained for 1000 iterations with a learning rate of 0.1. Then, we switch to a learning rate that is calculated by </w:t>
       </w:r>
       <m:oMath>
         <m:box>
@@ -2384,7 +2102,6 @@
             <m:argPr>
               <m:argSz m:val="-1"/>
             </m:argPr>
-            <w:proofErr w:type="gramEnd"/>
             <m:f>
               <m:fPr>
                 <m:ctrlPr>
@@ -2789,25 +2506,7 @@
           <w:sz w:val="18"/>
           <w:szCs w:val="18"/>
         </w:rPr>
-        <w:t>[</w:t>
-      </w:r>
-      <w:proofErr w:type="gramStart"/>
-      <w:r>
-        <w:rPr>
-          <w:rFonts w:ascii="Courier New" w:hAnsi="Courier New" w:cs="Courier New"/>
-          <w:sz w:val="18"/>
-          <w:szCs w:val="18"/>
-        </w:rPr>
-        <w:t>[ 0.52807226</w:t>
-      </w:r>
-      <w:proofErr w:type="gramEnd"/>
-      <w:r>
-        <w:rPr>
-          <w:rFonts w:ascii="Courier New" w:hAnsi="Courier New" w:cs="Courier New"/>
-          <w:sz w:val="18"/>
-          <w:szCs w:val="18"/>
-        </w:rPr>
-        <w:t>]</w:t>
+        <w:t>[[ 0.52807226]</w:t>
       </w:r>
     </w:p>
     <w:p>
@@ -2845,25 +2544,7 @@
           <w:sz w:val="18"/>
           <w:szCs w:val="18"/>
         </w:rPr>
-        <w:t xml:space="preserve"> </w:t>
-      </w:r>
-      <w:proofErr w:type="gramStart"/>
-      <w:r>
-        <w:rPr>
-          <w:rFonts w:ascii="Courier New" w:hAnsi="Courier New" w:cs="Courier New"/>
-          <w:sz w:val="18"/>
-          <w:szCs w:val="18"/>
-        </w:rPr>
-        <w:t>[ 0.36148606</w:t>
-      </w:r>
-      <w:proofErr w:type="gramEnd"/>
-      <w:r>
-        <w:rPr>
-          <w:rFonts w:ascii="Courier New" w:hAnsi="Courier New" w:cs="Courier New"/>
-          <w:sz w:val="18"/>
-          <w:szCs w:val="18"/>
-        </w:rPr>
-        <w:t>]</w:t>
+        <w:t xml:space="preserve"> [ 0.36148606]</w:t>
       </w:r>
     </w:p>
     <w:p>
@@ -2901,25 +2582,7 @@
           <w:sz w:val="18"/>
           <w:szCs w:val="18"/>
         </w:rPr>
-        <w:t xml:space="preserve"> </w:t>
-      </w:r>
-      <w:proofErr w:type="gramStart"/>
-      <w:r>
-        <w:rPr>
-          <w:rFonts w:ascii="Courier New" w:hAnsi="Courier New" w:cs="Courier New"/>
-          <w:sz w:val="18"/>
-          <w:szCs w:val="18"/>
-        </w:rPr>
-        <w:t>[ 0.02464491</w:t>
-      </w:r>
-      <w:proofErr w:type="gramEnd"/>
-      <w:r>
-        <w:rPr>
-          <w:rFonts w:ascii="Courier New" w:hAnsi="Courier New" w:cs="Courier New"/>
-          <w:sz w:val="18"/>
-          <w:szCs w:val="18"/>
-        </w:rPr>
-        <w:t>]</w:t>
+        <w:t xml:space="preserve"> [ 0.02464491]</w:t>
       </w:r>
     </w:p>
     <w:p>
@@ -2976,13 +2639,15 @@
         <w:spacing w:after="120"/>
         <w:jc w:val="both"/>
       </w:pPr>
-      <w:r>
-        <w:t>Enter intro to problem here.</w:t>
-      </w:r>
-      <w:r>
-        <w:t xml:space="preserve"> Look at NCAA intro as a guide.</w:t>
-      </w:r>
-    </w:p>
+      <w:bookmarkStart w:id="0" w:name="_GoBack"/>
+      <w:r>
+        <w:t xml:space="preserve">The problem that we tried to solve, using machine learning, dealt with loan prediction. A bank supplied over a hundred-thousand individual summaries of the results of loans. These results were enumerated, with roughly eight hundred features and then the amount that the bank lost because the customer defaulted on their loan. The bank wanted an algorithm that given these features of someone applying for a loan, the algorithm would predict if they would default and how much they would default. The major challenges we faced involved feature selection, model selection, and the most important data cleaning. The data had missing information and had no labels. Cleaning the data and knowing what to normalize seemed impossible. </w:t>
+      </w:r>
+      <w:r>
+        <w:t>There was also an error in the logic of the bank. The information they supplied was for people that were already approved to get a loan. They want to use this algorithm to decide if they should give someone a loan. The sample provided (people approved for a loan) does not match the population they want (people who may or may not be approved for a loan). Unless they combine this method with their previous method it will not work correctly.</w:t>
+      </w:r>
+    </w:p>
+    <w:bookmarkEnd w:id="0"/>
     <w:p>
       <w:pPr>
         <w:spacing w:after="0"/>
@@ -3019,7 +2684,13 @@
         <w:jc w:val="both"/>
       </w:pPr>
       <w:r>
-        <w:t xml:space="preserve">For this, given the large number of features given to us in the training data, we went through and found ones that would most likely have no impact (all being the same number or similar) and had gigantic gaps in values. From there, we went through and did some </w:t>
+        <w:t xml:space="preserve">For this, given the large number of features given to us in the training data, we went through and </w:t>
+      </w:r>
+      <w:r>
+        <w:t>eliminated</w:t>
+      </w:r>
+      <w:r>
+        <w:t xml:space="preserve"> ones that would most likely have no impact (all being the same number or similar) and had gigantic gaps in values. From there, we went through and did some </w:t>
       </w:r>
       <w:r>
         <w:t>preliminary</w:t>
@@ -3027,6 +2698,9 @@
       <w:r>
         <w:t xml:space="preserve"> tests on various features in order to find the features that had the largest possible impact. We did not want to have too many features so we picked ones that seemed to affect the outcome on the loss. Due to this fact some human error may have been added (as we decided which features to use instead of letting a computer decide which features were most important). </w:t>
       </w:r>
+      <w:r>
+        <w:t xml:space="preserve"> Given more time we would have tested more features to see which ones increase accuracy. </w:t>
+      </w:r>
     </w:p>
     <w:p>
       <w:pPr>
@@ -3098,15 +2772,7 @@
         <w:spacing w:after="0"/>
       </w:pPr>
       <w:r>
-        <w:t xml:space="preserve">Ignoring the percentage of loss, the algorithm correctly predicted whether the loan would default or not sixty percent of the time. The numbers produced [-400, 400] seemed to be random and could not be used to determine the percentage of default. Using this model also crashed our computers multiple times (and we have a </w:t>
-      </w:r>
-      <w:proofErr w:type="spellStart"/>
-      <w:r>
-        <w:t>Haswell</w:t>
-      </w:r>
-      <w:proofErr w:type="spellEnd"/>
-      <w:r>
-        <w:t xml:space="preserve"> processor with 16 GBs of RAM).</w:t>
+        <w:t>Ignoring the percentage of loss, the algorithm correctly predicted whether the loan would default or not sixty percent of the time. The numbers produced [-400, 400] seemed to be random and could not be used to determine the percentage of default. Using this model also crashed our computers multiple times (and we have a Haswell processor with 16 GBs of RAM).</w:t>
       </w:r>
     </w:p>
     <w:p>
@@ -3118,14 +2784,13 @@
       <w:pPr>
         <w:spacing w:after="0"/>
       </w:pPr>
-      <w:proofErr w:type="spellStart"/>
       <w:r>
         <w:rPr>
           <w:rStyle w:val="Heading3Char"/>
         </w:rPr>
+        <w:lastRenderedPageBreak/>
         <w:t>Perceptron</w:t>
       </w:r>
-      <w:proofErr w:type="spellEnd"/>
       <w:r>
         <w:rPr>
           <w:rStyle w:val="Heading3Char"/>
@@ -3139,18 +2804,8 @@
         <w:t xml:space="preserve"> </w:t>
       </w:r>
       <w:r>
-        <w:t xml:space="preserve">Because this problem requires supervised learning, we chose to use the </w:t>
-      </w:r>
-      <w:proofErr w:type="spellStart"/>
-      <w:r>
-        <w:t>perceptron</w:t>
-      </w:r>
-      <w:proofErr w:type="spellEnd"/>
-      <w:r>
-        <w:t xml:space="preserve"> created for the NCAA playoff predictions</w:t>
-      </w:r>
-      <w:bookmarkStart w:id="0" w:name="_GoBack"/>
-      <w:bookmarkEnd w:id="0"/>
+        <w:t>Because this problem requires supervised learning, we chose to use the perceptron created for the NCAA playoff predictions</w:t>
+      </w:r>
       <w:r>
         <w:t xml:space="preserve">. Due to feature selection being so complicated and taking most of the work effort allocated to solving this problem, </w:t>
       </w:r>
@@ -3161,26 +2816,10 @@
         <w:t>d</w:t>
       </w:r>
       <w:r>
-        <w:t xml:space="preserve"> the final version of the NCAA </w:t>
-      </w:r>
-      <w:proofErr w:type="spellStart"/>
-      <w:r>
-        <w:t>perceptron</w:t>
-      </w:r>
-      <w:proofErr w:type="spellEnd"/>
-      <w:r>
-        <w:t xml:space="preserve"> and do not investigate further into model prediction. </w:t>
-      </w:r>
-      <w:r>
-        <w:t xml:space="preserve">Here is a portion of the output for a run using the </w:t>
-      </w:r>
-      <w:proofErr w:type="spellStart"/>
-      <w:r>
-        <w:t>perceptron</w:t>
-      </w:r>
-      <w:proofErr w:type="spellEnd"/>
-      <w:r>
-        <w:t xml:space="preserve"> on the data:</w:t>
+        <w:t xml:space="preserve"> the final version of the NCAA perceptron and do not investigate further into model prediction. </w:t>
+      </w:r>
+      <w:r>
+        <w:t>Here is a portion of the output for a run using the perceptron on the data:</w:t>
       </w:r>
     </w:p>
     <w:p>
@@ -3210,23 +2849,13 @@
         </w:rPr>
         <w:t xml:space="preserve">Run with </w:t>
       </w:r>
-      <w:proofErr w:type="gramStart"/>
-      <w:r>
-        <w:rPr>
-          <w:rFonts w:ascii="Courier New" w:hAnsi="Courier New" w:cs="Courier New"/>
-          <w:sz w:val="18"/>
-          <w:szCs w:val="18"/>
-        </w:rPr>
-        <w:t>k[</w:t>
-      </w:r>
-      <w:proofErr w:type="gramEnd"/>
-      <w:r>
-        <w:rPr>
-          <w:rFonts w:ascii="Courier New" w:hAnsi="Courier New" w:cs="Courier New"/>
-          <w:sz w:val="18"/>
-          <w:szCs w:val="18"/>
-        </w:rPr>
-        <w:t>0</w:t>
+      <w:r>
+        <w:rPr>
+          <w:rFonts w:ascii="Courier New" w:hAnsi="Courier New" w:cs="Courier New"/>
+          <w:sz w:val="18"/>
+          <w:szCs w:val="18"/>
+        </w:rPr>
+        <w:t>k[0</w:t>
       </w:r>
       <w:r>
         <w:rPr>
@@ -3288,33 +2917,15 @@
           <w:sz w:val="18"/>
           <w:szCs w:val="18"/>
         </w:rPr>
-        <w:t>[</w:t>
-      </w:r>
-      <w:proofErr w:type="gramStart"/>
-      <w:r>
-        <w:rPr>
-          <w:rFonts w:ascii="Courier New" w:hAnsi="Courier New" w:cs="Courier New"/>
-          <w:sz w:val="18"/>
-          <w:szCs w:val="18"/>
-        </w:rPr>
-        <w:t xml:space="preserve">[ </w:t>
-      </w:r>
-      <w:r>
-        <w:rPr>
-          <w:rFonts w:ascii="Courier New" w:hAnsi="Courier New" w:cs="Courier New"/>
-          <w:sz w:val="18"/>
-          <w:szCs w:val="18"/>
-        </w:rPr>
-        <w:t>8673</w:t>
-      </w:r>
-      <w:proofErr w:type="gramEnd"/>
-      <w:r>
-        <w:rPr>
-          <w:rFonts w:ascii="Courier New" w:hAnsi="Courier New" w:cs="Courier New"/>
-          <w:sz w:val="18"/>
-          <w:szCs w:val="18"/>
-        </w:rPr>
-        <w:t>.   834</w:t>
+        <w:t xml:space="preserve">[[ </w:t>
+      </w:r>
+      <w:r>
+        <w:rPr>
+          <w:rFonts w:ascii="Courier New" w:hAnsi="Courier New" w:cs="Courier New"/>
+          <w:sz w:val="18"/>
+          <w:szCs w:val="18"/>
+        </w:rPr>
+        <w:t>8673.   834</w:t>
       </w:r>
       <w:r>
         <w:rPr>
@@ -3341,270 +2952,230 @@
           <w:sz w:val="18"/>
           <w:szCs w:val="18"/>
         </w:rPr>
+        <w:t xml:space="preserve"> [   71.    11</w:t>
+      </w:r>
+      <w:r>
+        <w:rPr>
+          <w:rFonts w:ascii="Courier New" w:hAnsi="Courier New" w:cs="Courier New"/>
+          <w:sz w:val="18"/>
+          <w:szCs w:val="18"/>
+        </w:rPr>
+        <w:t>.]]</w:t>
+      </w:r>
+    </w:p>
+    <w:p>
+      <w:pPr>
+        <w:pStyle w:val="ListParagraph"/>
+        <w:jc w:val="both"/>
+        <w:rPr>
+          <w:rFonts w:ascii="Courier New" w:hAnsi="Courier New" w:cs="Courier New"/>
+          <w:sz w:val="18"/>
+          <w:szCs w:val="18"/>
+        </w:rPr>
+      </w:pPr>
+      <w:r>
+        <w:rPr>
+          <w:rFonts w:ascii="Courier New" w:hAnsi="Courier New" w:cs="Courier New"/>
+          <w:sz w:val="18"/>
+          <w:szCs w:val="18"/>
+        </w:rPr>
+        <w:t>Accuracy:</w:t>
+      </w:r>
+    </w:p>
+    <w:p>
+      <w:pPr>
+        <w:pStyle w:val="ListParagraph"/>
+        <w:jc w:val="both"/>
+        <w:rPr>
+          <w:rFonts w:ascii="Courier New" w:hAnsi="Courier New" w:cs="Courier New"/>
+          <w:sz w:val="18"/>
+          <w:szCs w:val="18"/>
+        </w:rPr>
+      </w:pPr>
+      <w:r>
+        <w:rPr>
+          <w:rFonts w:ascii="Courier New" w:hAnsi="Courier New" w:cs="Courier New"/>
+          <w:sz w:val="18"/>
+          <w:szCs w:val="18"/>
+        </w:rPr>
+        <w:t>0.</w:t>
+      </w:r>
+      <w:r>
+        <w:rPr>
+          <w:rFonts w:ascii="Courier New" w:hAnsi="Courier New" w:cs="Courier New"/>
+          <w:sz w:val="18"/>
+          <w:szCs w:val="18"/>
+        </w:rPr>
+        <w:t>90562102409</w:t>
+      </w:r>
+    </w:p>
+    <w:p>
+      <w:pPr>
+        <w:pStyle w:val="ListParagraph"/>
+        <w:jc w:val="both"/>
+        <w:rPr>
+          <w:rFonts w:ascii="Courier New" w:hAnsi="Courier New" w:cs="Courier New"/>
+          <w:sz w:val="18"/>
+          <w:szCs w:val="18"/>
+        </w:rPr>
+      </w:pPr>
+    </w:p>
+    <w:p>
+      <w:pPr>
+        <w:pStyle w:val="ListParagraph"/>
+        <w:spacing w:after="360"/>
+        <w:jc w:val="both"/>
+        <w:rPr>
+          <w:rFonts w:ascii="Courier New" w:hAnsi="Courier New" w:cs="Courier New"/>
+          <w:sz w:val="18"/>
+          <w:szCs w:val="18"/>
+        </w:rPr>
+      </w:pPr>
+      <w:r>
+        <w:rPr>
+          <w:rFonts w:ascii="Courier New" w:hAnsi="Courier New" w:cs="Courier New"/>
+          <w:sz w:val="18"/>
+          <w:szCs w:val="18"/>
+        </w:rPr>
+        <w:t xml:space="preserve">Run with </w:t>
+      </w:r>
+      <w:r>
+        <w:rPr>
+          <w:rFonts w:ascii="Courier New" w:hAnsi="Courier New" w:cs="Courier New"/>
+          <w:sz w:val="18"/>
+          <w:szCs w:val="18"/>
+        </w:rPr>
+        <w:t>k[1]</w:t>
+      </w:r>
+      <w:r>
+        <w:rPr>
+          <w:rFonts w:ascii="Courier New" w:hAnsi="Courier New" w:cs="Courier New"/>
+          <w:sz w:val="18"/>
+          <w:szCs w:val="18"/>
+        </w:rPr>
+        <w:t xml:space="preserve"> as the test </w:t>
+      </w:r>
+      <w:r>
+        <w:rPr>
+          <w:rFonts w:ascii="Courier New" w:hAnsi="Courier New" w:cs="Courier New"/>
+          <w:sz w:val="18"/>
+          <w:szCs w:val="18"/>
+        </w:rPr>
+        <w:t>group</w:t>
+      </w:r>
+    </w:p>
+    <w:p>
+      <w:pPr>
+        <w:pStyle w:val="ListParagraph"/>
+        <w:jc w:val="both"/>
+        <w:rPr>
+          <w:rFonts w:ascii="Courier New" w:hAnsi="Courier New" w:cs="Courier New"/>
+          <w:sz w:val="18"/>
+          <w:szCs w:val="18"/>
+        </w:rPr>
+      </w:pPr>
+      <w:r>
+        <w:rPr>
+          <w:rFonts w:ascii="Courier New" w:hAnsi="Courier New" w:cs="Courier New"/>
+          <w:sz w:val="18"/>
+          <w:szCs w:val="18"/>
+        </w:rPr>
+        <w:t>Confusion Matrix:</w:t>
+      </w:r>
+    </w:p>
+    <w:p>
+      <w:pPr>
+        <w:pStyle w:val="ListParagraph"/>
+        <w:jc w:val="both"/>
+        <w:rPr>
+          <w:rFonts w:ascii="Courier New" w:hAnsi="Courier New" w:cs="Courier New"/>
+          <w:sz w:val="18"/>
+          <w:szCs w:val="18"/>
+        </w:rPr>
+      </w:pPr>
+      <w:r>
+        <w:rPr>
+          <w:rFonts w:ascii="Courier New" w:hAnsi="Courier New" w:cs="Courier New"/>
+          <w:sz w:val="18"/>
+          <w:szCs w:val="18"/>
+        </w:rPr>
+        <w:t xml:space="preserve">[[ </w:t>
+      </w:r>
+      <w:r>
+        <w:rPr>
+          <w:rFonts w:ascii="Courier New" w:hAnsi="Courier New" w:cs="Courier New"/>
+          <w:sz w:val="18"/>
+          <w:szCs w:val="18"/>
+        </w:rPr>
+        <w:t>8675</w:t>
+      </w:r>
+      <w:r>
+        <w:rPr>
+          <w:rFonts w:ascii="Courier New" w:hAnsi="Courier New" w:cs="Courier New"/>
+          <w:sz w:val="18"/>
+          <w:szCs w:val="18"/>
+        </w:rPr>
+        <w:t xml:space="preserve">.  </w:t>
+      </w:r>
+      <w:r>
+        <w:rPr>
+          <w:rFonts w:ascii="Courier New" w:hAnsi="Courier New" w:cs="Courier New"/>
+          <w:sz w:val="18"/>
+          <w:szCs w:val="18"/>
+        </w:rPr>
+        <w:t>913</w:t>
+      </w:r>
+      <w:r>
+        <w:rPr>
+          <w:rFonts w:ascii="Courier New" w:hAnsi="Courier New" w:cs="Courier New"/>
+          <w:sz w:val="18"/>
+          <w:szCs w:val="18"/>
+        </w:rPr>
+        <w:t>.]</w:t>
+      </w:r>
+    </w:p>
+    <w:p>
+      <w:pPr>
+        <w:pStyle w:val="ListParagraph"/>
+        <w:jc w:val="both"/>
+        <w:rPr>
+          <w:rFonts w:ascii="Courier New" w:hAnsi="Courier New" w:cs="Courier New"/>
+          <w:sz w:val="18"/>
+          <w:szCs w:val="18"/>
+        </w:rPr>
+      </w:pPr>
+      <w:r>
+        <w:rPr>
+          <w:rFonts w:ascii="Courier New" w:hAnsi="Courier New" w:cs="Courier New"/>
+          <w:sz w:val="18"/>
+          <w:szCs w:val="18"/>
+        </w:rPr>
+        <w:t xml:space="preserve"> [  </w:t>
+      </w:r>
+      <w:r>
+        <w:rPr>
+          <w:rFonts w:ascii="Courier New" w:hAnsi="Courier New" w:cs="Courier New"/>
+          <w:sz w:val="18"/>
+          <w:szCs w:val="18"/>
+        </w:rPr>
+        <w:t xml:space="preserve">  </w:t>
+      </w:r>
+      <w:r>
+        <w:rPr>
+          <w:rFonts w:ascii="Courier New" w:hAnsi="Courier New" w:cs="Courier New"/>
+          <w:sz w:val="18"/>
+          <w:szCs w:val="18"/>
+        </w:rPr>
+        <w:t xml:space="preserve">0.   </w:t>
+      </w:r>
+      <w:r>
+        <w:rPr>
+          <w:rFonts w:ascii="Courier New" w:hAnsi="Courier New" w:cs="Courier New"/>
+          <w:sz w:val="18"/>
+          <w:szCs w:val="18"/>
+        </w:rPr>
         <w:t xml:space="preserve"> </w:t>
       </w:r>
-      <w:proofErr w:type="gramStart"/>
-      <w:r>
-        <w:rPr>
-          <w:rFonts w:ascii="Courier New" w:hAnsi="Courier New" w:cs="Courier New"/>
-          <w:sz w:val="18"/>
-          <w:szCs w:val="18"/>
-        </w:rPr>
-        <w:t>[   71.    11</w:t>
-      </w:r>
-      <w:r>
-        <w:rPr>
-          <w:rFonts w:ascii="Courier New" w:hAnsi="Courier New" w:cs="Courier New"/>
-          <w:sz w:val="18"/>
-          <w:szCs w:val="18"/>
-        </w:rPr>
-        <w:t>.]]</w:t>
-      </w:r>
-      <w:proofErr w:type="gramEnd"/>
-    </w:p>
-    <w:p>
-      <w:pPr>
-        <w:pStyle w:val="ListParagraph"/>
-        <w:jc w:val="both"/>
-        <w:rPr>
-          <w:rFonts w:ascii="Courier New" w:hAnsi="Courier New" w:cs="Courier New"/>
-          <w:sz w:val="18"/>
-          <w:szCs w:val="18"/>
-        </w:rPr>
-      </w:pPr>
-      <w:r>
-        <w:rPr>
-          <w:rFonts w:ascii="Courier New" w:hAnsi="Courier New" w:cs="Courier New"/>
-          <w:sz w:val="18"/>
-          <w:szCs w:val="18"/>
-        </w:rPr>
-        <w:t>Accuracy:</w:t>
-      </w:r>
-    </w:p>
-    <w:p>
-      <w:pPr>
-        <w:pStyle w:val="ListParagraph"/>
-        <w:jc w:val="both"/>
-        <w:rPr>
-          <w:rFonts w:ascii="Courier New" w:hAnsi="Courier New" w:cs="Courier New"/>
-          <w:sz w:val="18"/>
-          <w:szCs w:val="18"/>
-        </w:rPr>
-      </w:pPr>
-      <w:r>
-        <w:rPr>
-          <w:rFonts w:ascii="Courier New" w:hAnsi="Courier New" w:cs="Courier New"/>
-          <w:sz w:val="18"/>
-          <w:szCs w:val="18"/>
-        </w:rPr>
-        <w:t>0.</w:t>
-      </w:r>
-      <w:r>
-        <w:rPr>
-          <w:rFonts w:ascii="Courier New" w:hAnsi="Courier New" w:cs="Courier New"/>
-          <w:sz w:val="18"/>
-          <w:szCs w:val="18"/>
-        </w:rPr>
-        <w:t>90562102409</w:t>
-      </w:r>
-    </w:p>
-    <w:p>
-      <w:pPr>
-        <w:pStyle w:val="ListParagraph"/>
-        <w:jc w:val="both"/>
-        <w:rPr>
-          <w:rFonts w:ascii="Courier New" w:hAnsi="Courier New" w:cs="Courier New"/>
-          <w:sz w:val="18"/>
-          <w:szCs w:val="18"/>
-        </w:rPr>
-      </w:pPr>
-    </w:p>
-    <w:p>
-      <w:pPr>
-        <w:pStyle w:val="ListParagraph"/>
-        <w:spacing w:after="360"/>
-        <w:jc w:val="both"/>
-        <w:rPr>
-          <w:rFonts w:ascii="Courier New" w:hAnsi="Courier New" w:cs="Courier New"/>
-          <w:sz w:val="18"/>
-          <w:szCs w:val="18"/>
-        </w:rPr>
-      </w:pPr>
-      <w:r>
-        <w:rPr>
-          <w:rFonts w:ascii="Courier New" w:hAnsi="Courier New" w:cs="Courier New"/>
-          <w:sz w:val="18"/>
-          <w:szCs w:val="18"/>
-        </w:rPr>
-        <w:t xml:space="preserve">Run with </w:t>
-      </w:r>
-      <w:proofErr w:type="gramStart"/>
-      <w:r>
-        <w:rPr>
-          <w:rFonts w:ascii="Courier New" w:hAnsi="Courier New" w:cs="Courier New"/>
-          <w:sz w:val="18"/>
-          <w:szCs w:val="18"/>
-        </w:rPr>
-        <w:t>k[</w:t>
-      </w:r>
-      <w:proofErr w:type="gramEnd"/>
-      <w:r>
-        <w:rPr>
-          <w:rFonts w:ascii="Courier New" w:hAnsi="Courier New" w:cs="Courier New"/>
-          <w:sz w:val="18"/>
-          <w:szCs w:val="18"/>
-        </w:rPr>
-        <w:t>1]</w:t>
-      </w:r>
-      <w:r>
-        <w:rPr>
-          <w:rFonts w:ascii="Courier New" w:hAnsi="Courier New" w:cs="Courier New"/>
-          <w:sz w:val="18"/>
-          <w:szCs w:val="18"/>
-        </w:rPr>
-        <w:t xml:space="preserve"> as the test </w:t>
-      </w:r>
-      <w:r>
-        <w:rPr>
-          <w:rFonts w:ascii="Courier New" w:hAnsi="Courier New" w:cs="Courier New"/>
-          <w:sz w:val="18"/>
-          <w:szCs w:val="18"/>
-        </w:rPr>
-        <w:t>group</w:t>
-      </w:r>
-    </w:p>
-    <w:p>
-      <w:pPr>
-        <w:pStyle w:val="ListParagraph"/>
-        <w:jc w:val="both"/>
-        <w:rPr>
-          <w:rFonts w:ascii="Courier New" w:hAnsi="Courier New" w:cs="Courier New"/>
-          <w:sz w:val="18"/>
-          <w:szCs w:val="18"/>
-        </w:rPr>
-      </w:pPr>
-      <w:r>
-        <w:rPr>
-          <w:rFonts w:ascii="Courier New" w:hAnsi="Courier New" w:cs="Courier New"/>
-          <w:sz w:val="18"/>
-          <w:szCs w:val="18"/>
-        </w:rPr>
-        <w:t>Confusion Matrix:</w:t>
-      </w:r>
-    </w:p>
-    <w:p>
-      <w:pPr>
-        <w:pStyle w:val="ListParagraph"/>
-        <w:jc w:val="both"/>
-        <w:rPr>
-          <w:rFonts w:ascii="Courier New" w:hAnsi="Courier New" w:cs="Courier New"/>
-          <w:sz w:val="18"/>
-          <w:szCs w:val="18"/>
-        </w:rPr>
-      </w:pPr>
-      <w:r>
-        <w:rPr>
-          <w:rFonts w:ascii="Courier New" w:hAnsi="Courier New" w:cs="Courier New"/>
-          <w:sz w:val="18"/>
-          <w:szCs w:val="18"/>
-        </w:rPr>
-        <w:lastRenderedPageBreak/>
-        <w:t>[</w:t>
-      </w:r>
-      <w:proofErr w:type="gramStart"/>
-      <w:r>
-        <w:rPr>
-          <w:rFonts w:ascii="Courier New" w:hAnsi="Courier New" w:cs="Courier New"/>
-          <w:sz w:val="18"/>
-          <w:szCs w:val="18"/>
-        </w:rPr>
-        <w:t xml:space="preserve">[ </w:t>
-      </w:r>
-      <w:r>
-        <w:rPr>
-          <w:rFonts w:ascii="Courier New" w:hAnsi="Courier New" w:cs="Courier New"/>
-          <w:sz w:val="18"/>
-          <w:szCs w:val="18"/>
-        </w:rPr>
-        <w:t>8675</w:t>
-      </w:r>
-      <w:proofErr w:type="gramEnd"/>
-      <w:r>
-        <w:rPr>
-          <w:rFonts w:ascii="Courier New" w:hAnsi="Courier New" w:cs="Courier New"/>
-          <w:sz w:val="18"/>
-          <w:szCs w:val="18"/>
-        </w:rPr>
-        <w:t xml:space="preserve">.  </w:t>
-      </w:r>
-      <w:r>
-        <w:rPr>
-          <w:rFonts w:ascii="Courier New" w:hAnsi="Courier New" w:cs="Courier New"/>
-          <w:sz w:val="18"/>
-          <w:szCs w:val="18"/>
-        </w:rPr>
-        <w:t>913</w:t>
-      </w:r>
-      <w:r>
-        <w:rPr>
-          <w:rFonts w:ascii="Courier New" w:hAnsi="Courier New" w:cs="Courier New"/>
-          <w:sz w:val="18"/>
-          <w:szCs w:val="18"/>
-        </w:rPr>
-        <w:t>.]</w:t>
-      </w:r>
-    </w:p>
-    <w:p>
-      <w:pPr>
-        <w:pStyle w:val="ListParagraph"/>
-        <w:jc w:val="both"/>
-        <w:rPr>
-          <w:rFonts w:ascii="Courier New" w:hAnsi="Courier New" w:cs="Courier New"/>
-          <w:sz w:val="18"/>
-          <w:szCs w:val="18"/>
-        </w:rPr>
-      </w:pPr>
-      <w:r>
-        <w:rPr>
-          <w:rFonts w:ascii="Courier New" w:hAnsi="Courier New" w:cs="Courier New"/>
-          <w:sz w:val="18"/>
-          <w:szCs w:val="18"/>
-        </w:rPr>
-        <w:t xml:space="preserve"> </w:t>
-      </w:r>
-      <w:proofErr w:type="gramStart"/>
-      <w:r>
-        <w:rPr>
-          <w:rFonts w:ascii="Courier New" w:hAnsi="Courier New" w:cs="Courier New"/>
-          <w:sz w:val="18"/>
-          <w:szCs w:val="18"/>
-        </w:rPr>
-        <w:t xml:space="preserve">[  </w:t>
-      </w:r>
-      <w:r>
-        <w:rPr>
-          <w:rFonts w:ascii="Courier New" w:hAnsi="Courier New" w:cs="Courier New"/>
-          <w:sz w:val="18"/>
-          <w:szCs w:val="18"/>
-        </w:rPr>
-        <w:t xml:space="preserve">  </w:t>
-      </w:r>
-      <w:r>
-        <w:rPr>
-          <w:rFonts w:ascii="Courier New" w:hAnsi="Courier New" w:cs="Courier New"/>
-          <w:sz w:val="18"/>
-          <w:szCs w:val="18"/>
-        </w:rPr>
-        <w:t xml:space="preserve">0.   </w:t>
-      </w:r>
-      <w:r>
-        <w:rPr>
-          <w:rFonts w:ascii="Courier New" w:hAnsi="Courier New" w:cs="Courier New"/>
-          <w:sz w:val="18"/>
-          <w:szCs w:val="18"/>
-        </w:rPr>
-        <w:t xml:space="preserve"> </w:t>
-      </w:r>
       <w:r>
         <w:rPr>
           <w:rFonts w:ascii="Courier New" w:hAnsi="Courier New" w:cs="Courier New"/>
@@ -3613,7 +3184,6 @@
         </w:rPr>
         <w:t>0.]]</w:t>
       </w:r>
-      <w:proofErr w:type="gramEnd"/>
     </w:p>
     <w:p>
       <w:pPr>
@@ -3721,23 +3291,13 @@
         </w:rPr>
         <w:t xml:space="preserve">Run with </w:t>
       </w:r>
-      <w:proofErr w:type="gramStart"/>
-      <w:r>
-        <w:rPr>
-          <w:rFonts w:ascii="Courier New" w:hAnsi="Courier New" w:cs="Courier New"/>
-          <w:sz w:val="18"/>
-          <w:szCs w:val="18"/>
-        </w:rPr>
-        <w:t>k[</w:t>
-      </w:r>
-      <w:proofErr w:type="gramEnd"/>
-      <w:r>
-        <w:rPr>
-          <w:rFonts w:ascii="Courier New" w:hAnsi="Courier New" w:cs="Courier New"/>
-          <w:sz w:val="18"/>
-          <w:szCs w:val="18"/>
-        </w:rPr>
-        <w:t>10]</w:t>
+      <w:r>
+        <w:rPr>
+          <w:rFonts w:ascii="Courier New" w:hAnsi="Courier New" w:cs="Courier New"/>
+          <w:sz w:val="18"/>
+          <w:szCs w:val="18"/>
+        </w:rPr>
+        <w:t>k[10]</w:t>
       </w:r>
       <w:r>
         <w:rPr>
@@ -3791,33 +3351,15 @@
           <w:sz w:val="18"/>
           <w:szCs w:val="18"/>
         </w:rPr>
-        <w:t>[</w:t>
-      </w:r>
-      <w:proofErr w:type="gramStart"/>
-      <w:r>
-        <w:rPr>
-          <w:rFonts w:ascii="Courier New" w:hAnsi="Courier New" w:cs="Courier New"/>
-          <w:sz w:val="18"/>
-          <w:szCs w:val="18"/>
-        </w:rPr>
-        <w:t xml:space="preserve">[ </w:t>
-      </w:r>
-      <w:r>
-        <w:rPr>
-          <w:rFonts w:ascii="Courier New" w:hAnsi="Courier New" w:cs="Courier New"/>
-          <w:sz w:val="18"/>
-          <w:szCs w:val="18"/>
-        </w:rPr>
-        <w:t>8742</w:t>
-      </w:r>
-      <w:proofErr w:type="gramEnd"/>
-      <w:r>
-        <w:rPr>
-          <w:rFonts w:ascii="Courier New" w:hAnsi="Courier New" w:cs="Courier New"/>
-          <w:sz w:val="18"/>
-          <w:szCs w:val="18"/>
-        </w:rPr>
-        <w:t>.   837</w:t>
+        <w:t xml:space="preserve">[[ </w:t>
+      </w:r>
+      <w:r>
+        <w:rPr>
+          <w:rFonts w:ascii="Courier New" w:hAnsi="Courier New" w:cs="Courier New"/>
+          <w:sz w:val="18"/>
+          <w:szCs w:val="18"/>
+        </w:rPr>
+        <w:t>8742.   837</w:t>
       </w:r>
       <w:r>
         <w:rPr>
@@ -3844,16 +3386,7 @@
           <w:sz w:val="18"/>
           <w:szCs w:val="18"/>
         </w:rPr>
-        <w:t xml:space="preserve"> </w:t>
-      </w:r>
-      <w:proofErr w:type="gramStart"/>
-      <w:r>
-        <w:rPr>
-          <w:rFonts w:ascii="Courier New" w:hAnsi="Courier New" w:cs="Courier New"/>
-          <w:sz w:val="18"/>
-          <w:szCs w:val="18"/>
-        </w:rPr>
-        <w:t xml:space="preserve">[ </w:t>
+        <w:t xml:space="preserve"> [ </w:t>
       </w:r>
       <w:r>
         <w:rPr>
@@ -3871,7 +3404,6 @@
         </w:rPr>
         <w:t>1.]]</w:t>
       </w:r>
-      <w:proofErr w:type="gramEnd"/>
     </w:p>
     <w:p>
       <w:pPr>
@@ -3979,75 +3511,19 @@
         <w:rPr>
           <w:rFonts w:cs="Courier New"/>
         </w:rPr>
-        <w:t xml:space="preserve">ne classification, which causes the </w:t>
-      </w:r>
-      <w:proofErr w:type="spellStart"/>
+        <w:t xml:space="preserve">ne classification, which causes the perceptron to overfit to that classification. This is demonstrated best in the run with k[1] as the test </w:t>
+      </w:r>
       <w:r>
         <w:rPr>
           <w:rFonts w:cs="Courier New"/>
         </w:rPr>
-        <w:t>perceptron</w:t>
-      </w:r>
-      <w:proofErr w:type="spellEnd"/>
+        <w:t xml:space="preserve">group, because the model predicts all records under one classification and still achieves a 90% accuracy. </w:t>
+      </w:r>
       <w:r>
         <w:rPr>
           <w:rFonts w:cs="Courier New"/>
         </w:rPr>
-        <w:t xml:space="preserve"> to </w:t>
-      </w:r>
-      <w:proofErr w:type="spellStart"/>
-      <w:r>
-        <w:rPr>
-          <w:rFonts w:cs="Courier New"/>
-        </w:rPr>
-        <w:t>overfit</w:t>
-      </w:r>
-      <w:proofErr w:type="spellEnd"/>
-      <w:r>
-        <w:rPr>
-          <w:rFonts w:cs="Courier New"/>
-        </w:rPr>
-        <w:t xml:space="preserve"> to that classification. This is demonstrated best in the run with </w:t>
-      </w:r>
-      <w:proofErr w:type="gramStart"/>
-      <w:r>
-        <w:rPr>
-          <w:rFonts w:cs="Courier New"/>
-        </w:rPr>
-        <w:t>k[</w:t>
-      </w:r>
-      <w:proofErr w:type="gramEnd"/>
-      <w:r>
-        <w:rPr>
-          <w:rFonts w:cs="Courier New"/>
-        </w:rPr>
-        <w:t xml:space="preserve">1] as the test </w:t>
-      </w:r>
-      <w:r>
-        <w:rPr>
-          <w:rFonts w:cs="Courier New"/>
-        </w:rPr>
-        <w:t xml:space="preserve">group, because the model predicts all records under one classification and still achieves a 90% accuracy. </w:t>
-      </w:r>
-      <w:r>
-        <w:rPr>
-          <w:rFonts w:cs="Courier New"/>
-        </w:rPr>
-        <w:t xml:space="preserve">As always, the </w:t>
-      </w:r>
-      <w:proofErr w:type="spellStart"/>
-      <w:r>
-        <w:rPr>
-          <w:rFonts w:cs="Courier New"/>
-        </w:rPr>
-        <w:t>perceptron</w:t>
-      </w:r>
-      <w:proofErr w:type="spellEnd"/>
-      <w:r>
-        <w:rPr>
-          <w:rFonts w:cs="Courier New"/>
-        </w:rPr>
-        <w:t xml:space="preserve"> is not the most reliable model, which leaves a lot of room for further investigation into better models</w:t>
+        <w:t>As always, the perceptron is not the most reliable model, which leaves a lot of room for further investigation into better models</w:t>
       </w:r>
       <w:r>
         <w:rPr>
@@ -4074,7 +3550,7 @@
 </file>
 
 <file path=word/endnotes.xml><?xml version="1.0" encoding="utf-8"?>
-<w:endnotes xmlns:ve="http://schemas.openxmlformats.org/markup-compatibility/2006" xmlns:o="urn:schemas-microsoft-com:office:office" xmlns:r="http://schemas.openxmlformats.org/officeDocument/2006/relationships" xmlns:m="http://schemas.openxmlformats.org/officeDocument/2006/math" xmlns:v="urn:schemas-microsoft-com:vml" xmlns:wp="http://schemas.openxmlformats.org/drawingml/2006/wordprocessingDrawing" xmlns:w10="urn:schemas-microsoft-com:office:word" xmlns:w="http://schemas.openxmlformats.org/wordprocessingml/2006/main" xmlns:wne="http://schemas.microsoft.com/office/word/2006/wordml">
+<w:endnotes xmlns:wpc="http://schemas.microsoft.com/office/word/2010/wordprocessingCanvas" xmlns:mc="http://schemas.openxmlformats.org/markup-compatibility/2006" xmlns:o="urn:schemas-microsoft-com:office:office" xmlns:r="http://schemas.openxmlformats.org/officeDocument/2006/relationships" xmlns:m="http://schemas.openxmlformats.org/officeDocument/2006/math" xmlns:v="urn:schemas-microsoft-com:vml" xmlns:wp14="http://schemas.microsoft.com/office/word/2010/wordprocessingDrawing" xmlns:wp="http://schemas.openxmlformats.org/drawingml/2006/wordprocessingDrawing" xmlns:w10="urn:schemas-microsoft-com:office:word" xmlns:w="http://schemas.openxmlformats.org/wordprocessingml/2006/main" xmlns:w14="http://schemas.microsoft.com/office/word/2010/wordml" xmlns:w15="http://schemas.microsoft.com/office/word/2012/wordml" xmlns:wpg="http://schemas.microsoft.com/office/word/2010/wordprocessingGroup" xmlns:wpi="http://schemas.microsoft.com/office/word/2010/wordprocessingInk" xmlns:wne="http://schemas.microsoft.com/office/word/2006/wordml" xmlns:wps="http://schemas.microsoft.com/office/word/2010/wordprocessingShape" mc:Ignorable="w14 w15 wp14">
   <w:endnote w:type="separator" w:id="-1">
     <w:p>
       <w:pPr>
@@ -4099,7 +3575,7 @@
 </file>
 
 <file path=word/footnotes.xml><?xml version="1.0" encoding="utf-8"?>
-<w:footnotes xmlns:ve="http://schemas.openxmlformats.org/markup-compatibility/2006" xmlns:o="urn:schemas-microsoft-com:office:office" xmlns:r="http://schemas.openxmlformats.org/officeDocument/2006/relationships" xmlns:m="http://schemas.openxmlformats.org/officeDocument/2006/math" xmlns:v="urn:schemas-microsoft-com:vml" xmlns:wp="http://schemas.openxmlformats.org/drawingml/2006/wordprocessingDrawing" xmlns:w10="urn:schemas-microsoft-com:office:word" xmlns:w="http://schemas.openxmlformats.org/wordprocessingml/2006/main" xmlns:wne="http://schemas.microsoft.com/office/word/2006/wordml">
+<w:footnotes xmlns:wpc="http://schemas.microsoft.com/office/word/2010/wordprocessingCanvas" xmlns:mc="http://schemas.openxmlformats.org/markup-compatibility/2006" xmlns:o="urn:schemas-microsoft-com:office:office" xmlns:r="http://schemas.openxmlformats.org/officeDocument/2006/relationships" xmlns:m="http://schemas.openxmlformats.org/officeDocument/2006/math" xmlns:v="urn:schemas-microsoft-com:vml" xmlns:wp14="http://schemas.microsoft.com/office/word/2010/wordprocessingDrawing" xmlns:wp="http://schemas.openxmlformats.org/drawingml/2006/wordprocessingDrawing" xmlns:w10="urn:schemas-microsoft-com:office:word" xmlns:w="http://schemas.openxmlformats.org/wordprocessingml/2006/main" xmlns:w14="http://schemas.microsoft.com/office/word/2010/wordml" xmlns:w15="http://schemas.microsoft.com/office/word/2012/wordml" xmlns:wpg="http://schemas.microsoft.com/office/word/2010/wordprocessingGroup" xmlns:wpi="http://schemas.microsoft.com/office/word/2010/wordprocessingInk" xmlns:wne="http://schemas.microsoft.com/office/word/2006/wordml" xmlns:wps="http://schemas.microsoft.com/office/word/2010/wordprocessingShape" mc:Ignorable="w14 w15 wp14">
   <w:footnote w:type="separator" w:id="-1">
     <w:p>
       <w:pPr>
@@ -4124,7 +3600,7 @@
 </file>
 
 <file path=word/header1.xml><?xml version="1.0" encoding="utf-8"?>
-<w:hdr xmlns:ve="http://schemas.openxmlformats.org/markup-compatibility/2006" xmlns:o="urn:schemas-microsoft-com:office:office" xmlns:r="http://schemas.openxmlformats.org/officeDocument/2006/relationships" xmlns:m="http://schemas.openxmlformats.org/officeDocument/2006/math" xmlns:v="urn:schemas-microsoft-com:vml" xmlns:wp="http://schemas.openxmlformats.org/drawingml/2006/wordprocessingDrawing" xmlns:w10="urn:schemas-microsoft-com:office:word" xmlns:w="http://schemas.openxmlformats.org/wordprocessingml/2006/main" xmlns:wne="http://schemas.microsoft.com/office/word/2006/wordml">
+<w:hdr xmlns:wpc="http://schemas.microsoft.com/office/word/2010/wordprocessingCanvas" xmlns:mc="http://schemas.openxmlformats.org/markup-compatibility/2006" xmlns:o="urn:schemas-microsoft-com:office:office" xmlns:r="http://schemas.openxmlformats.org/officeDocument/2006/relationships" xmlns:m="http://schemas.openxmlformats.org/officeDocument/2006/math" xmlns:v="urn:schemas-microsoft-com:vml" xmlns:wp14="http://schemas.microsoft.com/office/word/2010/wordprocessingDrawing" xmlns:wp="http://schemas.openxmlformats.org/drawingml/2006/wordprocessingDrawing" xmlns:w10="urn:schemas-microsoft-com:office:word" xmlns:w="http://schemas.openxmlformats.org/wordprocessingml/2006/main" xmlns:w14="http://schemas.microsoft.com/office/word/2010/wordml" xmlns:w15="http://schemas.microsoft.com/office/word/2012/wordml" xmlns:wpg="http://schemas.microsoft.com/office/word/2010/wordprocessingGroup" xmlns:wpi="http://schemas.microsoft.com/office/word/2010/wordprocessingInk" xmlns:wne="http://schemas.microsoft.com/office/word/2006/wordml" xmlns:wps="http://schemas.microsoft.com/office/word/2010/wordprocessingShape" mc:Ignorable="w14 w15 wp14">
   <w:p>
     <w:pPr>
       <w:pStyle w:val="Header"/>
@@ -4133,15 +3609,7 @@
       <w:t>Alex Anderson, Nicho</w:t>
     </w:r>
     <w:r>
-      <w:t xml:space="preserve">las </w:t>
-    </w:r>
-    <w:proofErr w:type="spellStart"/>
-    <w:r>
-      <w:t>Stuter</w:t>
-    </w:r>
-    <w:proofErr w:type="spellEnd"/>
-    <w:r>
-      <w:t>, Kristopher Wagner</w:t>
+      <w:t>las Stuter, Kristopher Wagner</w:t>
     </w:r>
     <w:r>
       <w:tab/>
@@ -4181,7 +3649,7 @@
 </file>
 
 <file path=word/numbering.xml><?xml version="1.0" encoding="utf-8"?>
-<w:numbering xmlns:ve="http://schemas.openxmlformats.org/markup-compatibility/2006" xmlns:o="urn:schemas-microsoft-com:office:office" xmlns:r="http://schemas.openxmlformats.org/officeDocument/2006/relationships" xmlns:m="http://schemas.openxmlformats.org/officeDocument/2006/math" xmlns:v="urn:schemas-microsoft-com:vml" xmlns:wp="http://schemas.openxmlformats.org/drawingml/2006/wordprocessingDrawing" xmlns:w10="urn:schemas-microsoft-com:office:word" xmlns:w="http://schemas.openxmlformats.org/wordprocessingml/2006/main" xmlns:wne="http://schemas.microsoft.com/office/word/2006/wordml">
+<w:numbering xmlns:wpc="http://schemas.microsoft.com/office/word/2010/wordprocessingCanvas" xmlns:mc="http://schemas.openxmlformats.org/markup-compatibility/2006" xmlns:o="urn:schemas-microsoft-com:office:office" xmlns:r="http://schemas.openxmlformats.org/officeDocument/2006/relationships" xmlns:m="http://schemas.openxmlformats.org/officeDocument/2006/math" xmlns:v="urn:schemas-microsoft-com:vml" xmlns:wp14="http://schemas.microsoft.com/office/word/2010/wordprocessingDrawing" xmlns:wp="http://schemas.openxmlformats.org/drawingml/2006/wordprocessingDrawing" xmlns:w10="urn:schemas-microsoft-com:office:word" xmlns:w="http://schemas.openxmlformats.org/wordprocessingml/2006/main" xmlns:w14="http://schemas.microsoft.com/office/word/2010/wordml" xmlns:w15="http://schemas.microsoft.com/office/word/2012/wordml" xmlns:wpg="http://schemas.microsoft.com/office/word/2010/wordprocessingGroup" xmlns:wpi="http://schemas.microsoft.com/office/word/2010/wordprocessingInk" xmlns:wne="http://schemas.microsoft.com/office/word/2006/wordml" xmlns:wps="http://schemas.microsoft.com/office/word/2010/wordprocessingShape" mc:Ignorable="w14 w15 wp14">
   <w:abstractNum w:abstractNumId="0">
     <w:nsid w:val="1BB4764E"/>
     <w:multiLevelType w:val="hybridMultilevel"/>
@@ -4364,7 +3832,7 @@
 </file>
 
 <file path=word/styles.xml><?xml version="1.0" encoding="utf-8"?>
-<w:styles xmlns:r="http://schemas.openxmlformats.org/officeDocument/2006/relationships" xmlns:w="http://schemas.openxmlformats.org/wordprocessingml/2006/main">
+<w:styles xmlns:mc="http://schemas.openxmlformats.org/markup-compatibility/2006" xmlns:r="http://schemas.openxmlformats.org/officeDocument/2006/relationships" xmlns:w="http://schemas.openxmlformats.org/wordprocessingml/2006/main" xmlns:w14="http://schemas.microsoft.com/office/word/2010/wordml" xmlns:w15="http://schemas.microsoft.com/office/word/2012/wordml" mc:Ignorable="w14 w15">
   <w:docDefaults>
     <w:rPrDefault>
       <w:rPr>
@@ -4380,144 +3848,378 @@
       </w:pPr>
     </w:pPrDefault>
   </w:docDefaults>
-  <w:latentStyles w:defLockedState="0" w:defUIPriority="99" w:defSemiHidden="1" w:defUnhideWhenUsed="1" w:defQFormat="0" w:count="267">
-    <w:lsdException w:name="Normal" w:semiHidden="0" w:uiPriority="0" w:unhideWhenUsed="0" w:qFormat="1"/>
-    <w:lsdException w:name="heading 1" w:semiHidden="0" w:uiPriority="9" w:unhideWhenUsed="0" w:qFormat="1"/>
-    <w:lsdException w:name="heading 2" w:uiPriority="9" w:qFormat="1"/>
-    <w:lsdException w:name="heading 3" w:uiPriority="9" w:qFormat="1"/>
-    <w:lsdException w:name="heading 4" w:uiPriority="9" w:qFormat="1"/>
-    <w:lsdException w:name="heading 5" w:uiPriority="9" w:qFormat="1"/>
-    <w:lsdException w:name="heading 6" w:uiPriority="9" w:qFormat="1"/>
-    <w:lsdException w:name="heading 7" w:uiPriority="9" w:qFormat="1"/>
-    <w:lsdException w:name="heading 8" w:uiPriority="9" w:qFormat="1"/>
-    <w:lsdException w:name="heading 9" w:uiPriority="9" w:qFormat="1"/>
-    <w:lsdException w:name="toc 1" w:uiPriority="39"/>
-    <w:lsdException w:name="toc 2" w:uiPriority="39"/>
-    <w:lsdException w:name="toc 3" w:uiPriority="39"/>
-    <w:lsdException w:name="toc 4" w:uiPriority="39"/>
-    <w:lsdException w:name="toc 5" w:uiPriority="39"/>
-    <w:lsdException w:name="toc 6" w:uiPriority="39"/>
-    <w:lsdException w:name="toc 7" w:uiPriority="39"/>
-    <w:lsdException w:name="toc 8" w:uiPriority="39"/>
-    <w:lsdException w:name="toc 9" w:uiPriority="39"/>
-    <w:lsdException w:name="caption" w:uiPriority="35" w:qFormat="1"/>
-    <w:lsdException w:name="Title" w:semiHidden="0" w:uiPriority="10" w:unhideWhenUsed="0" w:qFormat="1"/>
-    <w:lsdException w:name="Default Paragraph Font" w:uiPriority="1"/>
-    <w:lsdException w:name="Subtitle" w:semiHidden="0" w:uiPriority="11" w:unhideWhenUsed="0" w:qFormat="1"/>
-    <w:lsdException w:name="Strong" w:semiHidden="0" w:uiPriority="22" w:unhideWhenUsed="0" w:qFormat="1"/>
-    <w:lsdException w:name="Emphasis" w:semiHidden="0" w:uiPriority="20" w:unhideWhenUsed="0" w:qFormat="1"/>
-    <w:lsdException w:name="Table Grid" w:semiHidden="0" w:uiPriority="39" w:unhideWhenUsed="0"/>
-    <w:lsdException w:name="Placeholder Text" w:unhideWhenUsed="0"/>
-    <w:lsdException w:name="No Spacing" w:semiHidden="0" w:uiPriority="1" w:unhideWhenUsed="0" w:qFormat="1"/>
-    <w:lsdException w:name="Light Shading" w:semiHidden="0" w:uiPriority="60" w:unhideWhenUsed="0"/>
-    <w:lsdException w:name="Light List" w:semiHidden="0" w:uiPriority="61" w:unhideWhenUsed="0"/>
-    <w:lsdException w:name="Light Grid" w:semiHidden="0" w:uiPriority="62" w:unhideWhenUsed="0"/>
-    <w:lsdException w:name="Medium Shading 1" w:semiHidden="0" w:uiPriority="63" w:unhideWhenUsed="0"/>
-    <w:lsdException w:name="Medium Shading 2" w:semiHidden="0" w:uiPriority="64" w:unhideWhenUsed="0"/>
-    <w:lsdException w:name="Medium List 1" w:semiHidden="0" w:uiPriority="65" w:unhideWhenUsed="0"/>
-    <w:lsdException w:name="Medium List 2" w:semiHidden="0" w:uiPriority="66" w:unhideWhenUsed="0"/>
-    <w:lsdException w:name="Medium Grid 1" w:semiHidden="0" w:uiPriority="67" w:unhideWhenUsed="0"/>
-    <w:lsdException w:name="Medium Grid 2" w:semiHidden="0" w:uiPriority="68" w:unhideWhenUsed="0"/>
-    <w:lsdException w:name="Medium Grid 3" w:semiHidden="0" w:uiPriority="69" w:unhideWhenUsed="0"/>
-    <w:lsdException w:name="Dark List" w:semiHidden="0" w:uiPriority="70" w:unhideWhenUsed="0"/>
-    <w:lsdException w:name="Colorful Shading" w:semiHidden="0" w:uiPriority="71" w:unhideWhenUsed="0"/>
-    <w:lsdException w:name="Colorful List" w:semiHidden="0" w:uiPriority="72" w:unhideWhenUsed="0"/>
-    <w:lsdException w:name="Colorful Grid" w:semiHidden="0" w:uiPriority="73" w:unhideWhenUsed="0"/>
-    <w:lsdException w:name="Light Shading Accent 1" w:semiHidden="0" w:uiPriority="60" w:unhideWhenUsed="0"/>
-    <w:lsdException w:name="Light List Accent 1" w:semiHidden="0" w:uiPriority="61" w:unhideWhenUsed="0"/>
-    <w:lsdException w:name="Light Grid Accent 1" w:semiHidden="0" w:uiPriority="62" w:unhideWhenUsed="0"/>
-    <w:lsdException w:name="Medium Shading 1 Accent 1" w:semiHidden="0" w:uiPriority="63" w:unhideWhenUsed="0"/>
-    <w:lsdException w:name="Medium Shading 2 Accent 1" w:semiHidden="0" w:uiPriority="64" w:unhideWhenUsed="0"/>
-    <w:lsdException w:name="Medium List 1 Accent 1" w:semiHidden="0" w:uiPriority="65" w:unhideWhenUsed="0"/>
-    <w:lsdException w:name="Revision" w:unhideWhenUsed="0"/>
-    <w:lsdException w:name="List Paragraph" w:semiHidden="0" w:uiPriority="34" w:unhideWhenUsed="0" w:qFormat="1"/>
-    <w:lsdException w:name="Quote" w:semiHidden="0" w:uiPriority="29" w:unhideWhenUsed="0" w:qFormat="1"/>
-    <w:lsdException w:name="Intense Quote" w:semiHidden="0" w:uiPriority="30" w:unhideWhenUsed="0" w:qFormat="1"/>
-    <w:lsdException w:name="Medium List 2 Accent 1" w:semiHidden="0" w:uiPriority="66" w:unhideWhenUsed="0"/>
-    <w:lsdException w:name="Medium Grid 1 Accent 1" w:semiHidden="0" w:uiPriority="67" w:unhideWhenUsed="0"/>
-    <w:lsdException w:name="Medium Grid 2 Accent 1" w:semiHidden="0" w:uiPriority="68" w:unhideWhenUsed="0"/>
-    <w:lsdException w:name="Medium Grid 3 Accent 1" w:semiHidden="0" w:uiPriority="69" w:unhideWhenUsed="0"/>
-    <w:lsdException w:name="Dark List Accent 1" w:semiHidden="0" w:uiPriority="70" w:unhideWhenUsed="0"/>
-    <w:lsdException w:name="Colorful Shading Accent 1" w:semiHidden="0" w:uiPriority="71" w:unhideWhenUsed="0"/>
-    <w:lsdException w:name="Colorful List Accent 1" w:semiHidden="0" w:uiPriority="72" w:unhideWhenUsed="0"/>
-    <w:lsdException w:name="Colorful Grid Accent 1" w:semiHidden="0" w:uiPriority="73" w:unhideWhenUsed="0"/>
-    <w:lsdException w:name="Light Shading Accent 2" w:semiHidden="0" w:uiPriority="60" w:unhideWhenUsed="0"/>
-    <w:lsdException w:name="Light List Accent 2" w:semiHidden="0" w:uiPriority="61" w:unhideWhenUsed="0"/>
-    <w:lsdException w:name="Light Grid Accent 2" w:semiHidden="0" w:uiPriority="62" w:unhideWhenUsed="0"/>
-    <w:lsdException w:name="Medium Shading 1 Accent 2" w:semiHidden="0" w:uiPriority="63" w:unhideWhenUsed="0"/>
-    <w:lsdException w:name="Medium Shading 2 Accent 2" w:semiHidden="0" w:uiPriority="64" w:unhideWhenUsed="0"/>
-    <w:lsdException w:name="Medium List 1 Accent 2" w:semiHidden="0" w:uiPriority="65" w:unhideWhenUsed="0"/>
-    <w:lsdException w:name="Medium List 2 Accent 2" w:semiHidden="0" w:uiPriority="66" w:unhideWhenUsed="0"/>
-    <w:lsdException w:name="Medium Grid 1 Accent 2" w:semiHidden="0" w:uiPriority="67" w:unhideWhenUsed="0"/>
-    <w:lsdException w:name="Medium Grid 2 Accent 2" w:semiHidden="0" w:uiPriority="68" w:unhideWhenUsed="0"/>
-    <w:lsdException w:name="Medium Grid 3 Accent 2" w:semiHidden="0" w:uiPriority="69" w:unhideWhenUsed="0"/>
-    <w:lsdException w:name="Dark List Accent 2" w:semiHidden="0" w:uiPriority="70" w:unhideWhenUsed="0"/>
-    <w:lsdException w:name="Colorful Shading Accent 2" w:semiHidden="0" w:uiPriority="71" w:unhideWhenUsed="0"/>
-    <w:lsdException w:name="Colorful List Accent 2" w:semiHidden="0" w:uiPriority="72" w:unhideWhenUsed="0"/>
-    <w:lsdException w:name="Colorful Grid Accent 2" w:semiHidden="0" w:uiPriority="73" w:unhideWhenUsed="0"/>
-    <w:lsdException w:name="Light Shading Accent 3" w:semiHidden="0" w:uiPriority="60" w:unhideWhenUsed="0"/>
-    <w:lsdException w:name="Light List Accent 3" w:semiHidden="0" w:uiPriority="61" w:unhideWhenUsed="0"/>
-    <w:lsdException w:name="Light Grid Accent 3" w:semiHidden="0" w:uiPriority="62" w:unhideWhenUsed="0"/>
-    <w:lsdException w:name="Medium Shading 1 Accent 3" w:semiHidden="0" w:uiPriority="63" w:unhideWhenUsed="0"/>
-    <w:lsdException w:name="Medium Shading 2 Accent 3" w:semiHidden="0" w:uiPriority="64" w:unhideWhenUsed="0"/>
-    <w:lsdException w:name="Medium List 1 Accent 3" w:semiHidden="0" w:uiPriority="65" w:unhideWhenUsed="0"/>
-    <w:lsdException w:name="Medium List 2 Accent 3" w:semiHidden="0" w:uiPriority="66" w:unhideWhenUsed="0"/>
-    <w:lsdException w:name="Medium Grid 1 Accent 3" w:semiHidden="0" w:uiPriority="67" w:unhideWhenUsed="0"/>
-    <w:lsdException w:name="Medium Grid 2 Accent 3" w:semiHidden="0" w:uiPriority="68" w:unhideWhenUsed="0"/>
-    <w:lsdException w:name="Medium Grid 3 Accent 3" w:semiHidden="0" w:uiPriority="69" w:unhideWhenUsed="0"/>
-    <w:lsdException w:name="Dark List Accent 3" w:semiHidden="0" w:uiPriority="70" w:unhideWhenUsed="0"/>
-    <w:lsdException w:name="Colorful Shading Accent 3" w:semiHidden="0" w:uiPriority="71" w:unhideWhenUsed="0"/>
-    <w:lsdException w:name="Colorful List Accent 3" w:semiHidden="0" w:uiPriority="72" w:unhideWhenUsed="0"/>
-    <w:lsdException w:name="Colorful Grid Accent 3" w:semiHidden="0" w:uiPriority="73" w:unhideWhenUsed="0"/>
-    <w:lsdException w:name="Light Shading Accent 4" w:semiHidden="0" w:uiPriority="60" w:unhideWhenUsed="0"/>
-    <w:lsdException w:name="Light List Accent 4" w:semiHidden="0" w:uiPriority="61" w:unhideWhenUsed="0"/>
-    <w:lsdException w:name="Light Grid Accent 4" w:semiHidden="0" w:uiPriority="62" w:unhideWhenUsed="0"/>
-    <w:lsdException w:name="Medium Shading 1 Accent 4" w:semiHidden="0" w:uiPriority="63" w:unhideWhenUsed="0"/>
-    <w:lsdException w:name="Medium Shading 2 Accent 4" w:semiHidden="0" w:uiPriority="64" w:unhideWhenUsed="0"/>
-    <w:lsdException w:name="Medium List 1 Accent 4" w:semiHidden="0" w:uiPriority="65" w:unhideWhenUsed="0"/>
-    <w:lsdException w:name="Medium List 2 Accent 4" w:semiHidden="0" w:uiPriority="66" w:unhideWhenUsed="0"/>
-    <w:lsdException w:name="Medium Grid 1 Accent 4" w:semiHidden="0" w:uiPriority="67" w:unhideWhenUsed="0"/>
-    <w:lsdException w:name="Medium Grid 2 Accent 4" w:semiHidden="0" w:uiPriority="68" w:unhideWhenUsed="0"/>
-    <w:lsdException w:name="Medium Grid 3 Accent 4" w:semiHidden="0" w:uiPriority="69" w:unhideWhenUsed="0"/>
-    <w:lsdException w:name="Dark List Accent 4" w:semiHidden="0" w:uiPriority="70" w:unhideWhenUsed="0"/>
-    <w:lsdException w:name="Colorful Shading Accent 4" w:semiHidden="0" w:uiPriority="71" w:unhideWhenUsed="0"/>
-    <w:lsdException w:name="Colorful List Accent 4" w:semiHidden="0" w:uiPriority="72" w:unhideWhenUsed="0"/>
-    <w:lsdException w:name="Colorful Grid Accent 4" w:semiHidden="0" w:uiPriority="73" w:unhideWhenUsed="0"/>
-    <w:lsdException w:name="Light Shading Accent 5" w:semiHidden="0" w:uiPriority="60" w:unhideWhenUsed="0"/>
-    <w:lsdException w:name="Light List Accent 5" w:semiHidden="0" w:uiPriority="61" w:unhideWhenUsed="0"/>
-    <w:lsdException w:name="Light Grid Accent 5" w:semiHidden="0" w:uiPriority="62" w:unhideWhenUsed="0"/>
-    <w:lsdException w:name="Medium Shading 1 Accent 5" w:semiHidden="0" w:uiPriority="63" w:unhideWhenUsed="0"/>
-    <w:lsdException w:name="Medium Shading 2 Accent 5" w:semiHidden="0" w:uiPriority="64" w:unhideWhenUsed="0"/>
-    <w:lsdException w:name="Medium List 1 Accent 5" w:semiHidden="0" w:uiPriority="65" w:unhideWhenUsed="0"/>
-    <w:lsdException w:name="Medium List 2 Accent 5" w:semiHidden="0" w:uiPriority="66" w:unhideWhenUsed="0"/>
-    <w:lsdException w:name="Medium Grid 1 Accent 5" w:semiHidden="0" w:uiPriority="67" w:unhideWhenUsed="0"/>
-    <w:lsdException w:name="Medium Grid 2 Accent 5" w:semiHidden="0" w:uiPriority="68" w:unhideWhenUsed="0"/>
-    <w:lsdException w:name="Medium Grid 3 Accent 5" w:semiHidden="0" w:uiPriority="69" w:unhideWhenUsed="0"/>
-    <w:lsdException w:name="Dark List Accent 5" w:semiHidden="0" w:uiPriority="70" w:unhideWhenUsed="0"/>
-    <w:lsdException w:name="Colorful Shading Accent 5" w:semiHidden="0" w:uiPriority="71" w:unhideWhenUsed="0"/>
-    <w:lsdException w:name="Colorful List Accent 5" w:semiHidden="0" w:uiPriority="72" w:unhideWhenUsed="0"/>
-    <w:lsdException w:name="Colorful Grid Accent 5" w:semiHidden="0" w:uiPriority="73" w:unhideWhenUsed="0"/>
-    <w:lsdException w:name="Light Shading Accent 6" w:semiHidden="0" w:uiPriority="60" w:unhideWhenUsed="0"/>
-    <w:lsdException w:name="Light List Accent 6" w:semiHidden="0" w:uiPriority="61" w:unhideWhenUsed="0"/>
-    <w:lsdException w:name="Light Grid Accent 6" w:semiHidden="0" w:uiPriority="62" w:unhideWhenUsed="0"/>
-    <w:lsdException w:name="Medium Shading 1 Accent 6" w:semiHidden="0" w:uiPriority="63" w:unhideWhenUsed="0"/>
-    <w:lsdException w:name="Medium Shading 2 Accent 6" w:semiHidden="0" w:uiPriority="64" w:unhideWhenUsed="0"/>
-    <w:lsdException w:name="Medium List 1 Accent 6" w:semiHidden="0" w:uiPriority="65" w:unhideWhenUsed="0"/>
-    <w:lsdException w:name="Medium List 2 Accent 6" w:semiHidden="0" w:uiPriority="66" w:unhideWhenUsed="0"/>
-    <w:lsdException w:name="Medium Grid 1 Accent 6" w:semiHidden="0" w:uiPriority="67" w:unhideWhenUsed="0"/>
-    <w:lsdException w:name="Medium Grid 2 Accent 6" w:semiHidden="0" w:uiPriority="68" w:unhideWhenUsed="0"/>
-    <w:lsdException w:name="Medium Grid 3 Accent 6" w:semiHidden="0" w:uiPriority="69" w:unhideWhenUsed="0"/>
-    <w:lsdException w:name="Dark List Accent 6" w:semiHidden="0" w:uiPriority="70" w:unhideWhenUsed="0"/>
-    <w:lsdException w:name="Colorful Shading Accent 6" w:semiHidden="0" w:uiPriority="71" w:unhideWhenUsed="0"/>
-    <w:lsdException w:name="Colorful List Accent 6" w:semiHidden="0" w:uiPriority="72" w:unhideWhenUsed="0"/>
-    <w:lsdException w:name="Colorful Grid Accent 6" w:semiHidden="0" w:uiPriority="73" w:unhideWhenUsed="0"/>
-    <w:lsdException w:name="Subtle Emphasis" w:semiHidden="0" w:uiPriority="19" w:unhideWhenUsed="0" w:qFormat="1"/>
-    <w:lsdException w:name="Intense Emphasis" w:semiHidden="0" w:uiPriority="21" w:unhideWhenUsed="0" w:qFormat="1"/>
-    <w:lsdException w:name="Subtle Reference" w:semiHidden="0" w:uiPriority="31" w:unhideWhenUsed="0" w:qFormat="1"/>
-    <w:lsdException w:name="Intense Reference" w:semiHidden="0" w:uiPriority="32" w:unhideWhenUsed="0" w:qFormat="1"/>
-    <w:lsdException w:name="Book Title" w:semiHidden="0" w:uiPriority="33" w:unhideWhenUsed="0" w:qFormat="1"/>
-    <w:lsdException w:name="Bibliography" w:uiPriority="37"/>
-    <w:lsdException w:name="TOC Heading" w:uiPriority="39" w:qFormat="1"/>
+  <w:latentStyles w:defLockedState="0" w:defUIPriority="99" w:defSemiHidden="0" w:defUnhideWhenUsed="0" w:defQFormat="0" w:count="371">
+    <w:lsdException w:name="Normal" w:uiPriority="0" w:qFormat="1"/>
+    <w:lsdException w:name="heading 1" w:uiPriority="9" w:qFormat="1"/>
+    <w:lsdException w:name="heading 2" w:semiHidden="1" w:uiPriority="9" w:unhideWhenUsed="1" w:qFormat="1"/>
+    <w:lsdException w:name="heading 3" w:semiHidden="1" w:uiPriority="9" w:unhideWhenUsed="1" w:qFormat="1"/>
+    <w:lsdException w:name="heading 4" w:semiHidden="1" w:uiPriority="9" w:unhideWhenUsed="1" w:qFormat="1"/>
+    <w:lsdException w:name="heading 5" w:semiHidden="1" w:uiPriority="9" w:unhideWhenUsed="1" w:qFormat="1"/>
+    <w:lsdException w:name="heading 6" w:semiHidden="1" w:uiPriority="9" w:unhideWhenUsed="1" w:qFormat="1"/>
+    <w:lsdException w:name="heading 7" w:semiHidden="1" w:uiPriority="9" w:unhideWhenUsed="1" w:qFormat="1"/>
+    <w:lsdException w:name="heading 8" w:semiHidden="1" w:uiPriority="9" w:unhideWhenUsed="1" w:qFormat="1"/>
+    <w:lsdException w:name="heading 9" w:semiHidden="1" w:uiPriority="9" w:unhideWhenUsed="1" w:qFormat="1"/>
+    <w:lsdException w:name="index 1" w:semiHidden="1" w:unhideWhenUsed="1"/>
+    <w:lsdException w:name="index 2" w:semiHidden="1" w:unhideWhenUsed="1"/>
+    <w:lsdException w:name="index 3" w:semiHidden="1" w:unhideWhenUsed="1"/>
+    <w:lsdException w:name="index 4" w:semiHidden="1" w:unhideWhenUsed="1"/>
+    <w:lsdException w:name="index 5" w:semiHidden="1" w:unhideWhenUsed="1"/>
+    <w:lsdException w:name="index 6" w:semiHidden="1" w:unhideWhenUsed="1"/>
+    <w:lsdException w:name="index 7" w:semiHidden="1" w:unhideWhenUsed="1"/>
+    <w:lsdException w:name="index 8" w:semiHidden="1" w:unhideWhenUsed="1"/>
+    <w:lsdException w:name="index 9" w:semiHidden="1" w:unhideWhenUsed="1"/>
+    <w:lsdException w:name="toc 1" w:semiHidden="1" w:uiPriority="39" w:unhideWhenUsed="1"/>
+    <w:lsdException w:name="toc 2" w:semiHidden="1" w:uiPriority="39" w:unhideWhenUsed="1"/>
+    <w:lsdException w:name="toc 3" w:semiHidden="1" w:uiPriority="39" w:unhideWhenUsed="1"/>
+    <w:lsdException w:name="toc 4" w:semiHidden="1" w:uiPriority="39" w:unhideWhenUsed="1"/>
+    <w:lsdException w:name="toc 5" w:semiHidden="1" w:uiPriority="39" w:unhideWhenUsed="1"/>
+    <w:lsdException w:name="toc 6" w:semiHidden="1" w:uiPriority="39" w:unhideWhenUsed="1"/>
+    <w:lsdException w:name="toc 7" w:semiHidden="1" w:uiPriority="39" w:unhideWhenUsed="1"/>
+    <w:lsdException w:name="toc 8" w:semiHidden="1" w:uiPriority="39" w:unhideWhenUsed="1"/>
+    <w:lsdException w:name="toc 9" w:semiHidden="1" w:uiPriority="39" w:unhideWhenUsed="1"/>
+    <w:lsdException w:name="Normal Indent" w:semiHidden="1" w:unhideWhenUsed="1"/>
+    <w:lsdException w:name="footnote text" w:semiHidden="1" w:unhideWhenUsed="1"/>
+    <w:lsdException w:name="annotation text" w:semiHidden="1" w:unhideWhenUsed="1"/>
+    <w:lsdException w:name="header" w:semiHidden="1" w:unhideWhenUsed="1"/>
+    <w:lsdException w:name="footer" w:semiHidden="1" w:unhideWhenUsed="1"/>
+    <w:lsdException w:name="index heading" w:semiHidden="1" w:unhideWhenUsed="1"/>
+    <w:lsdException w:name="caption" w:semiHidden="1" w:uiPriority="35" w:unhideWhenUsed="1" w:qFormat="1"/>
+    <w:lsdException w:name="table of figures" w:semiHidden="1" w:unhideWhenUsed="1"/>
+    <w:lsdException w:name="envelope address" w:semiHidden="1" w:unhideWhenUsed="1"/>
+    <w:lsdException w:name="envelope return" w:semiHidden="1" w:unhideWhenUsed="1"/>
+    <w:lsdException w:name="footnote reference" w:semiHidden="1" w:unhideWhenUsed="1"/>
+    <w:lsdException w:name="annotation reference" w:semiHidden="1" w:unhideWhenUsed="1"/>
+    <w:lsdException w:name="line number" w:semiHidden="1" w:unhideWhenUsed="1"/>
+    <w:lsdException w:name="page number" w:semiHidden="1" w:unhideWhenUsed="1"/>
+    <w:lsdException w:name="endnote reference" w:semiHidden="1" w:unhideWhenUsed="1"/>
+    <w:lsdException w:name="endnote text" w:semiHidden="1" w:unhideWhenUsed="1"/>
+    <w:lsdException w:name="table of authorities" w:semiHidden="1" w:unhideWhenUsed="1"/>
+    <w:lsdException w:name="macro" w:semiHidden="1" w:unhideWhenUsed="1"/>
+    <w:lsdException w:name="toa heading" w:semiHidden="1" w:unhideWhenUsed="1"/>
+    <w:lsdException w:name="List" w:semiHidden="1" w:unhideWhenUsed="1"/>
+    <w:lsdException w:name="List Bullet" w:semiHidden="1" w:unhideWhenUsed="1"/>
+    <w:lsdException w:name="List Number" w:semiHidden="1" w:unhideWhenUsed="1"/>
+    <w:lsdException w:name="List 2" w:semiHidden="1" w:unhideWhenUsed="1"/>
+    <w:lsdException w:name="List 3" w:semiHidden="1" w:unhideWhenUsed="1"/>
+    <w:lsdException w:name="List 4" w:semiHidden="1" w:unhideWhenUsed="1"/>
+    <w:lsdException w:name="List 5" w:semiHidden="1" w:unhideWhenUsed="1"/>
+    <w:lsdException w:name="List Bullet 2" w:semiHidden="1" w:unhideWhenUsed="1"/>
+    <w:lsdException w:name="List Bullet 3" w:semiHidden="1" w:unhideWhenUsed="1"/>
+    <w:lsdException w:name="List Bullet 4" w:semiHidden="1" w:unhideWhenUsed="1"/>
+    <w:lsdException w:name="List Bullet 5" w:semiHidden="1" w:unhideWhenUsed="1"/>
+    <w:lsdException w:name="List Number 2" w:semiHidden="1" w:unhideWhenUsed="1"/>
+    <w:lsdException w:name="List Number 3" w:semiHidden="1" w:unhideWhenUsed="1"/>
+    <w:lsdException w:name="List Number 4" w:semiHidden="1" w:unhideWhenUsed="1"/>
+    <w:lsdException w:name="List Number 5" w:semiHidden="1" w:unhideWhenUsed="1"/>
+    <w:lsdException w:name="Title" w:uiPriority="10" w:qFormat="1"/>
+    <w:lsdException w:name="Closing" w:semiHidden="1" w:unhideWhenUsed="1"/>
+    <w:lsdException w:name="Signature" w:semiHidden="1" w:unhideWhenUsed="1"/>
+    <w:lsdException w:name="Default Paragraph Font" w:semiHidden="1" w:uiPriority="1" w:unhideWhenUsed="1"/>
+    <w:lsdException w:name="Body Text" w:semiHidden="1" w:unhideWhenUsed="1"/>
+    <w:lsdException w:name="Body Text Indent" w:semiHidden="1" w:unhideWhenUsed="1"/>
+    <w:lsdException w:name="List Continue" w:semiHidden="1" w:unhideWhenUsed="1"/>
+    <w:lsdException w:name="List Continue 2" w:semiHidden="1" w:unhideWhenUsed="1"/>
+    <w:lsdException w:name="List Continue 3" w:semiHidden="1" w:unhideWhenUsed="1"/>
+    <w:lsdException w:name="List Continue 4" w:semiHidden="1" w:unhideWhenUsed="1"/>
+    <w:lsdException w:name="List Continue 5" w:semiHidden="1" w:unhideWhenUsed="1"/>
+    <w:lsdException w:name="Message Header" w:semiHidden="1" w:unhideWhenUsed="1"/>
+    <w:lsdException w:name="Subtitle" w:uiPriority="11" w:qFormat="1"/>
+    <w:lsdException w:name="Salutation" w:semiHidden="1" w:unhideWhenUsed="1"/>
+    <w:lsdException w:name="Date" w:semiHidden="1" w:unhideWhenUsed="1"/>
+    <w:lsdException w:name="Body Text First Indent" w:semiHidden="1" w:unhideWhenUsed="1"/>
+    <w:lsdException w:name="Body Text First Indent 2" w:semiHidden="1" w:unhideWhenUsed="1"/>
+    <w:lsdException w:name="Note Heading" w:semiHidden="1" w:unhideWhenUsed="1"/>
+    <w:lsdException w:name="Body Text 2" w:semiHidden="1" w:unhideWhenUsed="1"/>
+    <w:lsdException w:name="Body Text 3" w:semiHidden="1" w:unhideWhenUsed="1"/>
+    <w:lsdException w:name="Body Text Indent 2" w:semiHidden="1" w:unhideWhenUsed="1"/>
+    <w:lsdException w:name="Body Text Indent 3" w:semiHidden="1" w:unhideWhenUsed="1"/>
+    <w:lsdException w:name="Block Text" w:semiHidden="1" w:unhideWhenUsed="1"/>
+    <w:lsdException w:name="Hyperlink" w:semiHidden="1" w:unhideWhenUsed="1"/>
+    <w:lsdException w:name="FollowedHyperlink" w:semiHidden="1" w:unhideWhenUsed="1"/>
+    <w:lsdException w:name="Strong" w:uiPriority="22" w:qFormat="1"/>
+    <w:lsdException w:name="Emphasis" w:uiPriority="20" w:qFormat="1"/>
+    <w:lsdException w:name="Document Map" w:semiHidden="1" w:unhideWhenUsed="1"/>
+    <w:lsdException w:name="Plain Text" w:semiHidden="1" w:unhideWhenUsed="1"/>
+    <w:lsdException w:name="E-mail Signature" w:semiHidden="1" w:unhideWhenUsed="1"/>
+    <w:lsdException w:name="HTML Top of Form" w:semiHidden="1" w:unhideWhenUsed="1"/>
+    <w:lsdException w:name="HTML Bottom of Form" w:semiHidden="1" w:unhideWhenUsed="1"/>
+    <w:lsdException w:name="Normal (Web)" w:semiHidden="1" w:unhideWhenUsed="1"/>
+    <w:lsdException w:name="HTML Acronym" w:semiHidden="1" w:unhideWhenUsed="1"/>
+    <w:lsdException w:name="HTML Address" w:semiHidden="1" w:unhideWhenUsed="1"/>
+    <w:lsdException w:name="HTML Cite" w:semiHidden="1" w:unhideWhenUsed="1"/>
+    <w:lsdException w:name="HTML Code" w:semiHidden="1" w:unhideWhenUsed="1"/>
+    <w:lsdException w:name="HTML Definition" w:semiHidden="1" w:unhideWhenUsed="1"/>
+    <w:lsdException w:name="HTML Keyboard" w:semiHidden="1" w:unhideWhenUsed="1"/>
+    <w:lsdException w:name="HTML Preformatted" w:semiHidden="1" w:unhideWhenUsed="1"/>
+    <w:lsdException w:name="HTML Sample" w:semiHidden="1" w:unhideWhenUsed="1"/>
+    <w:lsdException w:name="HTML Typewriter" w:semiHidden="1" w:unhideWhenUsed="1"/>
+    <w:lsdException w:name="HTML Variable" w:semiHidden="1" w:unhideWhenUsed="1"/>
+    <w:lsdException w:name="Normal Table" w:semiHidden="1" w:unhideWhenUsed="1"/>
+    <w:lsdException w:name="annotation subject" w:semiHidden="1" w:unhideWhenUsed="1"/>
+    <w:lsdException w:name="No List" w:semiHidden="1" w:unhideWhenUsed="1"/>
+    <w:lsdException w:name="Outline List 1" w:semiHidden="1" w:unhideWhenUsed="1"/>
+    <w:lsdException w:name="Outline List 2" w:semiHidden="1" w:unhideWhenUsed="1"/>
+    <w:lsdException w:name="Outline List 3" w:semiHidden="1" w:unhideWhenUsed="1"/>
+    <w:lsdException w:name="Table Simple 1" w:semiHidden="1" w:unhideWhenUsed="1"/>
+    <w:lsdException w:name="Table Simple 2" w:semiHidden="1" w:unhideWhenUsed="1"/>
+    <w:lsdException w:name="Table Simple 3" w:semiHidden="1" w:unhideWhenUsed="1"/>
+    <w:lsdException w:name="Table Classic 1" w:semiHidden="1" w:unhideWhenUsed="1"/>
+    <w:lsdException w:name="Table Classic 2" w:semiHidden="1" w:unhideWhenUsed="1"/>
+    <w:lsdException w:name="Table Classic 3" w:semiHidden="1" w:unhideWhenUsed="1"/>
+    <w:lsdException w:name="Table Classic 4" w:semiHidden="1" w:unhideWhenUsed="1"/>
+    <w:lsdException w:name="Table Colorful 1" w:semiHidden="1" w:unhideWhenUsed="1"/>
+    <w:lsdException w:name="Table Colorful 2" w:semiHidden="1" w:unhideWhenUsed="1"/>
+    <w:lsdException w:name="Table Colorful 3" w:semiHidden="1" w:unhideWhenUsed="1"/>
+    <w:lsdException w:name="Table Columns 1" w:semiHidden="1" w:unhideWhenUsed="1"/>
+    <w:lsdException w:name="Table Columns 2" w:semiHidden="1" w:unhideWhenUsed="1"/>
+    <w:lsdException w:name="Table Columns 3" w:semiHidden="1" w:unhideWhenUsed="1"/>
+    <w:lsdException w:name="Table Columns 4" w:semiHidden="1" w:unhideWhenUsed="1"/>
+    <w:lsdException w:name="Table Columns 5" w:semiHidden="1" w:unhideWhenUsed="1"/>
+    <w:lsdException w:name="Table Grid 1" w:semiHidden="1" w:unhideWhenUsed="1"/>
+    <w:lsdException w:name="Table Grid 2" w:semiHidden="1" w:unhideWhenUsed="1"/>
+    <w:lsdException w:name="Table Grid 3" w:semiHidden="1" w:unhideWhenUsed="1"/>
+    <w:lsdException w:name="Table Grid 4" w:semiHidden="1" w:unhideWhenUsed="1"/>
+    <w:lsdException w:name="Table Grid 5" w:semiHidden="1" w:unhideWhenUsed="1"/>
+    <w:lsdException w:name="Table Grid 6" w:semiHidden="1" w:unhideWhenUsed="1"/>
+    <w:lsdException w:name="Table Grid 7" w:semiHidden="1" w:unhideWhenUsed="1"/>
+    <w:lsdException w:name="Table Grid 8" w:semiHidden="1" w:unhideWhenUsed="1"/>
+    <w:lsdException w:name="Table List 1" w:semiHidden="1" w:unhideWhenUsed="1"/>
+    <w:lsdException w:name="Table List 2" w:semiHidden="1" w:unhideWhenUsed="1"/>
+    <w:lsdException w:name="Table List 3" w:semiHidden="1" w:unhideWhenUsed="1"/>
+    <w:lsdException w:name="Table List 4" w:semiHidden="1" w:unhideWhenUsed="1"/>
+    <w:lsdException w:name="Table List 5" w:semiHidden="1" w:unhideWhenUsed="1"/>
+    <w:lsdException w:name="Table List 6" w:semiHidden="1" w:unhideWhenUsed="1"/>
+    <w:lsdException w:name="Table List 7" w:semiHidden="1" w:unhideWhenUsed="1"/>
+    <w:lsdException w:name="Table List 8" w:semiHidden="1" w:unhideWhenUsed="1"/>
+    <w:lsdException w:name="Table 3D effects 1" w:semiHidden="1" w:unhideWhenUsed="1"/>
+    <w:lsdException w:name="Table 3D effects 2" w:semiHidden="1" w:unhideWhenUsed="1"/>
+    <w:lsdException w:name="Table 3D effects 3" w:semiHidden="1" w:unhideWhenUsed="1"/>
+    <w:lsdException w:name="Table Contemporary" w:semiHidden="1" w:unhideWhenUsed="1"/>
+    <w:lsdException w:name="Table Elegant" w:semiHidden="1" w:unhideWhenUsed="1"/>
+    <w:lsdException w:name="Table Professional" w:semiHidden="1" w:unhideWhenUsed="1"/>
+    <w:lsdException w:name="Table Subtle 1" w:semiHidden="1" w:unhideWhenUsed="1"/>
+    <w:lsdException w:name="Table Subtle 2" w:semiHidden="1" w:unhideWhenUsed="1"/>
+    <w:lsdException w:name="Table Web 1" w:semiHidden="1" w:unhideWhenUsed="1"/>
+    <w:lsdException w:name="Table Web 2" w:semiHidden="1" w:unhideWhenUsed="1"/>
+    <w:lsdException w:name="Table Web 3" w:semiHidden="1" w:unhideWhenUsed="1"/>
+    <w:lsdException w:name="Balloon Text" w:semiHidden="1" w:unhideWhenUsed="1"/>
+    <w:lsdException w:name="Table Grid" w:uiPriority="39"/>
+    <w:lsdException w:name="Table Theme" w:semiHidden="1" w:unhideWhenUsed="1"/>
+    <w:lsdException w:name="Placeholder Text" w:semiHidden="1"/>
+    <w:lsdException w:name="No Spacing" w:uiPriority="1" w:qFormat="1"/>
+    <w:lsdException w:name="Light Shading" w:uiPriority="60"/>
+    <w:lsdException w:name="Light List" w:uiPriority="61"/>
+    <w:lsdException w:name="Light Grid" w:uiPriority="62"/>
+    <w:lsdException w:name="Medium Shading 1" w:uiPriority="63"/>
+    <w:lsdException w:name="Medium Shading 2" w:uiPriority="64"/>
+    <w:lsdException w:name="Medium List 1" w:uiPriority="65"/>
+    <w:lsdException w:name="Medium List 2" w:uiPriority="66"/>
+    <w:lsdException w:name="Medium Grid 1" w:uiPriority="67"/>
+    <w:lsdException w:name="Medium Grid 2" w:uiPriority="68"/>
+    <w:lsdException w:name="Medium Grid 3" w:uiPriority="69"/>
+    <w:lsdException w:name="Dark List" w:uiPriority="70"/>
+    <w:lsdException w:name="Colorful Shading" w:uiPriority="71"/>
+    <w:lsdException w:name="Colorful List" w:uiPriority="72"/>
+    <w:lsdException w:name="Colorful Grid" w:uiPriority="73"/>
+    <w:lsdException w:name="Light Shading Accent 1" w:uiPriority="60"/>
+    <w:lsdException w:name="Light List Accent 1" w:uiPriority="61"/>
+    <w:lsdException w:name="Light Grid Accent 1" w:uiPriority="62"/>
+    <w:lsdException w:name="Medium Shading 1 Accent 1" w:uiPriority="63"/>
+    <w:lsdException w:name="Medium Shading 2 Accent 1" w:uiPriority="64"/>
+    <w:lsdException w:name="Medium List 1 Accent 1" w:uiPriority="65"/>
+    <w:lsdException w:name="Revision" w:semiHidden="1"/>
+    <w:lsdException w:name="List Paragraph" w:uiPriority="34" w:qFormat="1"/>
+    <w:lsdException w:name="Quote" w:uiPriority="29" w:qFormat="1"/>
+    <w:lsdException w:name="Intense Quote" w:uiPriority="30" w:qFormat="1"/>
+    <w:lsdException w:name="Medium List 2 Accent 1" w:uiPriority="66"/>
+    <w:lsdException w:name="Medium Grid 1 Accent 1" w:uiPriority="67"/>
+    <w:lsdException w:name="Medium Grid 2 Accent 1" w:uiPriority="68"/>
+    <w:lsdException w:name="Medium Grid 3 Accent 1" w:uiPriority="69"/>
+    <w:lsdException w:name="Dark List Accent 1" w:uiPriority="70"/>
+    <w:lsdException w:name="Colorful Shading Accent 1" w:uiPriority="71"/>
+    <w:lsdException w:name="Colorful List Accent 1" w:uiPriority="72"/>
+    <w:lsdException w:name="Colorful Grid Accent 1" w:uiPriority="73"/>
+    <w:lsdException w:name="Light Shading Accent 2" w:uiPriority="60"/>
+    <w:lsdException w:name="Light List Accent 2" w:uiPriority="61"/>
+    <w:lsdException w:name="Light Grid Accent 2" w:uiPriority="62"/>
+    <w:lsdException w:name="Medium Shading 1 Accent 2" w:uiPriority="63"/>
+    <w:lsdException w:name="Medium Shading 2 Accent 2" w:uiPriority="64"/>
+    <w:lsdException w:name="Medium List 1 Accent 2" w:uiPriority="65"/>
+    <w:lsdException w:name="Medium List 2 Accent 2" w:uiPriority="66"/>
+    <w:lsdException w:name="Medium Grid 1 Accent 2" w:uiPriority="67"/>
+    <w:lsdException w:name="Medium Grid 2 Accent 2" w:uiPriority="68"/>
+    <w:lsdException w:name="Medium Grid 3 Accent 2" w:uiPriority="69"/>
+    <w:lsdException w:name="Dark List Accent 2" w:uiPriority="70"/>
+    <w:lsdException w:name="Colorful Shading Accent 2" w:uiPriority="71"/>
+    <w:lsdException w:name="Colorful List Accent 2" w:uiPriority="72"/>
+    <w:lsdException w:name="Colorful Grid Accent 2" w:uiPriority="73"/>
+    <w:lsdException w:name="Light Shading Accent 3" w:uiPriority="60"/>
+    <w:lsdException w:name="Light List Accent 3" w:uiPriority="61"/>
+    <w:lsdException w:name="Light Grid Accent 3" w:uiPriority="62"/>
+    <w:lsdException w:name="Medium Shading 1 Accent 3" w:uiPriority="63"/>
+    <w:lsdException w:name="Medium Shading 2 Accent 3" w:uiPriority="64"/>
+    <w:lsdException w:name="Medium List 1 Accent 3" w:uiPriority="65"/>
+    <w:lsdException w:name="Medium List 2 Accent 3" w:uiPriority="66"/>
+    <w:lsdException w:name="Medium Grid 1 Accent 3" w:uiPriority="67"/>
+    <w:lsdException w:name="Medium Grid 2 Accent 3" w:uiPriority="68"/>
+    <w:lsdException w:name="Medium Grid 3 Accent 3" w:uiPriority="69"/>
+    <w:lsdException w:name="Dark List Accent 3" w:uiPriority="70"/>
+    <w:lsdException w:name="Colorful Shading Accent 3" w:uiPriority="71"/>
+    <w:lsdException w:name="Colorful List Accent 3" w:uiPriority="72"/>
+    <w:lsdException w:name="Colorful Grid Accent 3" w:uiPriority="73"/>
+    <w:lsdException w:name="Light Shading Accent 4" w:uiPriority="60"/>
+    <w:lsdException w:name="Light List Accent 4" w:uiPriority="61"/>
+    <w:lsdException w:name="Light Grid Accent 4" w:uiPriority="62"/>
+    <w:lsdException w:name="Medium Shading 1 Accent 4" w:uiPriority="63"/>
+    <w:lsdException w:name="Medium Shading 2 Accent 4" w:uiPriority="64"/>
+    <w:lsdException w:name="Medium List 1 Accent 4" w:uiPriority="65"/>
+    <w:lsdException w:name="Medium List 2 Accent 4" w:uiPriority="66"/>
+    <w:lsdException w:name="Medium Grid 1 Accent 4" w:uiPriority="67"/>
+    <w:lsdException w:name="Medium Grid 2 Accent 4" w:uiPriority="68"/>
+    <w:lsdException w:name="Medium Grid 3 Accent 4" w:uiPriority="69"/>
+    <w:lsdException w:name="Dark List Accent 4" w:uiPriority="70"/>
+    <w:lsdException w:name="Colorful Shading Accent 4" w:uiPriority="71"/>
+    <w:lsdException w:name="Colorful List Accent 4" w:uiPriority="72"/>
+    <w:lsdException w:name="Colorful Grid Accent 4" w:uiPriority="73"/>
+    <w:lsdException w:name="Light Shading Accent 5" w:uiPriority="60"/>
+    <w:lsdException w:name="Light List Accent 5" w:uiPriority="61"/>
+    <w:lsdException w:name="Light Grid Accent 5" w:uiPriority="62"/>
+    <w:lsdException w:name="Medium Shading 1 Accent 5" w:uiPriority="63"/>
+    <w:lsdException w:name="Medium Shading 2 Accent 5" w:uiPriority="64"/>
+    <w:lsdException w:name="Medium List 1 Accent 5" w:uiPriority="65"/>
+    <w:lsdException w:name="Medium List 2 Accent 5" w:uiPriority="66"/>
+    <w:lsdException w:name="Medium Grid 1 Accent 5" w:uiPriority="67"/>
+    <w:lsdException w:name="Medium Grid 2 Accent 5" w:uiPriority="68"/>
+    <w:lsdException w:name="Medium Grid 3 Accent 5" w:uiPriority="69"/>
+    <w:lsdException w:name="Dark List Accent 5" w:uiPriority="70"/>
+    <w:lsdException w:name="Colorful Shading Accent 5" w:uiPriority="71"/>
+    <w:lsdException w:name="Colorful List Accent 5" w:uiPriority="72"/>
+    <w:lsdException w:name="Colorful Grid Accent 5" w:uiPriority="73"/>
+    <w:lsdException w:name="Light Shading Accent 6" w:uiPriority="60"/>
+    <w:lsdException w:name="Light List Accent 6" w:uiPriority="61"/>
+    <w:lsdException w:name="Light Grid Accent 6" w:uiPriority="62"/>
+    <w:lsdException w:name="Medium Shading 1 Accent 6" w:uiPriority="63"/>
+    <w:lsdException w:name="Medium Shading 2 Accent 6" w:uiPriority="64"/>
+    <w:lsdException w:name="Medium List 1 Accent 6" w:uiPriority="65"/>
+    <w:lsdException w:name="Medium List 2 Accent 6" w:uiPriority="66"/>
+    <w:lsdException w:name="Medium Grid 1 Accent 6" w:uiPriority="67"/>
+    <w:lsdException w:name="Medium Grid 2 Accent 6" w:uiPriority="68"/>
+    <w:lsdException w:name="Medium Grid 3 Accent 6" w:uiPriority="69"/>
+    <w:lsdException w:name="Dark List Accent 6" w:uiPriority="70"/>
+    <w:lsdException w:name="Colorful Shading Accent 6" w:uiPriority="71"/>
+    <w:lsdException w:name="Colorful List Accent 6" w:uiPriority="72"/>
+    <w:lsdException w:name="Colorful Grid Accent 6" w:uiPriority="73"/>
+    <w:lsdException w:name="Subtle Emphasis" w:uiPriority="19" w:qFormat="1"/>
+    <w:lsdException w:name="Intense Emphasis" w:uiPriority="21" w:qFormat="1"/>
+    <w:lsdException w:name="Subtle Reference" w:uiPriority="31" w:qFormat="1"/>
+    <w:lsdException w:name="Intense Reference" w:uiPriority="32" w:qFormat="1"/>
+    <w:lsdException w:name="Book Title" w:uiPriority="33" w:qFormat="1"/>
+    <w:lsdException w:name="Bibliography" w:semiHidden="1" w:uiPriority="37" w:unhideWhenUsed="1"/>
+    <w:lsdException w:name="TOC Heading" w:semiHidden="1" w:uiPriority="39" w:unhideWhenUsed="1" w:qFormat="1"/>
+    <w:lsdException w:name="Plain Table 1" w:uiPriority="41"/>
+    <w:lsdException w:name="Plain Table 2" w:uiPriority="42"/>
+    <w:lsdException w:name="Plain Table 3" w:uiPriority="43"/>
+    <w:lsdException w:name="Plain Table 4" w:uiPriority="44"/>
+    <w:lsdException w:name="Plain Table 5" w:uiPriority="45"/>
+    <w:lsdException w:name="Grid Table Light" w:uiPriority="40"/>
+    <w:lsdException w:name="Grid Table 1 Light" w:uiPriority="46"/>
+    <w:lsdException w:name="Grid Table 2" w:uiPriority="47"/>
+    <w:lsdException w:name="Grid Table 3" w:uiPriority="48"/>
+    <w:lsdException w:name="Grid Table 4" w:uiPriority="49"/>
+    <w:lsdException w:name="Grid Table 5 Dark" w:uiPriority="50"/>
+    <w:lsdException w:name="Grid Table 6 Colorful" w:uiPriority="51"/>
+    <w:lsdException w:name="Grid Table 7 Colorful" w:uiPriority="52"/>
+    <w:lsdException w:name="Grid Table 1 Light Accent 1" w:uiPriority="46"/>
+    <w:lsdException w:name="Grid Table 2 Accent 1" w:uiPriority="47"/>
+    <w:lsdException w:name="Grid Table 3 Accent 1" w:uiPriority="48"/>
+    <w:lsdException w:name="Grid Table 4 Accent 1" w:uiPriority="49"/>
+    <w:lsdException w:name="Grid Table 5 Dark Accent 1" w:uiPriority="50"/>
+    <w:lsdException w:name="Grid Table 6 Colorful Accent 1" w:uiPriority="51"/>
+    <w:lsdException w:name="Grid Table 7 Colorful Accent 1" w:uiPriority="52"/>
+    <w:lsdException w:name="Grid Table 1 Light Accent 2" w:uiPriority="46"/>
+    <w:lsdException w:name="Grid Table 2 Accent 2" w:uiPriority="47"/>
+    <w:lsdException w:name="Grid Table 3 Accent 2" w:uiPriority="48"/>
+    <w:lsdException w:name="Grid Table 4 Accent 2" w:uiPriority="49"/>
+    <w:lsdException w:name="Grid Table 5 Dark Accent 2" w:uiPriority="50"/>
+    <w:lsdException w:name="Grid Table 6 Colorful Accent 2" w:uiPriority="51"/>
+    <w:lsdException w:name="Grid Table 7 Colorful Accent 2" w:uiPriority="52"/>
+    <w:lsdException w:name="Grid Table 1 Light Accent 3" w:uiPriority="46"/>
+    <w:lsdException w:name="Grid Table 2 Accent 3" w:uiPriority="47"/>
+    <w:lsdException w:name="Grid Table 3 Accent 3" w:uiPriority="48"/>
+    <w:lsdException w:name="Grid Table 4 Accent 3" w:uiPriority="49"/>
+    <w:lsdException w:name="Grid Table 5 Dark Accent 3" w:uiPriority="50"/>
+    <w:lsdException w:name="Grid Table 6 Colorful Accent 3" w:uiPriority="51"/>
+    <w:lsdException w:name="Grid Table 7 Colorful Accent 3" w:uiPriority="52"/>
+    <w:lsdException w:name="Grid Table 1 Light Accent 4" w:uiPriority="46"/>
+    <w:lsdException w:name="Grid Table 2 Accent 4" w:uiPriority="47"/>
+    <w:lsdException w:name="Grid Table 3 Accent 4" w:uiPriority="48"/>
+    <w:lsdException w:name="Grid Table 4 Accent 4" w:uiPriority="49"/>
+    <w:lsdException w:name="Grid Table 5 Dark Accent 4" w:uiPriority="50"/>
+    <w:lsdException w:name="Grid Table 6 Colorful Accent 4" w:uiPriority="51"/>
+    <w:lsdException w:name="Grid Table 7 Colorful Accent 4" w:uiPriority="52"/>
+    <w:lsdException w:name="Grid Table 1 Light Accent 5" w:uiPriority="46"/>
+    <w:lsdException w:name="Grid Table 2 Accent 5" w:uiPriority="47"/>
+    <w:lsdException w:name="Grid Table 3 Accent 5" w:uiPriority="48"/>
+    <w:lsdException w:name="Grid Table 4 Accent 5" w:uiPriority="49"/>
+    <w:lsdException w:name="Grid Table 5 Dark Accent 5" w:uiPriority="50"/>
+    <w:lsdException w:name="Grid Table 6 Colorful Accent 5" w:uiPriority="51"/>
+    <w:lsdException w:name="Grid Table 7 Colorful Accent 5" w:uiPriority="52"/>
+    <w:lsdException w:name="Grid Table 1 Light Accent 6" w:uiPriority="46"/>
+    <w:lsdException w:name="Grid Table 2 Accent 6" w:uiPriority="47"/>
+    <w:lsdException w:name="Grid Table 3 Accent 6" w:uiPriority="48"/>
+    <w:lsdException w:name="Grid Table 4 Accent 6" w:uiPriority="49"/>
+    <w:lsdException w:name="Grid Table 5 Dark Accent 6" w:uiPriority="50"/>
+    <w:lsdException w:name="Grid Table 6 Colorful Accent 6" w:uiPriority="51"/>
+    <w:lsdException w:name="Grid Table 7 Colorful Accent 6" w:uiPriority="52"/>
+    <w:lsdException w:name="List Table 1 Light" w:uiPriority="46"/>
+    <w:lsdException w:name="List Table 2" w:uiPriority="47"/>
+    <w:lsdException w:name="List Table 3" w:uiPriority="48"/>
+    <w:lsdException w:name="List Table 4" w:uiPriority="49"/>
+    <w:lsdException w:name="List Table 5 Dark" w:uiPriority="50"/>
+    <w:lsdException w:name="List Table 6 Colorful" w:uiPriority="51"/>
+    <w:lsdException w:name="List Table 7 Colorful" w:uiPriority="52"/>
+    <w:lsdException w:name="List Table 1 Light Accent 1" w:uiPriority="46"/>
+    <w:lsdException w:name="List Table 2 Accent 1" w:uiPriority="47"/>
+    <w:lsdException w:name="List Table 3 Accent 1" w:uiPriority="48"/>
+    <w:lsdException w:name="List Table 4 Accent 1" w:uiPriority="49"/>
+    <w:lsdException w:name="List Table 5 Dark Accent 1" w:uiPriority="50"/>
+    <w:lsdException w:name="List Table 6 Colorful Accent 1" w:uiPriority="51"/>
+    <w:lsdException w:name="List Table 7 Colorful Accent 1" w:uiPriority="52"/>
+    <w:lsdException w:name="List Table 1 Light Accent 2" w:uiPriority="46"/>
+    <w:lsdException w:name="List Table 2 Accent 2" w:uiPriority="47"/>
+    <w:lsdException w:name="List Table 3 Accent 2" w:uiPriority="48"/>
+    <w:lsdException w:name="List Table 4 Accent 2" w:uiPriority="49"/>
+    <w:lsdException w:name="List Table 5 Dark Accent 2" w:uiPriority="50"/>
+    <w:lsdException w:name="List Table 6 Colorful Accent 2" w:uiPriority="51"/>
+    <w:lsdException w:name="List Table 7 Colorful Accent 2" w:uiPriority="52"/>
+    <w:lsdException w:name="List Table 1 Light Accent 3" w:uiPriority="46"/>
+    <w:lsdException w:name="List Table 2 Accent 3" w:uiPriority="47"/>
+    <w:lsdException w:name="List Table 3 Accent 3" w:uiPriority="48"/>
+    <w:lsdException w:name="List Table 4 Accent 3" w:uiPriority="49"/>
+    <w:lsdException w:name="List Table 5 Dark Accent 3" w:uiPriority="50"/>
+    <w:lsdException w:name="List Table 6 Colorful Accent 3" w:uiPriority="51"/>
+    <w:lsdException w:name="List Table 7 Colorful Accent 3" w:uiPriority="52"/>
+    <w:lsdException w:name="List Table 1 Light Accent 4" w:uiPriority="46"/>
+    <w:lsdException w:name="List Table 2 Accent 4" w:uiPriority="47"/>
+    <w:lsdException w:name="List Table 3 Accent 4" w:uiPriority="48"/>
+    <w:lsdException w:name="List Table 4 Accent 4" w:uiPriority="49"/>
+    <w:lsdException w:name="List Table 5 Dark Accent 4" w:uiPriority="50"/>
+    <w:lsdException w:name="List Table 6 Colorful Accent 4" w:uiPriority="51"/>
+    <w:lsdException w:name="List Table 7 Colorful Accent 4" w:uiPriority="52"/>
+    <w:lsdException w:name="List Table 1 Light Accent 5" w:uiPriority="46"/>
+    <w:lsdException w:name="List Table 2 Accent 5" w:uiPriority="47"/>
+    <w:lsdException w:name="List Table 3 Accent 5" w:uiPriority="48"/>
+    <w:lsdException w:name="List Table 4 Accent 5" w:uiPriority="49"/>
+    <w:lsdException w:name="List Table 5 Dark Accent 5" w:uiPriority="50"/>
+    <w:lsdException w:name="List Table 6 Colorful Accent 5" w:uiPriority="51"/>
+    <w:lsdException w:name="List Table 7 Colorful Accent 5" w:uiPriority="52"/>
+    <w:lsdException w:name="List Table 1 Light Accent 6" w:uiPriority="46"/>
+    <w:lsdException w:name="List Table 2 Accent 6" w:uiPriority="47"/>
+    <w:lsdException w:name="List Table 3 Accent 6" w:uiPriority="48"/>
+    <w:lsdException w:name="List Table 4 Accent 6" w:uiPriority="49"/>
+    <w:lsdException w:name="List Table 5 Dark Accent 6" w:uiPriority="50"/>
+    <w:lsdException w:name="List Table 6 Colorful Accent 6" w:uiPriority="51"/>
+    <w:lsdException w:name="List Table 7 Colorful Accent 6" w:uiPriority="52"/>
   </w:latentStyles>
   <w:style w:type="paragraph" w:default="1" w:styleId="Normal">
     <w:name w:val="Normal"/>
@@ -4604,7 +4306,6 @@
     <w:uiPriority w:val="99"/>
     <w:semiHidden/>
     <w:unhideWhenUsed/>
-    <w:qFormat/>
     <w:tblPr>
       <w:tblInd w:w="0" w:type="dxa"/>
       <w:tblCellMar>
@@ -5017,7 +4718,7 @@
   <a:extraClrSchemeLst/>
   <a:extLst>
     <a:ext uri="{05A4C25C-085E-4340-85A3-A5531E510DB2}">
-      <thm15:themeFamily xmlns:thm15="http://schemas.microsoft.com/office/thememl/2012/main" xmlns="" name="Office Theme" id="{62F939B6-93AF-4DB8-9C6B-D6C7DFDC589F}" vid="{4A3C46E8-61CC-4603-A589-7422A47A8E4A}"/>
+      <thm15:themeFamily xmlns:thm15="http://schemas.microsoft.com/office/thememl/2012/main" name="Office Theme" id="{62F939B6-93AF-4DB8-9C6B-D6C7DFDC589F}" vid="{4A3C46E8-61CC-4603-A589-7422A47A8E4A}"/>
     </a:ext>
   </a:extLst>
 </a:theme>
@@ -5028,7 +4729,7 @@
 </file>
 
 <file path=customXml/itemProps1.xml><?xml version="1.0" encoding="utf-8"?>
-<ds:datastoreItem xmlns:ds="http://schemas.openxmlformats.org/officeDocument/2006/customXml" ds:itemID="{8EFB6526-AD50-40E9-A01B-0DC07A7267C2}">
+<ds:datastoreItem xmlns:ds="http://schemas.openxmlformats.org/officeDocument/2006/customXml" ds:itemID="{83FF96AE-AE3B-4066-BC22-F5F04DE0D88C}">
   <ds:schemaRefs>
     <ds:schemaRef ds:uri="http://schemas.openxmlformats.org/officeDocument/2006/bibliography"/>
   </ds:schemaRefs>

</xml_diff>